<commit_message>
added sources to activities & to report doc
</commit_message>
<xml_diff>
--- a/Write Up/report.docx
+++ b/Write Up/report.docx
@@ -741,11 +741,19 @@
           <w:rFonts w:ascii="Palatino Linotype" w:eastAsia="Palatino Linotype" w:hAnsi="Palatino Linotype" w:cs="Palatino Linotype"/>
         </w:rPr>
       </w:pPr>
-      <w:r>
-        <w:rPr>
-          <w:rFonts w:ascii="Palatino Linotype" w:eastAsia="Palatino Linotype" w:hAnsi="Palatino Linotype" w:cs="Palatino Linotype"/>
-        </w:rPr>
-        <w:t>Congratulations!, you've successfully finished this activity. The answer is Birthday Cake</w:t>
+      <w:proofErr w:type="gramStart"/>
+      <w:r>
+        <w:rPr>
+          <w:rFonts w:ascii="Palatino Linotype" w:eastAsia="Palatino Linotype" w:hAnsi="Palatino Linotype" w:cs="Palatino Linotype"/>
+        </w:rPr>
+        <w:t>Congratulations!,</w:t>
+      </w:r>
+      <w:proofErr w:type="gramEnd"/>
+      <w:r>
+        <w:rPr>
+          <w:rFonts w:ascii="Palatino Linotype" w:eastAsia="Palatino Linotype" w:hAnsi="Palatino Linotype" w:cs="Palatino Linotype"/>
+        </w:rPr>
+        <w:t xml:space="preserve"> you've successfully finished this activity. The answer is Birthday Cake</w:t>
       </w:r>
     </w:p>
     <w:p>
@@ -1051,7 +1059,21 @@
         <w:rPr>
           <w:rFonts w:ascii="Palatino Linotype" w:eastAsia="Palatino Linotype" w:hAnsi="Palatino Linotype" w:cs="Palatino Linotype"/>
         </w:rPr>
-        <w:t>$_POST['account'].$_POST['challenge'].$_POST['routing'];</w:t>
+        <w:t>$_POST['account'</w:t>
+      </w:r>
+      <w:proofErr w:type="gramStart"/>
+      <w:r>
+        <w:rPr>
+          <w:rFonts w:ascii="Palatino Linotype" w:eastAsia="Palatino Linotype" w:hAnsi="Palatino Linotype" w:cs="Palatino Linotype"/>
+        </w:rPr>
+        <w:t>].$</w:t>
+      </w:r>
+      <w:proofErr w:type="gramEnd"/>
+      <w:r>
+        <w:rPr>
+          <w:rFonts w:ascii="Palatino Linotype" w:eastAsia="Palatino Linotype" w:hAnsi="Palatino Linotype" w:cs="Palatino Linotype"/>
+        </w:rPr>
+        <w:t>_POST['challenge'].$_POST['routing'];</w:t>
       </w:r>
     </w:p>
     <w:p>
@@ -1228,7 +1250,21 @@
         <w:rPr>
           <w:rFonts w:ascii="Palatino Linotype" w:eastAsia="Palatino Linotype" w:hAnsi="Palatino Linotype" w:cs="Palatino Linotype"/>
         </w:rPr>
-        <w:t>if ($_POST['response'] != $expected) {</w:t>
+        <w:t>if ($_POST['response'</w:t>
+      </w:r>
+      <w:proofErr w:type="gramStart"/>
+      <w:r>
+        <w:rPr>
+          <w:rFonts w:ascii="Palatino Linotype" w:eastAsia="Palatino Linotype" w:hAnsi="Palatino Linotype" w:cs="Palatino Linotype"/>
+        </w:rPr>
+        <w:t>] !</w:t>
+      </w:r>
+      <w:proofErr w:type="gramEnd"/>
+      <w:r>
+        <w:rPr>
+          <w:rFonts w:ascii="Palatino Linotype" w:eastAsia="Palatino Linotype" w:hAnsi="Palatino Linotype" w:cs="Palatino Linotype"/>
+        </w:rPr>
+        <w:t>= $expected) {</w:t>
       </w:r>
     </w:p>
     <w:p>
@@ -1240,11 +1276,19 @@
           <w:rFonts w:ascii="Palatino Linotype" w:eastAsia="Palatino Linotype" w:hAnsi="Palatino Linotype" w:cs="Palatino Linotype"/>
         </w:rPr>
       </w:pPr>
-      <w:r>
-        <w:rPr>
-          <w:rFonts w:ascii="Palatino Linotype" w:eastAsia="Palatino Linotype" w:hAnsi="Palatino Linotype" w:cs="Palatino Linotype"/>
-        </w:rPr>
-        <w:t>notify('CSRF attempt prevented!'.$</w:t>
+      <w:proofErr w:type="gramStart"/>
+      <w:r>
+        <w:rPr>
+          <w:rFonts w:ascii="Palatino Linotype" w:eastAsia="Palatino Linotype" w:hAnsi="Palatino Linotype" w:cs="Palatino Linotype"/>
+        </w:rPr>
+        <w:t>notify(</w:t>
+      </w:r>
+      <w:proofErr w:type="gramEnd"/>
+      <w:r>
+        <w:rPr>
+          <w:rFonts w:ascii="Palatino Linotype" w:eastAsia="Palatino Linotype" w:hAnsi="Palatino Linotype" w:cs="Palatino Linotype"/>
+        </w:rPr>
+        <w:t>'CSRF attempt prevented!'.$</w:t>
       </w:r>
       <w:proofErr w:type="spellStart"/>
       <w:r>
@@ -1258,7 +1302,21 @@
         <w:rPr>
           <w:rFonts w:ascii="Palatino Linotype" w:eastAsia="Palatino Linotype" w:hAnsi="Palatino Linotype" w:cs="Palatino Linotype"/>
         </w:rPr>
-        <w:t>.'--'.$_POST['response'].' != '.$expected, -1);</w:t>
+        <w:t xml:space="preserve">.'--'.$_POST['response'].' </w:t>
+      </w:r>
+      <w:proofErr w:type="gramStart"/>
+      <w:r>
+        <w:rPr>
+          <w:rFonts w:ascii="Palatino Linotype" w:eastAsia="Palatino Linotype" w:hAnsi="Palatino Linotype" w:cs="Palatino Linotype"/>
+        </w:rPr>
+        <w:t>!=</w:t>
+      </w:r>
+      <w:proofErr w:type="gramEnd"/>
+      <w:r>
+        <w:rPr>
+          <w:rFonts w:ascii="Palatino Linotype" w:eastAsia="Palatino Linotype" w:hAnsi="Palatino Linotype" w:cs="Palatino Linotype"/>
+        </w:rPr>
+        <w:t xml:space="preserve"> '.$expected, -1);</w:t>
       </w:r>
     </w:p>
     <w:p>
@@ -1290,7 +1348,21 @@
         <w:rPr>
           <w:rFonts w:ascii="Palatino Linotype" w:eastAsia="Palatino Linotype" w:hAnsi="Palatino Linotype" w:cs="Palatino Linotype"/>
         </w:rPr>
-        <w:t>$accounting = ($_POST['account']).':'.($_POST['routing']);</w:t>
+        <w:t>$accounting = ($_POST['account']).':</w:t>
+      </w:r>
+      <w:proofErr w:type="gramStart"/>
+      <w:r>
+        <w:rPr>
+          <w:rFonts w:ascii="Palatino Linotype" w:eastAsia="Palatino Linotype" w:hAnsi="Palatino Linotype" w:cs="Palatino Linotype"/>
+        </w:rPr>
+        <w:t>'.(</w:t>
+      </w:r>
+      <w:proofErr w:type="gramEnd"/>
+      <w:r>
+        <w:rPr>
+          <w:rFonts w:ascii="Palatino Linotype" w:eastAsia="Palatino Linotype" w:hAnsi="Palatino Linotype" w:cs="Palatino Linotype"/>
+        </w:rPr>
+        <w:t>$_POST['routing']);</w:t>
       </w:r>
     </w:p>
     <w:p>
@@ -1320,7 +1392,21 @@
         <w:rPr>
           <w:rFonts w:ascii="Palatino Linotype" w:eastAsia="Palatino Linotype" w:hAnsi="Palatino Linotype" w:cs="Palatino Linotype"/>
         </w:rPr>
-        <w:t>-&gt;query("UPDATE users SET accounting='$accounting'</w:t>
+        <w:t>-&gt;</w:t>
+      </w:r>
+      <w:proofErr w:type="gramStart"/>
+      <w:r>
+        <w:rPr>
+          <w:rFonts w:ascii="Palatino Linotype" w:eastAsia="Palatino Linotype" w:hAnsi="Palatino Linotype" w:cs="Palatino Linotype"/>
+        </w:rPr>
+        <w:t>query(</w:t>
+      </w:r>
+      <w:proofErr w:type="gramEnd"/>
+      <w:r>
+        <w:rPr>
+          <w:rFonts w:ascii="Palatino Linotype" w:eastAsia="Palatino Linotype" w:hAnsi="Palatino Linotype" w:cs="Palatino Linotype"/>
+        </w:rPr>
+        <w:t>"UPDATE users SET accounting='$accounting'</w:t>
       </w:r>
       <w:r>
         <w:rPr>
@@ -1377,7 +1463,20 @@
           <w:rFonts w:ascii="Palatino Linotype" w:eastAsia="Palatino Linotype" w:hAnsi="Palatino Linotype" w:cs="Palatino Linotype"/>
         </w:rPr>
         <w:tab/>
-        <w:t>notify('Changes saved');</w:t>
+      </w:r>
+      <w:proofErr w:type="gramStart"/>
+      <w:r>
+        <w:rPr>
+          <w:rFonts w:ascii="Palatino Linotype" w:eastAsia="Palatino Linotype" w:hAnsi="Palatino Linotype" w:cs="Palatino Linotype"/>
+        </w:rPr>
+        <w:t>notify(</w:t>
+      </w:r>
+      <w:proofErr w:type="gramEnd"/>
+      <w:r>
+        <w:rPr>
+          <w:rFonts w:ascii="Palatino Linotype" w:eastAsia="Palatino Linotype" w:hAnsi="Palatino Linotype" w:cs="Palatino Linotype"/>
+        </w:rPr>
+        <w:t>'Changes saved');</w:t>
       </w:r>
     </w:p>
     <w:p>
@@ -1460,7 +1559,21 @@
         <w:rPr>
           <w:rFonts w:ascii="Palatino Linotype" w:eastAsia="Palatino Linotype" w:hAnsi="Palatino Linotype" w:cs="Palatino Linotype"/>
         </w:rPr>
-        <w:t xml:space="preserve">that is present in the lines of code above is within the CSRF protection that is implemented within the PHP. Cross-Site Request Forgery works here (and is not caught by the implemented safeguard) due to the check that is made for “response != expected”. </w:t>
+        <w:t>that is present in the lines of code above is within the CSRF protection that is implemented within the PHP. Cross-Site Request Forgery works here (and is not caught by the implemented safeguard) due to the check that is made for “</w:t>
+      </w:r>
+      <w:proofErr w:type="gramStart"/>
+      <w:r>
+        <w:rPr>
+          <w:rFonts w:ascii="Palatino Linotype" w:eastAsia="Palatino Linotype" w:hAnsi="Palatino Linotype" w:cs="Palatino Linotype"/>
+        </w:rPr>
+        <w:t>response !</w:t>
+      </w:r>
+      <w:proofErr w:type="gramEnd"/>
+      <w:r>
+        <w:rPr>
+          <w:rFonts w:ascii="Palatino Linotype" w:eastAsia="Palatino Linotype" w:hAnsi="Palatino Linotype" w:cs="Palatino Linotype"/>
+        </w:rPr>
+        <w:t xml:space="preserve">= expected”. </w:t>
       </w:r>
     </w:p>
     <w:p>
@@ -1530,7 +1643,21 @@
         <w:rPr>
           <w:rFonts w:ascii="Palatino Linotype" w:eastAsia="Palatino Linotype" w:hAnsi="Palatino Linotype" w:cs="Palatino Linotype"/>
         </w:rPr>
-        <w:t xml:space="preserve">For this webpage, within the t1.html I crafted, I set the values of the input fields accordingly, passing the account and routing numbers as desired, but also inputting </w:t>
+        <w:t xml:space="preserve">For this webpage, within the t1.html I crafted, I set the values of the input </w:t>
+      </w:r>
+      <w:proofErr w:type="gramStart"/>
+      <w:r>
+        <w:rPr>
+          <w:rFonts w:ascii="Palatino Linotype" w:eastAsia="Palatino Linotype" w:hAnsi="Palatino Linotype" w:cs="Palatino Linotype"/>
+        </w:rPr>
+        <w:t>fields</w:t>
+      </w:r>
+      <w:proofErr w:type="gramEnd"/>
+      <w:r>
+        <w:rPr>
+          <w:rFonts w:ascii="Palatino Linotype" w:eastAsia="Palatino Linotype" w:hAnsi="Palatino Linotype" w:cs="Palatino Linotype"/>
+        </w:rPr>
+        <w:t xml:space="preserve"> accordingly, passing the account and routing numbers as desired, but also inputting </w:t>
       </w:r>
       <w:r>
         <w:rPr>
@@ -1741,7 +1868,21 @@
         <w:rPr>
           <w:rFonts w:ascii="Palatino Linotype" w:eastAsia="Palatino Linotype" w:hAnsi="Palatino Linotype" w:cs="Palatino Linotype"/>
         </w:rPr>
-        <w:t>if ($_POST['response'] != $expected) {</w:t>
+        <w:t>if ($_POST['response'</w:t>
+      </w:r>
+      <w:proofErr w:type="gramStart"/>
+      <w:r>
+        <w:rPr>
+          <w:rFonts w:ascii="Palatino Linotype" w:eastAsia="Palatino Linotype" w:hAnsi="Palatino Linotype" w:cs="Palatino Linotype"/>
+        </w:rPr>
+        <w:t>] !</w:t>
+      </w:r>
+      <w:proofErr w:type="gramEnd"/>
+      <w:r>
+        <w:rPr>
+          <w:rFonts w:ascii="Palatino Linotype" w:eastAsia="Palatino Linotype" w:hAnsi="Palatino Linotype" w:cs="Palatino Linotype"/>
+        </w:rPr>
+        <w:t>= $expected) {</w:t>
       </w:r>
     </w:p>
     <w:p>
@@ -1758,7 +1899,20 @@
           <w:rFonts w:ascii="Palatino Linotype" w:eastAsia="Palatino Linotype" w:hAnsi="Palatino Linotype" w:cs="Palatino Linotype"/>
         </w:rPr>
         <w:tab/>
-        <w:t>notify('CSRF attempt prevented!'.$</w:t>
+      </w:r>
+      <w:proofErr w:type="gramStart"/>
+      <w:r>
+        <w:rPr>
+          <w:rFonts w:ascii="Palatino Linotype" w:eastAsia="Palatino Linotype" w:hAnsi="Palatino Linotype" w:cs="Palatino Linotype"/>
+        </w:rPr>
+        <w:t>notify(</w:t>
+      </w:r>
+      <w:proofErr w:type="gramEnd"/>
+      <w:r>
+        <w:rPr>
+          <w:rFonts w:ascii="Palatino Linotype" w:eastAsia="Palatino Linotype" w:hAnsi="Palatino Linotype" w:cs="Palatino Linotype"/>
+        </w:rPr>
+        <w:t>'CSRF attempt prevented!'.$</w:t>
       </w:r>
       <w:proofErr w:type="spellStart"/>
       <w:r>
@@ -1772,7 +1926,21 @@
         <w:rPr>
           <w:rFonts w:ascii="Palatino Linotype" w:eastAsia="Palatino Linotype" w:hAnsi="Palatino Linotype" w:cs="Palatino Linotype"/>
         </w:rPr>
-        <w:t>.'--'.$_POST['response'].' != '.$expected, -1);</w:t>
+        <w:t xml:space="preserve">.'--'.$_POST['response'].' </w:t>
+      </w:r>
+      <w:proofErr w:type="gramStart"/>
+      <w:r>
+        <w:rPr>
+          <w:rFonts w:ascii="Palatino Linotype" w:eastAsia="Palatino Linotype" w:hAnsi="Palatino Linotype" w:cs="Palatino Linotype"/>
+        </w:rPr>
+        <w:t>!=</w:t>
+      </w:r>
+      <w:proofErr w:type="gramEnd"/>
+      <w:r>
+        <w:rPr>
+          <w:rFonts w:ascii="Palatino Linotype" w:eastAsia="Palatino Linotype" w:hAnsi="Palatino Linotype" w:cs="Palatino Linotype"/>
+        </w:rPr>
+        <w:t xml:space="preserve"> '.$expected, -1);</w:t>
       </w:r>
     </w:p>
     <w:p>
@@ -1844,7 +2012,21 @@
         <w:rPr>
           <w:rFonts w:ascii="Palatino Linotype" w:eastAsia="Palatino Linotype" w:hAnsi="Palatino Linotype" w:cs="Palatino Linotype"/>
         </w:rPr>
-        <w:t xml:space="preserve">if ($_POST['response'] != </w:t>
+        <w:t>if ($_POST['response'</w:t>
+      </w:r>
+      <w:proofErr w:type="gramStart"/>
+      <w:r>
+        <w:rPr>
+          <w:rFonts w:ascii="Palatino Linotype" w:eastAsia="Palatino Linotype" w:hAnsi="Palatino Linotype" w:cs="Palatino Linotype"/>
+        </w:rPr>
+        <w:t>] !</w:t>
+      </w:r>
+      <w:proofErr w:type="gramEnd"/>
+      <w:r>
+        <w:rPr>
+          <w:rFonts w:ascii="Palatino Linotype" w:eastAsia="Palatino Linotype" w:hAnsi="Palatino Linotype" w:cs="Palatino Linotype"/>
+        </w:rPr>
+        <w:t xml:space="preserve">= </w:t>
       </w:r>
       <w:r>
         <w:rPr>
@@ -1887,7 +2069,20 @@
           <w:rFonts w:ascii="Palatino Linotype" w:eastAsia="Palatino Linotype" w:hAnsi="Palatino Linotype" w:cs="Palatino Linotype"/>
         </w:rPr>
         <w:tab/>
-        <w:t>notify('CSRF attempt prevented!');</w:t>
+      </w:r>
+      <w:proofErr w:type="gramStart"/>
+      <w:r>
+        <w:rPr>
+          <w:rFonts w:ascii="Palatino Linotype" w:eastAsia="Palatino Linotype" w:hAnsi="Palatino Linotype" w:cs="Palatino Linotype"/>
+        </w:rPr>
+        <w:t>notify(</w:t>
+      </w:r>
+      <w:proofErr w:type="gramEnd"/>
+      <w:r>
+        <w:rPr>
+          <w:rFonts w:ascii="Palatino Linotype" w:eastAsia="Palatino Linotype" w:hAnsi="Palatino Linotype" w:cs="Palatino Linotype"/>
+        </w:rPr>
+        <w:t>'CSRF attempt prevented!');</w:t>
       </w:r>
     </w:p>
     <w:p>
@@ -1955,73 +2150,13 @@
         <w:rPr>
           <w:rFonts w:ascii="Palatino Linotype" w:eastAsia="Palatino Linotype" w:hAnsi="Palatino Linotype" w:cs="Palatino Linotype"/>
         </w:rPr>
-        <w:t>in the calculation for the ‘expected’ value</w:t>
-      </w:r>
-      <w:r>
-        <w:rPr>
-          <w:rFonts w:ascii="Palatino Linotype" w:eastAsia="Palatino Linotype" w:hAnsi="Palatino Linotype" w:cs="Palatino Linotype"/>
-        </w:rPr>
-        <w:t xml:space="preserve">, then </w:t>
+        <w:t xml:space="preserve">in the calculation for the ‘expected’ value, then </w:t>
       </w:r>
       <w:r>
         <w:rPr>
           <w:rFonts w:ascii="Palatino Linotype" w:eastAsia="Palatino Linotype" w:hAnsi="Palatino Linotype" w:cs="Palatino Linotype"/>
         </w:rPr>
         <w:t>the original code could be sufficient in order to prevent the CSRF attempt.</w:t>
-      </w:r>
-    </w:p>
-    <w:p>
-      <w:pPr>
-        <w:widowControl w:val="0"/>
-        <w:spacing w:line="340" w:lineRule="auto"/>
-        <w:ind w:left="720"/>
-        <w:rPr>
-          <w:rFonts w:ascii="Palatino Linotype" w:eastAsia="Palatino Linotype" w:hAnsi="Palatino Linotype" w:cs="Palatino Linotype"/>
-        </w:rPr>
-      </w:pPr>
-    </w:p>
-    <w:p>
-      <w:pPr>
-        <w:widowControl w:val="0"/>
-        <w:spacing w:line="340" w:lineRule="auto"/>
-        <w:rPr>
-          <w:rFonts w:ascii="Palatino Linotype" w:eastAsia="Palatino Linotype" w:hAnsi="Palatino Linotype" w:cs="Palatino Linotype"/>
-        </w:rPr>
-      </w:pPr>
-    </w:p>
-    <w:p>
-      <w:pPr>
-        <w:widowControl w:val="0"/>
-        <w:spacing w:line="340" w:lineRule="auto"/>
-        <w:ind w:left="720"/>
-        <w:rPr>
-          <w:rFonts w:ascii="Palatino Linotype" w:eastAsia="Palatino Linotype" w:hAnsi="Palatino Linotype" w:cs="Palatino Linotype"/>
-        </w:rPr>
-      </w:pPr>
-    </w:p>
-    <w:p>
-      <w:pPr>
-        <w:widowControl w:val="0"/>
-        <w:spacing w:line="340" w:lineRule="auto"/>
-        <w:ind w:left="720"/>
-        <w:rPr>
-          <w:rFonts w:ascii="Palatino Linotype" w:eastAsia="Palatino Linotype" w:hAnsi="Palatino Linotype" w:cs="Palatino Linotype"/>
-        </w:rPr>
-      </w:pPr>
-    </w:p>
-    <w:p>
-      <w:pPr>
-        <w:widowControl w:val="0"/>
-        <w:spacing w:line="340" w:lineRule="auto"/>
-        <w:ind w:left="360"/>
-        <w:rPr>
-          <w:rFonts w:ascii="Palatino Linotype" w:eastAsia="Palatino Linotype" w:hAnsi="Palatino Linotype" w:cs="Palatino Linotype"/>
-          <w:b/>
-          <w:color w:val="365F91"/>
-        </w:rPr>
-      </w:pPr>
-      <w:r>
-        <w:br w:type="page"/>
       </w:r>
     </w:p>
     <w:p>
@@ -2114,7 +2249,45 @@
         <w:rPr>
           <w:rFonts w:ascii="Palatino Linotype" w:eastAsia="Palatino Linotype" w:hAnsi="Palatino Linotype" w:cs="Palatino Linotype"/>
         </w:rPr>
-        <w:t xml:space="preserve">, specifically relating to line 34 of the HTML portion, and </w:t>
+        <w:t>, specifically relating to line 34 of the HTML portion</w:t>
+      </w:r>
+      <w:r>
+        <w:rPr>
+          <w:rFonts w:ascii="Palatino Linotype" w:eastAsia="Palatino Linotype" w:hAnsi="Palatino Linotype" w:cs="Palatino Linotype"/>
+        </w:rPr>
+        <w:t>.</w:t>
+      </w:r>
+    </w:p>
+    <w:p>
+      <w:pPr>
+        <w:widowControl w:val="0"/>
+        <w:spacing w:line="340" w:lineRule="auto"/>
+        <w:ind w:left="720"/>
+        <w:rPr>
+          <w:rFonts w:ascii="Palatino Linotype" w:eastAsia="Palatino Linotype" w:hAnsi="Palatino Linotype" w:cs="Palatino Linotype"/>
+        </w:rPr>
+      </w:pPr>
+    </w:p>
+    <w:p>
+      <w:pPr>
+        <w:widowControl w:val="0"/>
+        <w:spacing w:line="340" w:lineRule="auto"/>
+        <w:ind w:left="720"/>
+        <w:rPr>
+          <w:rFonts w:ascii="Palatino Linotype" w:eastAsia="Palatino Linotype" w:hAnsi="Palatino Linotype" w:cs="Palatino Linotype"/>
+        </w:rPr>
+      </w:pPr>
+      <w:r>
+        <w:rPr>
+          <w:rFonts w:ascii="Palatino Linotype" w:eastAsia="Palatino Linotype" w:hAnsi="Palatino Linotype" w:cs="Palatino Linotype"/>
+        </w:rPr>
+        <w:t>// TODO: Get code snippet</w:t>
+      </w:r>
+      <w:r>
+        <w:rPr>
+          <w:rFonts w:ascii="Palatino Linotype" w:eastAsia="Palatino Linotype" w:hAnsi="Palatino Linotype" w:cs="Palatino Linotype"/>
+        </w:rPr>
+        <w:t xml:space="preserve"> </w:t>
       </w:r>
     </w:p>
     <w:p>
@@ -2270,25 +2443,21 @@
         <w:rPr>
           <w:rFonts w:ascii="Palatino Linotype" w:eastAsia="Palatino Linotype" w:hAnsi="Palatino Linotype" w:cs="Palatino Linotype"/>
         </w:rPr>
-        <w:t>We should not allow script tags</w:t>
-      </w:r>
-      <w:r>
-        <w:rPr>
-          <w:rFonts w:ascii="Palatino Linotype" w:eastAsia="Palatino Linotype" w:hAnsi="Palatino Linotype" w:cs="Palatino Linotype"/>
-        </w:rPr>
-        <w:t xml:space="preserve"> or</w:t>
-      </w:r>
-      <w:r>
-        <w:rPr>
-          <w:rFonts w:ascii="Palatino Linotype" w:eastAsia="Palatino Linotype" w:hAnsi="Palatino Linotype" w:cs="Palatino Linotype"/>
-        </w:rPr>
-        <w:t xml:space="preserve">  ‘ marks in order to avoid the </w:t>
-      </w:r>
-      <w:r>
-        <w:rPr>
-          <w:rFonts w:ascii="Palatino Linotype" w:eastAsia="Palatino Linotype" w:hAnsi="Palatino Linotype" w:cs="Palatino Linotype"/>
-        </w:rPr>
-        <w:t>input of bad data</w:t>
+        <w:t xml:space="preserve">We should not allow script tags </w:t>
+      </w:r>
+      <w:proofErr w:type="gramStart"/>
+      <w:r>
+        <w:rPr>
+          <w:rFonts w:ascii="Palatino Linotype" w:eastAsia="Palatino Linotype" w:hAnsi="Palatino Linotype" w:cs="Palatino Linotype"/>
+        </w:rPr>
+        <w:t>or  ‘</w:t>
+      </w:r>
+      <w:proofErr w:type="gramEnd"/>
+      <w:r>
+        <w:rPr>
+          <w:rFonts w:ascii="Palatino Linotype" w:eastAsia="Palatino Linotype" w:hAnsi="Palatino Linotype" w:cs="Palatino Linotype"/>
+        </w:rPr>
+        <w:t xml:space="preserve"> marks in order to avoid the input of bad data</w:t>
       </w:r>
     </w:p>
     <w:p>
@@ -2418,8 +2587,38 @@
         <w:rPr>
           <w:rFonts w:ascii="Palatino Linotype" w:eastAsia="Palatino Linotype" w:hAnsi="Palatino Linotype" w:cs="Palatino Linotype"/>
         </w:rPr>
-        <w:t xml:space="preserve">, lines 57 and 68, which are the following: </w:t>
-      </w:r>
+        <w:t xml:space="preserve">, lines 57 and 68, </w:t>
+      </w:r>
+      <w:r>
+        <w:rPr>
+          <w:rFonts w:ascii="Palatino Linotype" w:eastAsia="Palatino Linotype" w:hAnsi="Palatino Linotype" w:cs="Palatino Linotype"/>
+        </w:rPr>
+        <w:t xml:space="preserve">should be changed in order to fix the </w:t>
+      </w:r>
+      <w:proofErr w:type="spellStart"/>
+      <w:r>
+        <w:rPr>
+          <w:rFonts w:ascii="Palatino Linotype" w:eastAsia="Palatino Linotype" w:hAnsi="Palatino Linotype" w:cs="Palatino Linotype"/>
+        </w:rPr>
+        <w:t>vunlerability</w:t>
+      </w:r>
+      <w:proofErr w:type="spellEnd"/>
+      <w:r>
+        <w:rPr>
+          <w:rFonts w:ascii="Palatino Linotype" w:eastAsia="Palatino Linotype" w:hAnsi="Palatino Linotype" w:cs="Palatino Linotype"/>
+        </w:rPr>
+        <w:t xml:space="preserve">. The code at these two lines are as follows: </w:t>
+      </w:r>
+    </w:p>
+    <w:p>
+      <w:pPr>
+        <w:widowControl w:val="0"/>
+        <w:spacing w:line="340" w:lineRule="auto"/>
+        <w:ind w:left="720"/>
+        <w:rPr>
+          <w:rFonts w:ascii="Palatino Linotype" w:eastAsia="Palatino Linotype" w:hAnsi="Palatino Linotype" w:cs="Palatino Linotype"/>
+        </w:rPr>
+      </w:pPr>
     </w:p>
     <w:p>
       <w:pPr>
@@ -2556,6 +2755,7 @@
           <w:rFonts w:ascii="Palatino Linotype" w:eastAsia="Palatino Linotype" w:hAnsi="Palatino Linotype" w:cs="Palatino Linotype"/>
         </w:rPr>
       </w:pPr>
+      <w:commentRangeStart w:id="5"/>
       <w:r>
         <w:rPr>
           <w:rFonts w:ascii="Palatino Linotype" w:eastAsia="Palatino Linotype" w:hAnsi="Palatino Linotype" w:cs="Palatino Linotype"/>
@@ -2578,11 +2778,21 @@
           <w:rFonts w:ascii="Palatino Linotype" w:eastAsia="Palatino Linotype" w:hAnsi="Palatino Linotype" w:cs="Palatino Linotype"/>
         </w:rPr>
       </w:pPr>
-      <w:r>
-        <w:rPr>
-          <w:rFonts w:ascii="Palatino Linotype" w:eastAsia="Palatino Linotype" w:hAnsi="Palatino Linotype" w:cs="Palatino Linotype"/>
-        </w:rPr>
-        <w:t xml:space="preserve">    function </w:t>
+    </w:p>
+    <w:p>
+      <w:pPr>
+        <w:widowControl w:val="0"/>
+        <w:spacing w:line="340" w:lineRule="auto"/>
+        <w:ind w:left="720"/>
+        <w:rPr>
+          <w:rFonts w:ascii="Palatino Linotype" w:eastAsia="Palatino Linotype" w:hAnsi="Palatino Linotype" w:cs="Palatino Linotype"/>
+        </w:rPr>
+      </w:pPr>
+      <w:r>
+        <w:rPr>
+          <w:rFonts w:ascii="Palatino Linotype" w:eastAsia="Palatino Linotype" w:hAnsi="Palatino Linotype" w:cs="Palatino Linotype"/>
+        </w:rPr>
+        <w:t xml:space="preserve">function </w:t>
       </w:r>
       <w:proofErr w:type="spellStart"/>
       <w:r>
@@ -2672,9 +2882,17 @@
         <w:rPr>
           <w:rFonts w:ascii="Palatino Linotype" w:eastAsia="Palatino Linotype" w:hAnsi="Palatino Linotype" w:cs="Palatino Linotype"/>
         </w:rPr>
-        <w:t>("admin'","",$</w:t>
+        <w:t>("admin'","</w:t>
+      </w:r>
+      <w:proofErr w:type="gramStart"/>
+      <w:r>
+        <w:rPr>
+          <w:rFonts w:ascii="Palatino Linotype" w:eastAsia="Palatino Linotype" w:hAnsi="Palatino Linotype" w:cs="Palatino Linotype"/>
+        </w:rPr>
+        <w:t>",$</w:t>
       </w:r>
       <w:proofErr w:type="spellStart"/>
+      <w:proofErr w:type="gramEnd"/>
       <w:r>
         <w:rPr>
           <w:rFonts w:ascii="Palatino Linotype" w:eastAsia="Palatino Linotype" w:hAnsi="Palatino Linotype" w:cs="Palatino Linotype"/>
@@ -2687,6 +2905,23 @@
           <w:rFonts w:ascii="Palatino Linotype" w:eastAsia="Palatino Linotype" w:hAnsi="Palatino Linotype" w:cs="Palatino Linotype"/>
         </w:rPr>
         <w:t>);</w:t>
+      </w:r>
+    </w:p>
+    <w:p>
+      <w:pPr>
+        <w:widowControl w:val="0"/>
+        <w:spacing w:line="340" w:lineRule="auto"/>
+        <w:ind w:left="720"/>
+        <w:rPr>
+          <w:rFonts w:ascii="Palatino Linotype" w:eastAsia="Palatino Linotype" w:hAnsi="Palatino Linotype" w:cs="Palatino Linotype"/>
+        </w:rPr>
+      </w:pPr>
+      <w:r>
+        <w:rPr>
+          <w:rFonts w:ascii="Palatino Linotype" w:eastAsia="Palatino Linotype" w:hAnsi="Palatino Linotype" w:cs="Palatino Linotype"/>
+        </w:rPr>
+        <w:tab/>
+        <w:t>…</w:t>
       </w:r>
     </w:p>
     <w:p>
@@ -2731,321 +2966,17 @@
         <w:rPr>
           <w:rFonts w:ascii="Palatino Linotype" w:eastAsia="Palatino Linotype" w:hAnsi="Palatino Linotype" w:cs="Palatino Linotype"/>
         </w:rPr>
-        <w:t>("or","",$</w:t>
+        <w:t>("||","</w:t>
+      </w:r>
+      <w:proofErr w:type="gramStart"/>
+      <w:r>
+        <w:rPr>
+          <w:rFonts w:ascii="Palatino Linotype" w:eastAsia="Palatino Linotype" w:hAnsi="Palatino Linotype" w:cs="Palatino Linotype"/>
+        </w:rPr>
+        <w:t>",$</w:t>
       </w:r>
       <w:proofErr w:type="spellStart"/>
-      <w:r>
-        <w:rPr>
-          <w:rFonts w:ascii="Palatino Linotype" w:eastAsia="Palatino Linotype" w:hAnsi="Palatino Linotype" w:cs="Palatino Linotype"/>
-        </w:rPr>
-        <w:t>filtered_string</w:t>
-      </w:r>
-      <w:proofErr w:type="spellEnd"/>
-      <w:r>
-        <w:rPr>
-          <w:rFonts w:ascii="Palatino Linotype" w:eastAsia="Palatino Linotype" w:hAnsi="Palatino Linotype" w:cs="Palatino Linotype"/>
-        </w:rPr>
-        <w:t>);</w:t>
-      </w:r>
-    </w:p>
-    <w:p>
-      <w:pPr>
-        <w:widowControl w:val="0"/>
-        <w:spacing w:line="340" w:lineRule="auto"/>
-        <w:ind w:left="720"/>
-        <w:rPr>
-          <w:rFonts w:ascii="Palatino Linotype" w:eastAsia="Palatino Linotype" w:hAnsi="Palatino Linotype" w:cs="Palatino Linotype"/>
-        </w:rPr>
-      </w:pPr>
-      <w:r>
-        <w:rPr>
-          <w:rFonts w:ascii="Palatino Linotype" w:eastAsia="Palatino Linotype" w:hAnsi="Palatino Linotype" w:cs="Palatino Linotype"/>
-        </w:rPr>
-        <w:tab/>
-        <w:t>$</w:t>
-      </w:r>
-      <w:proofErr w:type="spellStart"/>
-      <w:r>
-        <w:rPr>
-          <w:rFonts w:ascii="Palatino Linotype" w:eastAsia="Palatino Linotype" w:hAnsi="Palatino Linotype" w:cs="Palatino Linotype"/>
-        </w:rPr>
-        <w:t>filtered_string</w:t>
-      </w:r>
-      <w:proofErr w:type="spellEnd"/>
-      <w:r>
-        <w:rPr>
-          <w:rFonts w:ascii="Palatino Linotype" w:eastAsia="Palatino Linotype" w:hAnsi="Palatino Linotype" w:cs="Palatino Linotype"/>
-        </w:rPr>
-        <w:t xml:space="preserve"> = </w:t>
-      </w:r>
-      <w:proofErr w:type="spellStart"/>
-      <w:r>
-        <w:rPr>
-          <w:rFonts w:ascii="Palatino Linotype" w:eastAsia="Palatino Linotype" w:hAnsi="Palatino Linotype" w:cs="Palatino Linotype"/>
-        </w:rPr>
-        <w:t>str_replace</w:t>
-      </w:r>
-      <w:proofErr w:type="spellEnd"/>
-      <w:r>
-        <w:rPr>
-          <w:rFonts w:ascii="Palatino Linotype" w:eastAsia="Palatino Linotype" w:hAnsi="Palatino Linotype" w:cs="Palatino Linotype"/>
-        </w:rPr>
-        <w:t>("collate","",$</w:t>
-      </w:r>
-      <w:proofErr w:type="spellStart"/>
-      <w:r>
-        <w:rPr>
-          <w:rFonts w:ascii="Palatino Linotype" w:eastAsia="Palatino Linotype" w:hAnsi="Palatino Linotype" w:cs="Palatino Linotype"/>
-        </w:rPr>
-        <w:t>filtered_string</w:t>
-      </w:r>
-      <w:proofErr w:type="spellEnd"/>
-      <w:r>
-        <w:rPr>
-          <w:rFonts w:ascii="Palatino Linotype" w:eastAsia="Palatino Linotype" w:hAnsi="Palatino Linotype" w:cs="Palatino Linotype"/>
-        </w:rPr>
-        <w:t>);</w:t>
-      </w:r>
-    </w:p>
-    <w:p>
-      <w:pPr>
-        <w:widowControl w:val="0"/>
-        <w:spacing w:line="340" w:lineRule="auto"/>
-        <w:ind w:left="720"/>
-        <w:rPr>
-          <w:rFonts w:ascii="Palatino Linotype" w:eastAsia="Palatino Linotype" w:hAnsi="Palatino Linotype" w:cs="Palatino Linotype"/>
-        </w:rPr>
-      </w:pPr>
-      <w:r>
-        <w:rPr>
-          <w:rFonts w:ascii="Palatino Linotype" w:eastAsia="Palatino Linotype" w:hAnsi="Palatino Linotype" w:cs="Palatino Linotype"/>
-        </w:rPr>
-        <w:tab/>
-        <w:t>$</w:t>
-      </w:r>
-      <w:proofErr w:type="spellStart"/>
-      <w:r>
-        <w:rPr>
-          <w:rFonts w:ascii="Palatino Linotype" w:eastAsia="Palatino Linotype" w:hAnsi="Palatino Linotype" w:cs="Palatino Linotype"/>
-        </w:rPr>
-        <w:t>filtered_string</w:t>
-      </w:r>
-      <w:proofErr w:type="spellEnd"/>
-      <w:r>
-        <w:rPr>
-          <w:rFonts w:ascii="Palatino Linotype" w:eastAsia="Palatino Linotype" w:hAnsi="Palatino Linotype" w:cs="Palatino Linotype"/>
-        </w:rPr>
-        <w:t xml:space="preserve"> = </w:t>
-      </w:r>
-      <w:proofErr w:type="spellStart"/>
-      <w:r>
-        <w:rPr>
-          <w:rFonts w:ascii="Palatino Linotype" w:eastAsia="Palatino Linotype" w:hAnsi="Palatino Linotype" w:cs="Palatino Linotype"/>
-        </w:rPr>
-        <w:t>str_replace</w:t>
-      </w:r>
-      <w:proofErr w:type="spellEnd"/>
-      <w:r>
-        <w:rPr>
-          <w:rFonts w:ascii="Palatino Linotype" w:eastAsia="Palatino Linotype" w:hAnsi="Palatino Linotype" w:cs="Palatino Linotype"/>
-        </w:rPr>
-        <w:t>("drop","",$</w:t>
-      </w:r>
-      <w:proofErr w:type="spellStart"/>
-      <w:r>
-        <w:rPr>
-          <w:rFonts w:ascii="Palatino Linotype" w:eastAsia="Palatino Linotype" w:hAnsi="Palatino Linotype" w:cs="Palatino Linotype"/>
-        </w:rPr>
-        <w:t>filtered_string</w:t>
-      </w:r>
-      <w:proofErr w:type="spellEnd"/>
-      <w:r>
-        <w:rPr>
-          <w:rFonts w:ascii="Palatino Linotype" w:eastAsia="Palatino Linotype" w:hAnsi="Palatino Linotype" w:cs="Palatino Linotype"/>
-        </w:rPr>
-        <w:t>);</w:t>
-      </w:r>
-    </w:p>
-    <w:p>
-      <w:pPr>
-        <w:widowControl w:val="0"/>
-        <w:spacing w:line="340" w:lineRule="auto"/>
-        <w:ind w:left="720"/>
-        <w:rPr>
-          <w:rFonts w:ascii="Palatino Linotype" w:eastAsia="Palatino Linotype" w:hAnsi="Palatino Linotype" w:cs="Palatino Linotype"/>
-        </w:rPr>
-      </w:pPr>
-      <w:r>
-        <w:rPr>
-          <w:rFonts w:ascii="Palatino Linotype" w:eastAsia="Palatino Linotype" w:hAnsi="Palatino Linotype" w:cs="Palatino Linotype"/>
-        </w:rPr>
-        <w:tab/>
-        <w:t>…</w:t>
-      </w:r>
-    </w:p>
-    <w:p>
-      <w:pPr>
-        <w:widowControl w:val="0"/>
-        <w:spacing w:line="340" w:lineRule="auto"/>
-        <w:ind w:left="720"/>
-        <w:rPr>
-          <w:rFonts w:ascii="Palatino Linotype" w:eastAsia="Palatino Linotype" w:hAnsi="Palatino Linotype" w:cs="Palatino Linotype"/>
-        </w:rPr>
-      </w:pPr>
-      <w:r>
-        <w:rPr>
-          <w:rFonts w:ascii="Palatino Linotype" w:eastAsia="Palatino Linotype" w:hAnsi="Palatino Linotype" w:cs="Palatino Linotype"/>
-        </w:rPr>
-        <w:tab/>
-        <w:t>$</w:t>
-      </w:r>
-      <w:proofErr w:type="spellStart"/>
-      <w:r>
-        <w:rPr>
-          <w:rFonts w:ascii="Palatino Linotype" w:eastAsia="Palatino Linotype" w:hAnsi="Palatino Linotype" w:cs="Palatino Linotype"/>
-        </w:rPr>
-        <w:t>filtered_string</w:t>
-      </w:r>
-      <w:proofErr w:type="spellEnd"/>
-      <w:r>
-        <w:rPr>
-          <w:rFonts w:ascii="Palatino Linotype" w:eastAsia="Palatino Linotype" w:hAnsi="Palatino Linotype" w:cs="Palatino Linotype"/>
-        </w:rPr>
-        <w:t xml:space="preserve"> = </w:t>
-      </w:r>
-      <w:proofErr w:type="spellStart"/>
-      <w:r>
-        <w:rPr>
-          <w:rFonts w:ascii="Palatino Linotype" w:eastAsia="Palatino Linotype" w:hAnsi="Palatino Linotype" w:cs="Palatino Linotype"/>
-        </w:rPr>
-        <w:t>str_replace</w:t>
-      </w:r>
-      <w:proofErr w:type="spellEnd"/>
-      <w:r>
-        <w:rPr>
-          <w:rFonts w:ascii="Palatino Linotype" w:eastAsia="Palatino Linotype" w:hAnsi="Palatino Linotype" w:cs="Palatino Linotype"/>
-        </w:rPr>
-        <w:t>("--","",$</w:t>
-      </w:r>
-      <w:proofErr w:type="spellStart"/>
-      <w:r>
-        <w:rPr>
-          <w:rFonts w:ascii="Palatino Linotype" w:eastAsia="Palatino Linotype" w:hAnsi="Palatino Linotype" w:cs="Palatino Linotype"/>
-        </w:rPr>
-        <w:t>filtered_string</w:t>
-      </w:r>
-      <w:proofErr w:type="spellEnd"/>
-      <w:r>
-        <w:rPr>
-          <w:rFonts w:ascii="Palatino Linotype" w:eastAsia="Palatino Linotype" w:hAnsi="Palatino Linotype" w:cs="Palatino Linotype"/>
-        </w:rPr>
-        <w:t>);</w:t>
-      </w:r>
-    </w:p>
-    <w:p>
-      <w:pPr>
-        <w:widowControl w:val="0"/>
-        <w:spacing w:line="340" w:lineRule="auto"/>
-        <w:ind w:left="720"/>
-        <w:rPr>
-          <w:rFonts w:ascii="Palatino Linotype" w:eastAsia="Palatino Linotype" w:hAnsi="Palatino Linotype" w:cs="Palatino Linotype"/>
-        </w:rPr>
-      </w:pPr>
-      <w:r>
-        <w:rPr>
-          <w:rFonts w:ascii="Palatino Linotype" w:eastAsia="Palatino Linotype" w:hAnsi="Palatino Linotype" w:cs="Palatino Linotype"/>
-        </w:rPr>
-        <w:tab/>
-        <w:t>$</w:t>
-      </w:r>
-      <w:proofErr w:type="spellStart"/>
-      <w:r>
-        <w:rPr>
-          <w:rFonts w:ascii="Palatino Linotype" w:eastAsia="Palatino Linotype" w:hAnsi="Palatino Linotype" w:cs="Palatino Linotype"/>
-        </w:rPr>
-        <w:t>filtered_string</w:t>
-      </w:r>
-      <w:proofErr w:type="spellEnd"/>
-      <w:r>
-        <w:rPr>
-          <w:rFonts w:ascii="Palatino Linotype" w:eastAsia="Palatino Linotype" w:hAnsi="Palatino Linotype" w:cs="Palatino Linotype"/>
-        </w:rPr>
-        <w:t xml:space="preserve"> = </w:t>
-      </w:r>
-      <w:proofErr w:type="spellStart"/>
-      <w:r>
-        <w:rPr>
-          <w:rFonts w:ascii="Palatino Linotype" w:eastAsia="Palatino Linotype" w:hAnsi="Palatino Linotype" w:cs="Palatino Linotype"/>
-        </w:rPr>
-        <w:t>str_replace</w:t>
-      </w:r>
-      <w:proofErr w:type="spellEnd"/>
-      <w:r>
-        <w:rPr>
-          <w:rFonts w:ascii="Palatino Linotype" w:eastAsia="Palatino Linotype" w:hAnsi="Palatino Linotype" w:cs="Palatino Linotype"/>
-        </w:rPr>
-        <w:t>(";","",$</w:t>
-      </w:r>
-      <w:proofErr w:type="spellStart"/>
-      <w:r>
-        <w:rPr>
-          <w:rFonts w:ascii="Palatino Linotype" w:eastAsia="Palatino Linotype" w:hAnsi="Palatino Linotype" w:cs="Palatino Linotype"/>
-        </w:rPr>
-        <w:t>filtered_string</w:t>
-      </w:r>
-      <w:proofErr w:type="spellEnd"/>
-      <w:r>
-        <w:rPr>
-          <w:rFonts w:ascii="Palatino Linotype" w:eastAsia="Palatino Linotype" w:hAnsi="Palatino Linotype" w:cs="Palatino Linotype"/>
-        </w:rPr>
-        <w:t>);</w:t>
-      </w:r>
-    </w:p>
-    <w:p>
-      <w:pPr>
-        <w:widowControl w:val="0"/>
-        <w:spacing w:line="340" w:lineRule="auto"/>
-        <w:ind w:left="720"/>
-        <w:rPr>
-          <w:rFonts w:ascii="Palatino Linotype" w:eastAsia="Palatino Linotype" w:hAnsi="Palatino Linotype" w:cs="Palatino Linotype"/>
-        </w:rPr>
-      </w:pPr>
-      <w:r>
-        <w:rPr>
-          <w:rFonts w:ascii="Palatino Linotype" w:eastAsia="Palatino Linotype" w:hAnsi="Palatino Linotype" w:cs="Palatino Linotype"/>
-        </w:rPr>
-        <w:tab/>
-        <w:t>$</w:t>
-      </w:r>
-      <w:proofErr w:type="spellStart"/>
-      <w:r>
-        <w:rPr>
-          <w:rFonts w:ascii="Palatino Linotype" w:eastAsia="Palatino Linotype" w:hAnsi="Palatino Linotype" w:cs="Palatino Linotype"/>
-        </w:rPr>
-        <w:t>filtered_string</w:t>
-      </w:r>
-      <w:proofErr w:type="spellEnd"/>
-      <w:r>
-        <w:rPr>
-          <w:rFonts w:ascii="Palatino Linotype" w:eastAsia="Palatino Linotype" w:hAnsi="Palatino Linotype" w:cs="Palatino Linotype"/>
-        </w:rPr>
-        <w:t xml:space="preserve"> = </w:t>
-      </w:r>
-      <w:proofErr w:type="spellStart"/>
-      <w:r>
-        <w:rPr>
-          <w:rFonts w:ascii="Palatino Linotype" w:eastAsia="Palatino Linotype" w:hAnsi="Palatino Linotype" w:cs="Palatino Linotype"/>
-        </w:rPr>
-        <w:t>str_replace</w:t>
-      </w:r>
-      <w:proofErr w:type="spellEnd"/>
-      <w:r>
-        <w:rPr>
-          <w:rFonts w:ascii="Palatino Linotype" w:eastAsia="Palatino Linotype" w:hAnsi="Palatino Linotype" w:cs="Palatino Linotype"/>
-        </w:rPr>
-        <w:t>("||","",$</w:t>
-      </w:r>
-      <w:proofErr w:type="spellStart"/>
+      <w:proofErr w:type="gramEnd"/>
       <w:r>
         <w:rPr>
           <w:rFonts w:ascii="Palatino Linotype" w:eastAsia="Palatino Linotype" w:hAnsi="Palatino Linotype" w:cs="Palatino Linotype"/>
@@ -3105,6 +3036,13 @@
           <w:rFonts w:ascii="Palatino Linotype" w:eastAsia="Palatino Linotype" w:hAnsi="Palatino Linotype" w:cs="Palatino Linotype"/>
         </w:rPr>
         <w:t>}</w:t>
+      </w:r>
+      <w:commentRangeEnd w:id="5"/>
+      <w:r>
+        <w:rPr>
+          <w:rStyle w:val="CommentReference"/>
+        </w:rPr>
+        <w:commentReference w:id="5"/>
       </w:r>
     </w:p>
     <w:p>
@@ -3132,31 +3070,253 @@
         <w:rPr>
           <w:rFonts w:ascii="Palatino Linotype" w:eastAsia="Palatino Linotype" w:hAnsi="Palatino Linotype" w:cs="Palatino Linotype"/>
         </w:rPr>
-        <w:t xml:space="preserve">Describe in detail why the code listed in the line numbers above are vulnerable. You’re free to use generalized concepts to help show your </w:t>
+        <w:t xml:space="preserve">Describe in detail why the code listed in the line numbers above are vulnerable. You’re free to use generalized concepts to help show your understanding but we also need to know details that pertain to this target and assignment. A definition of SQL Injection is not what we’re looking </w:t>
       </w:r>
       <w:r>
         <w:rPr>
           <w:rFonts w:ascii="Palatino Linotype" w:eastAsia="Palatino Linotype" w:hAnsi="Palatino Linotype" w:cs="Palatino Linotype"/>
         </w:rPr>
         <w:lastRenderedPageBreak/>
-        <w:t>understanding but we also need to know details that pertain to this target and assignment. A definition of SQL Injection is not what we’re looking for.</w:t>
-      </w:r>
-    </w:p>
-    <w:p>
-      <w:pPr>
-        <w:widowControl w:val="0"/>
-        <w:spacing w:line="340" w:lineRule="auto"/>
-        <w:ind w:left="720"/>
-        <w:rPr>
-          <w:rFonts w:ascii="Palatino Linotype" w:eastAsia="Palatino Linotype" w:hAnsi="Palatino Linotype" w:cs="Palatino Linotype"/>
-        </w:rPr>
-      </w:pPr>
-      <w:r>
-        <w:rPr>
-          <w:rFonts w:ascii="Palatino Linotype" w:eastAsia="Palatino Linotype" w:hAnsi="Palatino Linotype" w:cs="Palatino Linotype"/>
-        </w:rPr>
-        <w:t xml:space="preserve">//vulnerable because we can add ticks (‘) to the username field which allows us to inject the OR 1=1 function. </w:t>
-      </w:r>
+        <w:t>for.</w:t>
+      </w:r>
+    </w:p>
+    <w:p>
+      <w:pPr>
+        <w:widowControl w:val="0"/>
+        <w:spacing w:line="340" w:lineRule="auto"/>
+        <w:ind w:left="720"/>
+        <w:rPr>
+          <w:rFonts w:ascii="Palatino Linotype" w:eastAsia="Palatino Linotype" w:hAnsi="Palatino Linotype" w:cs="Palatino Linotype"/>
+        </w:rPr>
+      </w:pPr>
+    </w:p>
+    <w:p>
+      <w:pPr>
+        <w:widowControl w:val="0"/>
+        <w:spacing w:line="340" w:lineRule="auto"/>
+        <w:ind w:left="720"/>
+        <w:rPr>
+          <w:rFonts w:ascii="Palatino Linotype" w:eastAsia="Palatino Linotype" w:hAnsi="Palatino Linotype" w:cs="Palatino Linotype"/>
+        </w:rPr>
+      </w:pPr>
+      <w:r>
+        <w:rPr>
+          <w:rFonts w:ascii="Palatino Linotype" w:eastAsia="Palatino Linotype" w:hAnsi="Palatino Linotype" w:cs="Palatino Linotype"/>
+        </w:rPr>
+        <w:t>When sending forms that interact with a database, code should never rely on dynamic queries that have user input included as parameters. What this allows for is for an attacker to use this weakness to insert SQL statements that can manually change the database that is being accessed. SQL sanitization</w:t>
+      </w:r>
+      <w:r>
+        <w:rPr>
+          <w:rFonts w:ascii="Palatino Linotype" w:eastAsia="Palatino Linotype" w:hAnsi="Palatino Linotype" w:cs="Palatino Linotype"/>
+        </w:rPr>
+        <w:t xml:space="preserve"> </w:t>
+      </w:r>
+      <w:r>
+        <w:rPr>
+          <w:rFonts w:ascii="Palatino Linotype" w:eastAsia="Palatino Linotype" w:hAnsi="Palatino Linotype" w:cs="Palatino Linotype"/>
+        </w:rPr>
+        <w:t xml:space="preserve">was the prevention method that was attempted to be used within </w:t>
+      </w:r>
+      <w:proofErr w:type="spellStart"/>
+      <w:r>
+        <w:rPr>
+          <w:rFonts w:ascii="Palatino Linotype" w:eastAsia="Palatino Linotype" w:hAnsi="Palatino Linotype" w:cs="Palatino Linotype"/>
+        </w:rPr>
+        <w:t>auth.php</w:t>
+      </w:r>
+      <w:proofErr w:type="spellEnd"/>
+      <w:r>
+        <w:rPr>
+          <w:rFonts w:ascii="Palatino Linotype" w:eastAsia="Palatino Linotype" w:hAnsi="Palatino Linotype" w:cs="Palatino Linotype"/>
+        </w:rPr>
+        <w:t xml:space="preserve"> within the function ‘</w:t>
+      </w:r>
+      <w:proofErr w:type="spellStart"/>
+      <w:r>
+        <w:rPr>
+          <w:rFonts w:ascii="Palatino Linotype" w:eastAsia="Palatino Linotype" w:hAnsi="Palatino Linotype" w:cs="Palatino Linotype"/>
+        </w:rPr>
+        <w:t>sqli_filter</w:t>
+      </w:r>
+      <w:proofErr w:type="spellEnd"/>
+      <w:r>
+        <w:rPr>
+          <w:rFonts w:ascii="Palatino Linotype" w:eastAsia="Palatino Linotype" w:hAnsi="Palatino Linotype" w:cs="Palatino Linotype"/>
+        </w:rPr>
+        <w:t>’, but it was not successful</w:t>
+      </w:r>
+      <w:r>
+        <w:rPr>
+          <w:rFonts w:ascii="Palatino Linotype" w:eastAsia="Palatino Linotype" w:hAnsi="Palatino Linotype" w:cs="Palatino Linotype"/>
+        </w:rPr>
+        <w:t xml:space="preserve"> (</w:t>
+      </w:r>
+      <w:hyperlink r:id="rId12" w:history="1">
+        <w:r>
+          <w:rPr>
+            <w:rStyle w:val="Hyperlink"/>
+            <w:rFonts w:ascii="Palatino Linotype" w:eastAsia="Palatino Linotype" w:hAnsi="Palatino Linotype" w:cs="Palatino Linotype"/>
+          </w:rPr>
+          <w:t>https://www.acunetix.com/websitesecurity/sql-injection/</w:t>
+        </w:r>
+      </w:hyperlink>
+      <w:r>
+        <w:rPr>
+          <w:rFonts w:ascii="Palatino Linotype" w:eastAsia="Palatino Linotype" w:hAnsi="Palatino Linotype" w:cs="Palatino Linotype"/>
+        </w:rPr>
+        <w:t xml:space="preserve">) </w:t>
+      </w:r>
+      <w:r>
+        <w:rPr>
+          <w:rFonts w:ascii="Palatino Linotype" w:eastAsia="Palatino Linotype" w:hAnsi="Palatino Linotype" w:cs="Palatino Linotype"/>
+        </w:rPr>
+        <w:t xml:space="preserve">. </w:t>
+      </w:r>
+    </w:p>
+    <w:p>
+      <w:pPr>
+        <w:widowControl w:val="0"/>
+        <w:spacing w:line="340" w:lineRule="auto"/>
+        <w:ind w:left="720"/>
+        <w:rPr>
+          <w:rFonts w:ascii="Palatino Linotype" w:eastAsia="Palatino Linotype" w:hAnsi="Palatino Linotype" w:cs="Palatino Linotype"/>
+        </w:rPr>
+      </w:pPr>
+    </w:p>
+    <w:p>
+      <w:pPr>
+        <w:widowControl w:val="0"/>
+        <w:spacing w:line="340" w:lineRule="auto"/>
+        <w:ind w:left="720"/>
+        <w:rPr>
+          <w:rFonts w:ascii="Palatino Linotype" w:eastAsia="Palatino Linotype" w:hAnsi="Palatino Linotype" w:cs="Palatino Linotype"/>
+        </w:rPr>
+      </w:pPr>
+      <w:r>
+        <w:rPr>
+          <w:rFonts w:ascii="Palatino Linotype" w:eastAsia="Palatino Linotype" w:hAnsi="Palatino Linotype" w:cs="Palatino Linotype"/>
+        </w:rPr>
+        <w:t xml:space="preserve">The reason that this was not successful was because not enough values were stripped from the input, so while many basic SQL commands were cleansed from the input, some input (including tick marks) were not filtered using that function. </w:t>
+      </w:r>
+      <w:r>
+        <w:rPr>
+          <w:rFonts w:ascii="Palatino Linotype" w:eastAsia="Palatino Linotype" w:hAnsi="Palatino Linotype" w:cs="Palatino Linotype"/>
+        </w:rPr>
+        <w:t xml:space="preserve">The attacker is then able to input SQL commands to change the original function of the query </w:t>
+      </w:r>
+      <w:r>
+        <w:rPr>
+          <w:rFonts w:ascii="Palatino Linotype" w:eastAsia="Palatino Linotype" w:hAnsi="Palatino Linotype" w:cs="Palatino Linotype"/>
+        </w:rPr>
+        <w:t>(</w:t>
+      </w:r>
+      <w:hyperlink r:id="rId13" w:history="1">
+        <w:r>
+          <w:rPr>
+            <w:rStyle w:val="Hyperlink"/>
+            <w:rFonts w:ascii="Palatino Linotype" w:eastAsia="Palatino Linotype" w:hAnsi="Palatino Linotype" w:cs="Palatino Linotype"/>
+          </w:rPr>
+          <w:t>https://www.w3sc</w:t>
+        </w:r>
+        <w:r>
+          <w:rPr>
+            <w:rStyle w:val="Hyperlink"/>
+            <w:rFonts w:ascii="Palatino Linotype" w:eastAsia="Palatino Linotype" w:hAnsi="Palatino Linotype" w:cs="Palatino Linotype"/>
+          </w:rPr>
+          <w:t>h</w:t>
+        </w:r>
+        <w:r>
+          <w:rPr>
+            <w:rStyle w:val="Hyperlink"/>
+            <w:rFonts w:ascii="Palatino Linotype" w:eastAsia="Palatino Linotype" w:hAnsi="Palatino Linotype" w:cs="Palatino Linotype"/>
+          </w:rPr>
+          <w:t>ools.com/</w:t>
+        </w:r>
+        <w:r>
+          <w:rPr>
+            <w:rStyle w:val="Hyperlink"/>
+            <w:rFonts w:ascii="Palatino Linotype" w:eastAsia="Palatino Linotype" w:hAnsi="Palatino Linotype" w:cs="Palatino Linotype"/>
+          </w:rPr>
+          <w:t>s</w:t>
+        </w:r>
+        <w:r>
+          <w:rPr>
+            <w:rStyle w:val="Hyperlink"/>
+            <w:rFonts w:ascii="Palatino Linotype" w:eastAsia="Palatino Linotype" w:hAnsi="Palatino Linotype" w:cs="Palatino Linotype"/>
+          </w:rPr>
+          <w:t>ql/sql_injection.asp</w:t>
+        </w:r>
+      </w:hyperlink>
+      <w:r>
+        <w:rPr>
+          <w:rFonts w:ascii="Palatino Linotype" w:eastAsia="Palatino Linotype" w:hAnsi="Palatino Linotype" w:cs="Palatino Linotype"/>
+        </w:rPr>
+        <w:t>)</w:t>
+      </w:r>
+      <w:r>
+        <w:rPr>
+          <w:rFonts w:ascii="Palatino Linotype" w:eastAsia="Palatino Linotype" w:hAnsi="Palatino Linotype" w:cs="Palatino Linotype"/>
+        </w:rPr>
+        <w:t xml:space="preserve"> . </w:t>
+      </w:r>
+    </w:p>
+    <w:p>
+      <w:pPr>
+        <w:widowControl w:val="0"/>
+        <w:spacing w:line="340" w:lineRule="auto"/>
+        <w:ind w:left="720"/>
+        <w:rPr>
+          <w:rFonts w:ascii="Palatino Linotype" w:eastAsia="Palatino Linotype" w:hAnsi="Palatino Linotype" w:cs="Palatino Linotype"/>
+        </w:rPr>
+      </w:pPr>
+    </w:p>
+    <w:p>
+      <w:pPr>
+        <w:widowControl w:val="0"/>
+        <w:spacing w:line="340" w:lineRule="auto"/>
+        <w:ind w:left="720"/>
+        <w:rPr>
+          <w:rFonts w:ascii="Palatino Linotype" w:eastAsia="Palatino Linotype" w:hAnsi="Palatino Linotype" w:cs="Palatino Linotype"/>
+        </w:rPr>
+      </w:pPr>
+      <w:commentRangeStart w:id="6"/>
+      <w:r>
+        <w:rPr>
+          <w:rFonts w:ascii="Palatino Linotype" w:eastAsia="Palatino Linotype" w:hAnsi="Palatino Linotype" w:cs="Palatino Linotype"/>
+        </w:rPr>
+        <w:t xml:space="preserve">Within this specific PHP page, there was no other protection against SQL injection, which is why the attack is successful. Because of this, were able to inject [] within the username input field, which allowed our attack to work (reference for where I got the code from to inject </w:t>
+      </w:r>
+      <w:hyperlink r:id="rId14" w:history="1">
+        <w:r>
+          <w:rPr>
+            <w:rStyle w:val="Hyperlink"/>
+            <w:rFonts w:ascii="Palatino Linotype" w:eastAsia="Palatino Linotype" w:hAnsi="Palatino Linotype" w:cs="Palatino Linotype"/>
+          </w:rPr>
+          <w:t>https://www.netsparker.com/blog/web-security/sql-injection-cheat-sheet/</w:t>
+        </w:r>
+      </w:hyperlink>
+      <w:r>
+        <w:rPr>
+          <w:rFonts w:ascii="Palatino Linotype" w:eastAsia="Palatino Linotype" w:hAnsi="Palatino Linotype" w:cs="Palatino Linotype"/>
+        </w:rPr>
+        <w:t xml:space="preserve"> .</w:t>
+      </w:r>
+      <w:commentRangeEnd w:id="6"/>
+      <w:r>
+        <w:rPr>
+          <w:rStyle w:val="CommentReference"/>
+        </w:rPr>
+        <w:commentReference w:id="6"/>
+      </w:r>
+    </w:p>
+    <w:p>
+      <w:pPr>
+        <w:widowControl w:val="0"/>
+        <w:spacing w:line="340" w:lineRule="auto"/>
+        <w:rPr>
+          <w:rFonts w:ascii="Palatino Linotype" w:eastAsia="Palatino Linotype" w:hAnsi="Palatino Linotype" w:cs="Palatino Linotype"/>
+        </w:rPr>
+      </w:pPr>
     </w:p>
     <w:p>
       <w:pPr>
@@ -3202,42 +3362,287 @@
         <w:rPr>
           <w:rFonts w:ascii="Palatino Linotype" w:eastAsia="Palatino Linotype" w:hAnsi="Palatino Linotype" w:cs="Palatino Linotype"/>
         </w:rPr>
-        <w:t>Be careful with your explanation here. There are wrong ways to fix this vulnerability. Hint: Never write your own crypto algorithms. This concept extends to SQL sanitization.</w:t>
-      </w:r>
-    </w:p>
-    <w:p>
-      <w:pPr>
-        <w:widowControl w:val="0"/>
-        <w:spacing w:line="340" w:lineRule="auto"/>
-        <w:ind w:left="720"/>
-        <w:rPr>
-          <w:rFonts w:ascii="Palatino Linotype" w:eastAsia="Palatino Linotype" w:hAnsi="Palatino Linotype" w:cs="Palatino Linotype"/>
-        </w:rPr>
-      </w:pPr>
-      <w:r>
-        <w:rPr>
-          <w:rFonts w:ascii="Palatino Linotype" w:eastAsia="Palatino Linotype" w:hAnsi="Palatino Linotype" w:cs="Palatino Linotype"/>
-        </w:rPr>
-        <w:t>// add more to the filter, such as the tick marks being filtered out, and potentially filtering all characters that are not a-z or numbers (since those should not be in a username anyways).</w:t>
-      </w:r>
-    </w:p>
-    <w:p>
-      <w:pPr>
-        <w:widowControl w:val="0"/>
-        <w:spacing w:line="340" w:lineRule="auto"/>
-        <w:rPr>
-          <w:rFonts w:ascii="Palatino Linotype" w:eastAsia="Palatino Linotype" w:hAnsi="Palatino Linotype" w:cs="Palatino Linotype"/>
-        </w:rPr>
-      </w:pPr>
-    </w:p>
-    <w:p>
-      <w:pPr>
-        <w:widowControl w:val="0"/>
-        <w:spacing w:line="340" w:lineRule="auto"/>
-        <w:rPr>
-          <w:rFonts w:ascii="Palatino Linotype" w:eastAsia="Palatino Linotype" w:hAnsi="Palatino Linotype" w:cs="Palatino Linotype"/>
-        </w:rPr>
-      </w:pPr>
+        <w:t xml:space="preserve">Be careful with your explanation here. There are wrong ways to fix this vulnerability. Hint: Never write your own crypto </w:t>
+      </w:r>
+      <w:r>
+        <w:rPr>
+          <w:rFonts w:ascii="Palatino Linotype" w:eastAsia="Palatino Linotype" w:hAnsi="Palatino Linotype" w:cs="Palatino Linotype"/>
+        </w:rPr>
+        <w:lastRenderedPageBreak/>
+        <w:t>algorithms. This concept extends to SQL sanitization.</w:t>
+      </w:r>
+    </w:p>
+    <w:p>
+      <w:pPr>
+        <w:widowControl w:val="0"/>
+        <w:spacing w:line="340" w:lineRule="auto"/>
+        <w:rPr>
+          <w:rFonts w:ascii="Palatino Linotype" w:eastAsia="Palatino Linotype" w:hAnsi="Palatino Linotype" w:cs="Palatino Linotype"/>
+        </w:rPr>
+      </w:pPr>
+    </w:p>
+    <w:p>
+      <w:pPr>
+        <w:widowControl w:val="0"/>
+        <w:spacing w:line="340" w:lineRule="auto"/>
+        <w:ind w:left="720"/>
+        <w:rPr>
+          <w:rFonts w:ascii="Palatino Linotype" w:eastAsia="Palatino Linotype" w:hAnsi="Palatino Linotype" w:cs="Palatino Linotype"/>
+        </w:rPr>
+      </w:pPr>
+      <w:r>
+        <w:rPr>
+          <w:rFonts w:ascii="Palatino Linotype" w:eastAsia="Palatino Linotype" w:hAnsi="Palatino Linotype" w:cs="Palatino Linotype"/>
+        </w:rPr>
+        <w:t>While SQL sanitization was unsuccessful in preventing SQL injection in this specific example</w:t>
+      </w:r>
+      <w:r>
+        <w:rPr>
+          <w:rFonts w:ascii="Palatino Linotype" w:eastAsia="Palatino Linotype" w:hAnsi="Palatino Linotype" w:cs="Palatino Linotype"/>
+        </w:rPr>
+        <w:t xml:space="preserve">, there are some </w:t>
+      </w:r>
+      <w:r>
+        <w:rPr>
+          <w:rFonts w:ascii="Palatino Linotype" w:eastAsia="Palatino Linotype" w:hAnsi="Palatino Linotype" w:cs="Palatino Linotype"/>
+        </w:rPr>
+        <w:t xml:space="preserve">other </w:t>
+      </w:r>
+      <w:r>
+        <w:rPr>
+          <w:rFonts w:ascii="Palatino Linotype" w:eastAsia="Palatino Linotype" w:hAnsi="Palatino Linotype" w:cs="Palatino Linotype"/>
+        </w:rPr>
+        <w:t xml:space="preserve">methods </w:t>
+      </w:r>
+      <w:r>
+        <w:rPr>
+          <w:rFonts w:ascii="Palatino Linotype" w:eastAsia="Palatino Linotype" w:hAnsi="Palatino Linotype" w:cs="Palatino Linotype"/>
+        </w:rPr>
+        <w:t>of</w:t>
+      </w:r>
+      <w:r>
+        <w:rPr>
+          <w:rFonts w:ascii="Palatino Linotype" w:eastAsia="Palatino Linotype" w:hAnsi="Palatino Linotype" w:cs="Palatino Linotype"/>
+        </w:rPr>
+        <w:t xml:space="preserve"> avoiding this vulnerability including using prepared statements, or using stored procedures (</w:t>
+      </w:r>
+      <w:hyperlink r:id="rId15" w:history="1">
+        <w:r>
+          <w:rPr>
+            <w:rStyle w:val="Hyperlink"/>
+            <w:rFonts w:ascii="Palatino Linotype" w:eastAsia="Palatino Linotype" w:hAnsi="Palatino Linotype" w:cs="Palatino Linotype"/>
+          </w:rPr>
+          <w:t>https://cheatsheetseries.owasp.org/cheatsheets/SQL_Injection_Prevention_Cheat_Sheet.html</w:t>
+        </w:r>
+      </w:hyperlink>
+      <w:r>
+        <w:rPr>
+          <w:rFonts w:ascii="Palatino Linotype" w:eastAsia="Palatino Linotype" w:hAnsi="Palatino Linotype" w:cs="Palatino Linotype"/>
+        </w:rPr>
+        <w:t xml:space="preserve"> ). </w:t>
+      </w:r>
+      <w:r>
+        <w:rPr>
+          <w:rFonts w:ascii="Palatino Linotype" w:eastAsia="Palatino Linotype" w:hAnsi="Palatino Linotype" w:cs="Palatino Linotype"/>
+        </w:rPr>
+        <w:t>However, i</w:t>
+      </w:r>
+      <w:r>
+        <w:rPr>
+          <w:rFonts w:ascii="Palatino Linotype" w:eastAsia="Palatino Linotype" w:hAnsi="Palatino Linotype" w:cs="Palatino Linotype"/>
+        </w:rPr>
+        <w:t xml:space="preserve">f we were to only want to implement </w:t>
+      </w:r>
+      <w:r>
+        <w:rPr>
+          <w:rFonts w:ascii="Palatino Linotype" w:eastAsia="Palatino Linotype" w:hAnsi="Palatino Linotype" w:cs="Palatino Linotype"/>
+        </w:rPr>
+        <w:t xml:space="preserve">an improved method of </w:t>
+      </w:r>
+      <w:r>
+        <w:rPr>
+          <w:rFonts w:ascii="Palatino Linotype" w:eastAsia="Palatino Linotype" w:hAnsi="Palatino Linotype" w:cs="Palatino Linotype"/>
+        </w:rPr>
+        <w:t xml:space="preserve">SQL sanitization, then we would have to improve the </w:t>
+      </w:r>
+      <w:r>
+        <w:rPr>
+          <w:rFonts w:ascii="Palatino Linotype" w:eastAsia="Palatino Linotype" w:hAnsi="Palatino Linotype" w:cs="Palatino Linotype"/>
+        </w:rPr>
+        <w:t>‘</w:t>
+      </w:r>
+      <w:proofErr w:type="spellStart"/>
+      <w:r>
+        <w:rPr>
+          <w:rFonts w:ascii="Palatino Linotype" w:eastAsia="Palatino Linotype" w:hAnsi="Palatino Linotype" w:cs="Palatino Linotype"/>
+        </w:rPr>
+        <w:t>sqli_filter</w:t>
+      </w:r>
+      <w:proofErr w:type="spellEnd"/>
+      <w:r>
+        <w:rPr>
+          <w:rFonts w:ascii="Palatino Linotype" w:eastAsia="Palatino Linotype" w:hAnsi="Palatino Linotype" w:cs="Palatino Linotype"/>
+        </w:rPr>
+        <w:t xml:space="preserve">’ function. </w:t>
+      </w:r>
+    </w:p>
+    <w:p>
+      <w:pPr>
+        <w:widowControl w:val="0"/>
+        <w:spacing w:line="340" w:lineRule="auto"/>
+        <w:ind w:left="720"/>
+        <w:rPr>
+          <w:rFonts w:ascii="Palatino Linotype" w:eastAsia="Palatino Linotype" w:hAnsi="Palatino Linotype" w:cs="Palatino Linotype"/>
+        </w:rPr>
+      </w:pPr>
+    </w:p>
+    <w:p>
+      <w:pPr>
+        <w:widowControl w:val="0"/>
+        <w:spacing w:line="340" w:lineRule="auto"/>
+        <w:ind w:left="720"/>
+        <w:rPr>
+          <w:rFonts w:ascii="Palatino Linotype" w:eastAsia="Palatino Linotype" w:hAnsi="Palatino Linotype" w:cs="Palatino Linotype"/>
+        </w:rPr>
+      </w:pPr>
+      <w:r>
+        <w:rPr>
+          <w:rFonts w:ascii="Palatino Linotype" w:eastAsia="Palatino Linotype" w:hAnsi="Palatino Linotype" w:cs="Palatino Linotype"/>
+        </w:rPr>
+        <w:t xml:space="preserve">Instead of only targeting specific SQL statements and other values that one would assume to be used in a SQL injection attack, the filter should really cleanse all characters that are not alphanumeric. If the username field is limited at registration to only include alphanumeric values at account creation, then there would be no reason to not filter out all other values within the </w:t>
+      </w:r>
+      <w:r>
+        <w:rPr>
+          <w:rFonts w:ascii="Palatino Linotype" w:eastAsia="Palatino Linotype" w:hAnsi="Palatino Linotype" w:cs="Palatino Linotype"/>
+        </w:rPr>
+        <w:t>‘</w:t>
+      </w:r>
+      <w:proofErr w:type="spellStart"/>
+      <w:r>
+        <w:rPr>
+          <w:rFonts w:ascii="Palatino Linotype" w:eastAsia="Palatino Linotype" w:hAnsi="Palatino Linotype" w:cs="Palatino Linotype"/>
+        </w:rPr>
+        <w:t>sqli_filter</w:t>
+      </w:r>
+      <w:proofErr w:type="spellEnd"/>
+      <w:r>
+        <w:rPr>
+          <w:rFonts w:ascii="Palatino Linotype" w:eastAsia="Palatino Linotype" w:hAnsi="Palatino Linotype" w:cs="Palatino Linotype"/>
+        </w:rPr>
+        <w:t>’ function (</w:t>
+      </w:r>
+      <w:hyperlink r:id="rId16" w:history="1">
+        <w:r>
+          <w:rPr>
+            <w:rStyle w:val="Hyperlink"/>
+            <w:rFonts w:ascii="Palatino Linotype" w:eastAsia="Palatino Linotype" w:hAnsi="Palatino Linotype" w:cs="Palatino Linotype"/>
+          </w:rPr>
+          <w:t>https://www.acunetix.com/blog/articles/prevent-sql-injection-vulnerabilities-in-php-applications/</w:t>
+        </w:r>
+      </w:hyperlink>
+      <w:r>
+        <w:rPr>
+          <w:rFonts w:ascii="Palatino Linotype" w:eastAsia="Palatino Linotype" w:hAnsi="Palatino Linotype" w:cs="Palatino Linotype"/>
+        </w:rPr>
+        <w:t>) .</w:t>
+      </w:r>
+    </w:p>
+    <w:p>
+      <w:pPr>
+        <w:widowControl w:val="0"/>
+        <w:spacing w:line="340" w:lineRule="auto"/>
+        <w:ind w:left="720"/>
+        <w:rPr>
+          <w:rFonts w:ascii="Palatino Linotype" w:eastAsia="Palatino Linotype" w:hAnsi="Palatino Linotype" w:cs="Palatino Linotype"/>
+        </w:rPr>
+      </w:pPr>
+    </w:p>
+    <w:p>
+      <w:pPr>
+        <w:widowControl w:val="0"/>
+        <w:spacing w:line="340" w:lineRule="auto"/>
+        <w:ind w:left="720"/>
+        <w:rPr>
+          <w:rFonts w:ascii="Palatino Linotype" w:eastAsia="Palatino Linotype" w:hAnsi="Palatino Linotype" w:cs="Palatino Linotype"/>
+        </w:rPr>
+      </w:pPr>
+      <w:r>
+        <w:rPr>
+          <w:rFonts w:ascii="Palatino Linotype" w:eastAsia="Palatino Linotype" w:hAnsi="Palatino Linotype" w:cs="Palatino Linotype"/>
+        </w:rPr>
+        <w:t>While that would make the filter more secure, it is still not bulletproof. I</w:t>
+      </w:r>
+      <w:r>
+        <w:rPr>
+          <w:rFonts w:ascii="Palatino Linotype" w:eastAsia="Palatino Linotype" w:hAnsi="Palatino Linotype" w:cs="Palatino Linotype"/>
+        </w:rPr>
+        <w:t xml:space="preserve">t would be beneficial to include </w:t>
+      </w:r>
+      <w:r>
+        <w:rPr>
+          <w:rFonts w:ascii="Palatino Linotype" w:eastAsia="Palatino Linotype" w:hAnsi="Palatino Linotype" w:cs="Palatino Linotype"/>
+        </w:rPr>
+        <w:t xml:space="preserve">prepared statements in </w:t>
+      </w:r>
+      <w:r>
+        <w:rPr>
+          <w:rFonts w:ascii="Palatino Linotype" w:eastAsia="Palatino Linotype" w:hAnsi="Palatino Linotype" w:cs="Palatino Linotype"/>
+        </w:rPr>
+        <w:t>‘</w:t>
+      </w:r>
+      <w:proofErr w:type="spellStart"/>
+      <w:r>
+        <w:rPr>
+          <w:rFonts w:ascii="Palatino Linotype" w:eastAsia="Palatino Linotype" w:hAnsi="Palatino Linotype" w:cs="Palatino Linotype"/>
+        </w:rPr>
+        <w:t>auth.php</w:t>
+      </w:r>
+      <w:proofErr w:type="spellEnd"/>
+      <w:r>
+        <w:rPr>
+          <w:rFonts w:ascii="Palatino Linotype" w:eastAsia="Palatino Linotype" w:hAnsi="Palatino Linotype" w:cs="Palatino Linotype"/>
+        </w:rPr>
+        <w:t>’</w:t>
+      </w:r>
+      <w:r>
+        <w:rPr>
+          <w:rFonts w:ascii="Palatino Linotype" w:eastAsia="Palatino Linotype" w:hAnsi="Palatino Linotype" w:cs="Palatino Linotype"/>
+        </w:rPr>
+        <w:t xml:space="preserve"> for the queries at lines 57 and 68. The prepared statements would allow for the SQL statement to be prepared before the user input is included in the statement</w:t>
+      </w:r>
+      <w:r>
+        <w:rPr>
+          <w:rFonts w:ascii="Palatino Linotype" w:eastAsia="Palatino Linotype" w:hAnsi="Palatino Linotype" w:cs="Palatino Linotype"/>
+        </w:rPr>
+        <w:t xml:space="preserve">. Therefore, if the user input is incorrectly escaped, it will not affect the SQL query </w:t>
+      </w:r>
+      <w:r>
+        <w:rPr>
+          <w:rFonts w:ascii="Palatino Linotype" w:eastAsia="Palatino Linotype" w:hAnsi="Palatino Linotype" w:cs="Palatino Linotype"/>
+        </w:rPr>
+        <w:t>(</w:t>
+      </w:r>
+      <w:hyperlink r:id="rId17" w:history="1">
+        <w:r>
+          <w:rPr>
+            <w:rStyle w:val="Hyperlink"/>
+            <w:rFonts w:ascii="Palatino Linotype" w:eastAsia="Palatino Linotype" w:hAnsi="Palatino Linotype" w:cs="Palatino Linotype"/>
+          </w:rPr>
+          <w:t>https://www.w3schools.com/php/php_mysql_prepared_statements.asp</w:t>
+        </w:r>
+      </w:hyperlink>
+      <w:r>
+        <w:rPr>
+          <w:rFonts w:ascii="Palatino Linotype" w:eastAsia="Palatino Linotype" w:hAnsi="Palatino Linotype" w:cs="Palatino Linotype"/>
+        </w:rPr>
+        <w:t>)</w:t>
+      </w:r>
+      <w:r>
+        <w:rPr>
+          <w:rFonts w:ascii="Palatino Linotype" w:eastAsia="Palatino Linotype" w:hAnsi="Palatino Linotype" w:cs="Palatino Linotype"/>
+        </w:rPr>
+        <w:t>.</w:t>
+      </w:r>
       <w:r>
         <w:br w:type="page"/>
       </w:r>
@@ -3412,6 +3817,134 @@
       <w:pPr>
         <w:widowControl w:val="0"/>
         <w:spacing w:line="340" w:lineRule="auto"/>
+        <w:rPr>
+          <w:rFonts w:ascii="Palatino Linotype" w:eastAsia="Palatino Linotype" w:hAnsi="Palatino Linotype" w:cs="Palatino Linotype"/>
+          <w:b/>
+        </w:rPr>
+      </w:pPr>
+      <w:hyperlink r:id="rId18" w:history="1">
+        <w:r>
+          <w:rPr>
+            <w:rStyle w:val="Hyperlink"/>
+            <w:rFonts w:ascii="Palatino Linotype" w:eastAsia="Palatino Linotype" w:hAnsi="Palatino Linotype" w:cs="Palatino Linotype"/>
+            <w:b/>
+          </w:rPr>
+          <w:t>https://www.w3schools.com/sql/sql_injection.asp</w:t>
+        </w:r>
+      </w:hyperlink>
+    </w:p>
+    <w:p>
+      <w:pPr>
+        <w:widowControl w:val="0"/>
+        <w:spacing w:line="340" w:lineRule="auto"/>
+        <w:rPr>
+          <w:rFonts w:ascii="Palatino Linotype" w:eastAsia="Palatino Linotype" w:hAnsi="Palatino Linotype" w:cs="Palatino Linotype"/>
+        </w:rPr>
+      </w:pPr>
+      <w:hyperlink r:id="rId19" w:history="1">
+        <w:r>
+          <w:rPr>
+            <w:rStyle w:val="Hyperlink"/>
+            <w:rFonts w:ascii="Palatino Linotype" w:eastAsia="Palatino Linotype" w:hAnsi="Palatino Linotype" w:cs="Palatino Linotype"/>
+          </w:rPr>
+          <w:t>https://www.acunetix.com/websitesecurity/sql-injection/</w:t>
+        </w:r>
+      </w:hyperlink>
+    </w:p>
+    <w:p>
+      <w:pPr>
+        <w:widowControl w:val="0"/>
+        <w:spacing w:line="340" w:lineRule="auto"/>
+        <w:rPr>
+          <w:rFonts w:ascii="Palatino Linotype" w:eastAsia="Palatino Linotype" w:hAnsi="Palatino Linotype" w:cs="Palatino Linotype"/>
+        </w:rPr>
+      </w:pPr>
+      <w:hyperlink r:id="rId20" w:history="1">
+        <w:r>
+          <w:rPr>
+            <w:rStyle w:val="Hyperlink"/>
+            <w:rFonts w:ascii="Palatino Linotype" w:eastAsia="Palatino Linotype" w:hAnsi="Palatino Linotype" w:cs="Palatino Linotype"/>
+          </w:rPr>
+          <w:t>https://cheatsheetseries.owasp.org/cheatsheets/S</w:t>
+        </w:r>
+        <w:r>
+          <w:rPr>
+            <w:rStyle w:val="Hyperlink"/>
+            <w:rFonts w:ascii="Palatino Linotype" w:eastAsia="Palatino Linotype" w:hAnsi="Palatino Linotype" w:cs="Palatino Linotype"/>
+          </w:rPr>
+          <w:t>Q</w:t>
+        </w:r>
+        <w:r>
+          <w:rPr>
+            <w:rStyle w:val="Hyperlink"/>
+            <w:rFonts w:ascii="Palatino Linotype" w:eastAsia="Palatino Linotype" w:hAnsi="Palatino Linotype" w:cs="Palatino Linotype"/>
+          </w:rPr>
+          <w:t>L_Injection_Prevention_Cheat_Sheet.html</w:t>
+        </w:r>
+      </w:hyperlink>
+    </w:p>
+    <w:p>
+      <w:pPr>
+        <w:widowControl w:val="0"/>
+        <w:spacing w:line="340" w:lineRule="auto"/>
+        <w:rPr>
+          <w:rFonts w:ascii="Palatino Linotype" w:eastAsia="Palatino Linotype" w:hAnsi="Palatino Linotype" w:cs="Palatino Linotype"/>
+        </w:rPr>
+      </w:pPr>
+      <w:hyperlink r:id="rId21" w:history="1">
+        <w:r>
+          <w:rPr>
+            <w:rStyle w:val="Hyperlink"/>
+            <w:rFonts w:ascii="Palatino Linotype" w:eastAsia="Palatino Linotype" w:hAnsi="Palatino Linotype" w:cs="Palatino Linotype"/>
+          </w:rPr>
+          <w:t>https://www.veracode.com/security/xss</w:t>
+        </w:r>
+      </w:hyperlink>
+      <w:r>
+        <w:rPr>
+          <w:rFonts w:ascii="Palatino Linotype" w:eastAsia="Palatino Linotype" w:hAnsi="Palatino Linotype" w:cs="Palatino Linotype"/>
+        </w:rPr>
+        <w:t xml:space="preserve"> </w:t>
+      </w:r>
+    </w:p>
+    <w:p>
+      <w:pPr>
+        <w:widowControl w:val="0"/>
+        <w:spacing w:line="340" w:lineRule="auto"/>
+        <w:rPr>
+          <w:rFonts w:ascii="Palatino Linotype" w:eastAsia="Palatino Linotype" w:hAnsi="Palatino Linotype" w:cs="Palatino Linotype"/>
+        </w:rPr>
+      </w:pPr>
+      <w:hyperlink r:id="rId22" w:history="1">
+        <w:r>
+          <w:rPr>
+            <w:rStyle w:val="Hyperlink"/>
+            <w:rFonts w:ascii="Palatino Linotype" w:eastAsia="Palatino Linotype" w:hAnsi="Palatino Linotype" w:cs="Palatino Linotype"/>
+          </w:rPr>
+          <w:t>https://www.w3schools.com/html/html_forms.asp</w:t>
+        </w:r>
+      </w:hyperlink>
+      <w:r>
+        <w:rPr>
+          <w:rFonts w:ascii="Palatino Linotype" w:eastAsia="Palatino Linotype" w:hAnsi="Palatino Linotype" w:cs="Palatino Linotype"/>
+        </w:rPr>
+        <w:t xml:space="preserve"> </w:t>
+      </w:r>
+    </w:p>
+    <w:p>
+      <w:pPr>
+        <w:widowControl w:val="0"/>
+        <w:spacing w:line="340" w:lineRule="auto"/>
+        <w:rPr>
+          <w:rFonts w:ascii="Palatino Linotype" w:eastAsia="Palatino Linotype" w:hAnsi="Palatino Linotype" w:cs="Palatino Linotype"/>
+          <w:b/>
+        </w:rPr>
+      </w:pPr>
+    </w:p>
+    <w:p>
+      <w:pPr>
+        <w:widowControl w:val="0"/>
+        <w:spacing w:line="340" w:lineRule="auto"/>
         <w:ind w:left="1440" w:firstLine="720"/>
         <w:rPr>
           <w:rFonts w:ascii="Palatino Linotype" w:eastAsia="Palatino Linotype" w:hAnsi="Palatino Linotype" w:cs="Palatino Linotype"/>
@@ -3446,7 +3979,7 @@
       </w:r>
     </w:p>
     <w:sectPr>
-      <w:headerReference w:type="default" r:id="rId8"/>
+      <w:headerReference w:type="default" r:id="rId23"/>
       <w:pgSz w:w="12240" w:h="15840"/>
       <w:pgMar w:top="1440" w:right="2160" w:bottom="2160" w:left="2160" w:header="720" w:footer="720" w:gutter="0"/>
       <w:pgNumType w:start="1"/>
@@ -3454,6 +3987,64 @@
     </w:sectPr>
   </w:body>
 </w:document>
+</file>
+
+<file path=word/comments.xml><?xml version="1.0" encoding="utf-8"?>
+<w:comments xmlns:wpc="http://schemas.microsoft.com/office/word/2010/wordprocessingCanvas" xmlns:cx="http://schemas.microsoft.com/office/drawing/2014/chartex" xmlns:cx1="http://schemas.microsoft.com/office/drawing/2015/9/8/chartex" xmlns:cx2="http://schemas.microsoft.com/office/drawing/2015/10/21/chartex" xmlns:cx3="http://schemas.microsoft.com/office/drawing/2016/5/9/chartex" xmlns:cx4="http://schemas.microsoft.com/office/drawing/2016/5/10/chartex" xmlns:cx5="http://schemas.microsoft.com/office/drawing/2016/5/11/chartex" xmlns:cx6="http://schemas.microsoft.com/office/drawing/2016/5/12/chartex" xmlns:cx7="http://schemas.microsoft.com/office/drawing/2016/5/13/chartex" xmlns:cx8="http://schemas.microsoft.com/office/drawing/2016/5/14/chartex" xmlns:mc="http://schemas.openxmlformats.org/markup-compatibility/2006" xmlns:aink="http://schemas.microsoft.com/office/drawing/2016/ink" xmlns:am3d="http://schemas.microsoft.com/office/drawing/2017/model3d" xmlns:o="urn:schemas-microsoft-com:office:office" xmlns:r="http://schemas.openxmlformats.org/officeDocument/2006/relationships" xmlns:m="http://schemas.openxmlformats.org/officeDocument/2006/math" xmlns:v="urn:schemas-microsoft-com:vml" xmlns:wp14="http://schemas.microsoft.com/office/word/2010/wordprocessingDrawing" xmlns:wp="http://schemas.openxmlformats.org/drawingml/2006/wordprocessingDrawing" xmlns:w10="urn:schemas-microsoft-com:office:word" xmlns:w="http://schemas.openxmlformats.org/wordprocessingml/2006/main" xmlns:w14="http://schemas.microsoft.com/office/word/2010/wordml" xmlns:w15="http://schemas.microsoft.com/office/word/2012/wordml" xmlns:w16cex="http://schemas.microsoft.com/office/word/2018/wordml/cex" xmlns:w16cid="http://schemas.microsoft.com/office/word/2016/wordml/cid" xmlns:w16="http://schemas.microsoft.com/office/word/2018/wordml" xmlns:w16se="http://schemas.microsoft.com/office/word/2015/wordml/symex" xmlns:wpg="http://schemas.microsoft.com/office/word/2010/wordprocessingGroup" xmlns:wpi="http://schemas.microsoft.com/office/word/2010/wordprocessingInk" xmlns:wne="http://schemas.microsoft.com/office/word/2006/wordml" xmlns:wps="http://schemas.microsoft.com/office/word/2010/wordprocessingShape" mc:Ignorable="w14 w15 w16se w16cid w16 w16cex wp14">
+  <w:comment w:id="5" w:author="Alexis Oswald" w:date="2020-11-22T10:24:00Z" w:initials="AO">
+    <w:p>
+      <w:pPr>
+        <w:pStyle w:val="CommentText"/>
+      </w:pPr>
+      <w:r>
+        <w:rPr>
+          <w:rStyle w:val="CommentReference"/>
+        </w:rPr>
+        <w:annotationRef/>
+      </w:r>
+      <w:r>
+        <w:t>Probably can delete.</w:t>
+      </w:r>
+    </w:p>
+  </w:comment>
+  <w:comment w:id="6" w:author="Alexis Oswald" w:date="2020-11-22T10:57:00Z" w:initials="AO">
+    <w:p>
+      <w:pPr>
+        <w:pStyle w:val="CommentText"/>
+      </w:pPr>
+      <w:r>
+        <w:rPr>
+          <w:rStyle w:val="CommentReference"/>
+        </w:rPr>
+        <w:annotationRef/>
+      </w:r>
+      <w:r>
+        <w:t>Only include if I get the function working.</w:t>
+      </w:r>
+    </w:p>
+  </w:comment>
+</w:comments>
+</file>
+
+<file path=word/commentsExtended.xml><?xml version="1.0" encoding="utf-8"?>
+<w15:commentsEx xmlns:wpc="http://schemas.microsoft.com/office/word/2010/wordprocessingCanvas" xmlns:cx="http://schemas.microsoft.com/office/drawing/2014/chartex" xmlns:cx1="http://schemas.microsoft.com/office/drawing/2015/9/8/chartex" xmlns:cx2="http://schemas.microsoft.com/office/drawing/2015/10/21/chartex" xmlns:cx3="http://schemas.microsoft.com/office/drawing/2016/5/9/chartex" xmlns:cx4="http://schemas.microsoft.com/office/drawing/2016/5/10/chartex" xmlns:cx5="http://schemas.microsoft.com/office/drawing/2016/5/11/chartex" xmlns:cx6="http://schemas.microsoft.com/office/drawing/2016/5/12/chartex" xmlns:cx7="http://schemas.microsoft.com/office/drawing/2016/5/13/chartex" xmlns:cx8="http://schemas.microsoft.com/office/drawing/2016/5/14/chartex" xmlns:mc="http://schemas.openxmlformats.org/markup-compatibility/2006" xmlns:aink="http://schemas.microsoft.com/office/drawing/2016/ink" xmlns:am3d="http://schemas.microsoft.com/office/drawing/2017/model3d" xmlns:o="urn:schemas-microsoft-com:office:office" xmlns:r="http://schemas.openxmlformats.org/officeDocument/2006/relationships" xmlns:m="http://schemas.openxmlformats.org/officeDocument/2006/math" xmlns:v="urn:schemas-microsoft-com:vml" xmlns:wp14="http://schemas.microsoft.com/office/word/2010/wordprocessingDrawing" xmlns:wp="http://schemas.openxmlformats.org/drawingml/2006/wordprocessingDrawing" xmlns:w10="urn:schemas-microsoft-com:office:word" xmlns:w="http://schemas.openxmlformats.org/wordprocessingml/2006/main" xmlns:w14="http://schemas.microsoft.com/office/word/2010/wordml" xmlns:w15="http://schemas.microsoft.com/office/word/2012/wordml" xmlns:w16cex="http://schemas.microsoft.com/office/word/2018/wordml/cex" xmlns:w16cid="http://schemas.microsoft.com/office/word/2016/wordml/cid" xmlns:w16="http://schemas.microsoft.com/office/word/2018/wordml" xmlns:w16se="http://schemas.microsoft.com/office/word/2015/wordml/symex" xmlns:wpg="http://schemas.microsoft.com/office/word/2010/wordprocessingGroup" xmlns:wpi="http://schemas.microsoft.com/office/word/2010/wordprocessingInk" xmlns:wne="http://schemas.microsoft.com/office/word/2006/wordml" xmlns:wps="http://schemas.microsoft.com/office/word/2010/wordprocessingShape" mc:Ignorable="w14 w15 w16se w16cid w16 w16cex wp14">
+  <w15:commentEx w15:paraId="752E52C5" w15:done="0"/>
+  <w15:commentEx w15:paraId="4753E08C" w15:done="0"/>
+</w15:commentsEx>
+</file>
+
+<file path=word/commentsExtensible.xml><?xml version="1.0" encoding="utf-8"?>
+<w16cex:commentsExtensible xmlns:wpc="http://schemas.microsoft.com/office/word/2010/wordprocessingCanvas" xmlns:cx="http://schemas.microsoft.com/office/drawing/2014/chartex" xmlns:cx1="http://schemas.microsoft.com/office/drawing/2015/9/8/chartex" xmlns:cx2="http://schemas.microsoft.com/office/drawing/2015/10/21/chartex" xmlns:cx3="http://schemas.microsoft.com/office/drawing/2016/5/9/chartex" xmlns:cx4="http://schemas.microsoft.com/office/drawing/2016/5/10/chartex" xmlns:cx5="http://schemas.microsoft.com/office/drawing/2016/5/11/chartex" xmlns:cx6="http://schemas.microsoft.com/office/drawing/2016/5/12/chartex" xmlns:cx7="http://schemas.microsoft.com/office/drawing/2016/5/13/chartex" xmlns:cx8="http://schemas.microsoft.com/office/drawing/2016/5/14/chartex" xmlns:mc="http://schemas.openxmlformats.org/markup-compatibility/2006" xmlns:aink="http://schemas.microsoft.com/office/drawing/2016/ink" xmlns:am3d="http://schemas.microsoft.com/office/drawing/2017/model3d" xmlns:o="urn:schemas-microsoft-com:office:office" xmlns:r="http://schemas.openxmlformats.org/officeDocument/2006/relationships" xmlns:m="http://schemas.openxmlformats.org/officeDocument/2006/math" xmlns:v="urn:schemas-microsoft-com:vml" xmlns:wp14="http://schemas.microsoft.com/office/word/2010/wordprocessingDrawing" xmlns:wp="http://schemas.openxmlformats.org/drawingml/2006/wordprocessingDrawing" xmlns:w10="urn:schemas-microsoft-com:office:word" xmlns:w="http://schemas.openxmlformats.org/wordprocessingml/2006/main" xmlns:w14="http://schemas.microsoft.com/office/word/2010/wordml" xmlns:w15="http://schemas.microsoft.com/office/word/2012/wordml" xmlns:w16cex="http://schemas.microsoft.com/office/word/2018/wordml/cex" xmlns:w16cid="http://schemas.microsoft.com/office/word/2016/wordml/cid" xmlns:w16="http://schemas.microsoft.com/office/word/2018/wordml" xmlns:w16se="http://schemas.microsoft.com/office/word/2015/wordml/symex" xmlns:wpg="http://schemas.microsoft.com/office/word/2010/wordprocessingGroup" xmlns:wpi="http://schemas.microsoft.com/office/word/2010/wordprocessingInk" xmlns:wne="http://schemas.microsoft.com/office/word/2006/wordml" xmlns:wps="http://schemas.microsoft.com/office/word/2010/wordprocessingShape" mc:Ignorable="w14 w15 w16se w16cid w16 w16cex wp14">
+  <w16cex:commentExtensible w16cex:durableId="2364BAC4" w16cex:dateUtc="2020-11-22T15:24:00Z"/>
+  <w16cex:commentExtensible w16cex:durableId="2364C295" w16cex:dateUtc="2020-11-22T15:57:00Z"/>
+</w16cex:commentsExtensible>
+</file>
+
+<file path=word/commentsIds.xml><?xml version="1.0" encoding="utf-8"?>
+<w16cid:commentsIds xmlns:wpc="http://schemas.microsoft.com/office/word/2010/wordprocessingCanvas" xmlns:cx="http://schemas.microsoft.com/office/drawing/2014/chartex" xmlns:cx1="http://schemas.microsoft.com/office/drawing/2015/9/8/chartex" xmlns:cx2="http://schemas.microsoft.com/office/drawing/2015/10/21/chartex" xmlns:cx3="http://schemas.microsoft.com/office/drawing/2016/5/9/chartex" xmlns:cx4="http://schemas.microsoft.com/office/drawing/2016/5/10/chartex" xmlns:cx5="http://schemas.microsoft.com/office/drawing/2016/5/11/chartex" xmlns:cx6="http://schemas.microsoft.com/office/drawing/2016/5/12/chartex" xmlns:cx7="http://schemas.microsoft.com/office/drawing/2016/5/13/chartex" xmlns:cx8="http://schemas.microsoft.com/office/drawing/2016/5/14/chartex" xmlns:mc="http://schemas.openxmlformats.org/markup-compatibility/2006" xmlns:aink="http://schemas.microsoft.com/office/drawing/2016/ink" xmlns:am3d="http://schemas.microsoft.com/office/drawing/2017/model3d" xmlns:o="urn:schemas-microsoft-com:office:office" xmlns:r="http://schemas.openxmlformats.org/officeDocument/2006/relationships" xmlns:m="http://schemas.openxmlformats.org/officeDocument/2006/math" xmlns:v="urn:schemas-microsoft-com:vml" xmlns:wp14="http://schemas.microsoft.com/office/word/2010/wordprocessingDrawing" xmlns:wp="http://schemas.openxmlformats.org/drawingml/2006/wordprocessingDrawing" xmlns:w10="urn:schemas-microsoft-com:office:word" xmlns:w="http://schemas.openxmlformats.org/wordprocessingml/2006/main" xmlns:w14="http://schemas.microsoft.com/office/word/2010/wordml" xmlns:w15="http://schemas.microsoft.com/office/word/2012/wordml" xmlns:w16cex="http://schemas.microsoft.com/office/word/2018/wordml/cex" xmlns:w16cid="http://schemas.microsoft.com/office/word/2016/wordml/cid" xmlns:w16="http://schemas.microsoft.com/office/word/2018/wordml" xmlns:w16se="http://schemas.microsoft.com/office/word/2015/wordml/symex" xmlns:wpg="http://schemas.microsoft.com/office/word/2010/wordprocessingGroup" xmlns:wpi="http://schemas.microsoft.com/office/word/2010/wordprocessingInk" xmlns:wne="http://schemas.microsoft.com/office/word/2006/wordml" xmlns:wps="http://schemas.microsoft.com/office/word/2010/wordprocessingShape" mc:Ignorable="w14 w15 w16se w16cid w16 w16cex wp14">
+  <w16cid:commentId w16cid:paraId="752E52C5" w16cid:durableId="2364BAC4"/>
+  <w16cid:commentId w16cid:paraId="4753E08C" w16cid:durableId="2364C295"/>
+</w16cid:commentsIds>
 </file>
 
 <file path=word/endnotes.xml><?xml version="1.0" encoding="utf-8"?>
@@ -4555,6 +5146,14 @@
     <w:abstractNumId w:val="0"/>
   </w:num>
 </w:numbering>
+</file>
+
+<file path=word/people.xml><?xml version="1.0" encoding="utf-8"?>
+<w15:people xmlns:wpc="http://schemas.microsoft.com/office/word/2010/wordprocessingCanvas" xmlns:cx="http://schemas.microsoft.com/office/drawing/2014/chartex" xmlns:cx1="http://schemas.microsoft.com/office/drawing/2015/9/8/chartex" xmlns:cx2="http://schemas.microsoft.com/office/drawing/2015/10/21/chartex" xmlns:cx3="http://schemas.microsoft.com/office/drawing/2016/5/9/chartex" xmlns:cx4="http://schemas.microsoft.com/office/drawing/2016/5/10/chartex" xmlns:cx5="http://schemas.microsoft.com/office/drawing/2016/5/11/chartex" xmlns:cx6="http://schemas.microsoft.com/office/drawing/2016/5/12/chartex" xmlns:cx7="http://schemas.microsoft.com/office/drawing/2016/5/13/chartex" xmlns:cx8="http://schemas.microsoft.com/office/drawing/2016/5/14/chartex" xmlns:mc="http://schemas.openxmlformats.org/markup-compatibility/2006" xmlns:aink="http://schemas.microsoft.com/office/drawing/2016/ink" xmlns:am3d="http://schemas.microsoft.com/office/drawing/2017/model3d" xmlns:o="urn:schemas-microsoft-com:office:office" xmlns:r="http://schemas.openxmlformats.org/officeDocument/2006/relationships" xmlns:m="http://schemas.openxmlformats.org/officeDocument/2006/math" xmlns:v="urn:schemas-microsoft-com:vml" xmlns:wp14="http://schemas.microsoft.com/office/word/2010/wordprocessingDrawing" xmlns:wp="http://schemas.openxmlformats.org/drawingml/2006/wordprocessingDrawing" xmlns:w10="urn:schemas-microsoft-com:office:word" xmlns:w="http://schemas.openxmlformats.org/wordprocessingml/2006/main" xmlns:w14="http://schemas.microsoft.com/office/word/2010/wordml" xmlns:w15="http://schemas.microsoft.com/office/word/2012/wordml" xmlns:w16cex="http://schemas.microsoft.com/office/word/2018/wordml/cex" xmlns:w16cid="http://schemas.microsoft.com/office/word/2016/wordml/cid" xmlns:w16="http://schemas.microsoft.com/office/word/2018/wordml" xmlns:w16se="http://schemas.microsoft.com/office/word/2015/wordml/symex" xmlns:wpg="http://schemas.microsoft.com/office/word/2010/wordprocessingGroup" xmlns:wpi="http://schemas.microsoft.com/office/word/2010/wordprocessingInk" xmlns:wne="http://schemas.microsoft.com/office/word/2006/wordml" xmlns:wps="http://schemas.microsoft.com/office/word/2010/wordprocessingShape" mc:Ignorable="w14 w15 w16se w16cid w16 w16cex wp14">
+  <w15:person w15:author="Alexis Oswald">
+    <w15:presenceInfo w15:providerId="None" w15:userId="Alexis Oswald"/>
+  </w15:person>
+</w15:people>
 </file>
 
 <file path=word/styles.xml><?xml version="1.0" encoding="utf-8"?>
@@ -5071,6 +5670,7 @@
   <w:style w:type="character" w:default="1" w:styleId="DefaultParagraphFont">
     <w:name w:val="Default Paragraph Font"/>
     <w:uiPriority w:val="1"/>
+    <w:semiHidden/>
     <w:unhideWhenUsed/>
   </w:style>
   <w:style w:type="table" w:default="1" w:styleId="TableNormal">
@@ -5125,6 +5725,139 @@
       <w:color w:val="666666"/>
       <w:sz w:val="30"/>
       <w:szCs w:val="30"/>
+    </w:rPr>
+  </w:style>
+  <w:style w:type="character" w:styleId="Hyperlink">
+    <w:name w:val="Hyperlink"/>
+    <w:basedOn w:val="DefaultParagraphFont"/>
+    <w:uiPriority w:val="99"/>
+    <w:unhideWhenUsed/>
+    <w:rsid w:val="006F3C71"/>
+    <w:rPr>
+      <w:color w:val="0000FF" w:themeColor="hyperlink"/>
+      <w:u w:val="single"/>
+    </w:rPr>
+  </w:style>
+  <w:style w:type="character" w:styleId="UnresolvedMention">
+    <w:name w:val="Unresolved Mention"/>
+    <w:basedOn w:val="DefaultParagraphFont"/>
+    <w:uiPriority w:val="99"/>
+    <w:semiHidden/>
+    <w:unhideWhenUsed/>
+    <w:rsid w:val="006F3C71"/>
+    <w:rPr>
+      <w:color w:val="605E5C"/>
+      <w:shd w:val="clear" w:color="auto" w:fill="E1DFDD"/>
+    </w:rPr>
+  </w:style>
+  <w:style w:type="character" w:styleId="CommentReference">
+    <w:name w:val="annotation reference"/>
+    <w:basedOn w:val="DefaultParagraphFont"/>
+    <w:uiPriority w:val="99"/>
+    <w:semiHidden/>
+    <w:unhideWhenUsed/>
+    <w:rsid w:val="006F3C71"/>
+    <w:rPr>
+      <w:sz w:val="16"/>
+      <w:szCs w:val="16"/>
+    </w:rPr>
+  </w:style>
+  <w:style w:type="paragraph" w:styleId="CommentText">
+    <w:name w:val="annotation text"/>
+    <w:basedOn w:val="Normal"/>
+    <w:link w:val="CommentTextChar"/>
+    <w:uiPriority w:val="99"/>
+    <w:semiHidden/>
+    <w:unhideWhenUsed/>
+    <w:rsid w:val="006F3C71"/>
+    <w:pPr>
+      <w:spacing w:line="240" w:lineRule="auto"/>
+    </w:pPr>
+    <w:rPr>
+      <w:sz w:val="20"/>
+      <w:szCs w:val="20"/>
+    </w:rPr>
+  </w:style>
+  <w:style w:type="character" w:customStyle="1" w:styleId="CommentTextChar">
+    <w:name w:val="Comment Text Char"/>
+    <w:basedOn w:val="DefaultParagraphFont"/>
+    <w:link w:val="CommentText"/>
+    <w:uiPriority w:val="99"/>
+    <w:semiHidden/>
+    <w:rsid w:val="006F3C71"/>
+    <w:rPr>
+      <w:sz w:val="20"/>
+      <w:szCs w:val="20"/>
+    </w:rPr>
+  </w:style>
+  <w:style w:type="paragraph" w:styleId="CommentSubject">
+    <w:name w:val="annotation subject"/>
+    <w:basedOn w:val="CommentText"/>
+    <w:next w:val="CommentText"/>
+    <w:link w:val="CommentSubjectChar"/>
+    <w:uiPriority w:val="99"/>
+    <w:semiHidden/>
+    <w:unhideWhenUsed/>
+    <w:rsid w:val="006F3C71"/>
+    <w:rPr>
+      <w:b/>
+      <w:bCs/>
+    </w:rPr>
+  </w:style>
+  <w:style w:type="character" w:customStyle="1" w:styleId="CommentSubjectChar">
+    <w:name w:val="Comment Subject Char"/>
+    <w:basedOn w:val="CommentTextChar"/>
+    <w:link w:val="CommentSubject"/>
+    <w:uiPriority w:val="99"/>
+    <w:semiHidden/>
+    <w:rsid w:val="006F3C71"/>
+    <w:rPr>
+      <w:b/>
+      <w:bCs/>
+      <w:sz w:val="20"/>
+      <w:szCs w:val="20"/>
+    </w:rPr>
+  </w:style>
+  <w:style w:type="paragraph" w:styleId="BalloonText">
+    <w:name w:val="Balloon Text"/>
+    <w:basedOn w:val="Normal"/>
+    <w:link w:val="BalloonTextChar"/>
+    <w:uiPriority w:val="99"/>
+    <w:semiHidden/>
+    <w:unhideWhenUsed/>
+    <w:rsid w:val="006F3C71"/>
+    <w:pPr>
+      <w:spacing w:line="240" w:lineRule="auto"/>
+    </w:pPr>
+    <w:rPr>
+      <w:rFonts w:ascii="Times New Roman" w:hAnsi="Times New Roman" w:cs="Times New Roman"/>
+      <w:sz w:val="18"/>
+      <w:szCs w:val="18"/>
+    </w:rPr>
+  </w:style>
+  <w:style w:type="character" w:customStyle="1" w:styleId="BalloonTextChar">
+    <w:name w:val="Balloon Text Char"/>
+    <w:basedOn w:val="DefaultParagraphFont"/>
+    <w:link w:val="BalloonText"/>
+    <w:uiPriority w:val="99"/>
+    <w:semiHidden/>
+    <w:rsid w:val="006F3C71"/>
+    <w:rPr>
+      <w:rFonts w:ascii="Times New Roman" w:hAnsi="Times New Roman" w:cs="Times New Roman"/>
+      <w:sz w:val="18"/>
+      <w:szCs w:val="18"/>
+    </w:rPr>
+  </w:style>
+  <w:style w:type="character" w:styleId="FollowedHyperlink">
+    <w:name w:val="FollowedHyperlink"/>
+    <w:basedOn w:val="DefaultParagraphFont"/>
+    <w:uiPriority w:val="99"/>
+    <w:semiHidden/>
+    <w:unhideWhenUsed/>
+    <w:rsid w:val="00DB37CF"/>
+    <w:rPr>
+      <w:color w:val="800080" w:themeColor="followedHyperlink"/>
+      <w:u w:val="single"/>
     </w:rPr>
   </w:style>
 </w:styles>

</xml_diff>

<commit_message>
Adding t2 report response
</commit_message>
<xml_diff>
--- a/Write Up/report.docx
+++ b/Write Up/report.docx
@@ -2255,49 +2255,48 @@
         <w:rPr>
           <w:rFonts w:ascii="Palatino Linotype" w:eastAsia="Palatino Linotype" w:hAnsi="Palatino Linotype" w:cs="Palatino Linotype"/>
         </w:rPr>
-        <w:t>.</w:t>
-      </w:r>
-    </w:p>
-    <w:p>
-      <w:pPr>
-        <w:widowControl w:val="0"/>
-        <w:spacing w:line="340" w:lineRule="auto"/>
-        <w:ind w:left="720"/>
-        <w:rPr>
-          <w:rFonts w:ascii="Palatino Linotype" w:eastAsia="Palatino Linotype" w:hAnsi="Palatino Linotype" w:cs="Palatino Linotype"/>
-        </w:rPr>
-      </w:pPr>
-    </w:p>
-    <w:p>
-      <w:pPr>
-        <w:widowControl w:val="0"/>
-        <w:spacing w:line="340" w:lineRule="auto"/>
-        <w:ind w:left="720"/>
-        <w:rPr>
-          <w:rFonts w:ascii="Palatino Linotype" w:eastAsia="Palatino Linotype" w:hAnsi="Palatino Linotype" w:cs="Palatino Linotype"/>
-        </w:rPr>
-      </w:pPr>
-      <w:r>
-        <w:rPr>
-          <w:rFonts w:ascii="Palatino Linotype" w:eastAsia="Palatino Linotype" w:hAnsi="Palatino Linotype" w:cs="Palatino Linotype"/>
-        </w:rPr>
-        <w:t>// TODO: Get code snippet</w:t>
-      </w:r>
-      <w:r>
-        <w:rPr>
-          <w:rFonts w:ascii="Palatino Linotype" w:eastAsia="Palatino Linotype" w:hAnsi="Palatino Linotype" w:cs="Palatino Linotype"/>
-        </w:rPr>
-        <w:t xml:space="preserve"> </w:t>
-      </w:r>
-    </w:p>
-    <w:p>
-      <w:pPr>
-        <w:widowControl w:val="0"/>
-        <w:spacing w:line="340" w:lineRule="auto"/>
-        <w:rPr>
-          <w:rFonts w:ascii="Palatino Linotype" w:eastAsia="Palatino Linotype" w:hAnsi="Palatino Linotype" w:cs="Palatino Linotype"/>
-        </w:rPr>
-      </w:pPr>
+        <w:t>, which contains the following:</w:t>
+      </w:r>
+    </w:p>
+    <w:p>
+      <w:pPr>
+        <w:widowControl w:val="0"/>
+        <w:spacing w:line="340" w:lineRule="auto"/>
+        <w:ind w:left="720"/>
+        <w:rPr>
+          <w:rFonts w:ascii="Palatino Linotype" w:eastAsia="Palatino Linotype" w:hAnsi="Palatino Linotype" w:cs="Palatino Linotype"/>
+        </w:rPr>
+      </w:pPr>
+    </w:p>
+    <w:p>
+      <w:pPr>
+        <w:widowControl w:val="0"/>
+        <w:spacing w:line="340" w:lineRule="auto"/>
+        <w:ind w:left="720"/>
+        <w:rPr>
+          <w:rFonts w:ascii="Palatino Linotype" w:eastAsia="Palatino Linotype" w:hAnsi="Palatino Linotype" w:cs="Palatino Linotype"/>
+        </w:rPr>
+      </w:pPr>
+      <w:r>
+        <w:rPr>
+          <w:rFonts w:ascii="Palatino Linotype" w:eastAsia="Palatino Linotype" w:hAnsi="Palatino Linotype" w:cs="Palatino Linotype"/>
+        </w:rPr>
+        <w:t>&lt;input type="text" name="login" value="&lt;?php echo @$_POST['login'</w:t>
+      </w:r>
+      <w:proofErr w:type="gramStart"/>
+      <w:r>
+        <w:rPr>
+          <w:rFonts w:ascii="Palatino Linotype" w:eastAsia="Palatino Linotype" w:hAnsi="Palatino Linotype" w:cs="Palatino Linotype"/>
+        </w:rPr>
+        <w:t>] ?</w:t>
+      </w:r>
+      <w:proofErr w:type="gramEnd"/>
+      <w:r>
+        <w:rPr>
+          <w:rFonts w:ascii="Palatino Linotype" w:eastAsia="Palatino Linotype" w:hAnsi="Palatino Linotype" w:cs="Palatino Linotype"/>
+        </w:rPr>
+        <w:t>&gt;"&gt;</w:t>
+      </w:r>
     </w:p>
     <w:p>
       <w:pPr>
@@ -2331,26 +2330,79 @@
       <w:pPr>
         <w:widowControl w:val="0"/>
         <w:spacing w:line="340" w:lineRule="auto"/>
-        <w:ind w:left="720"/>
-        <w:rPr>
-          <w:rFonts w:ascii="Palatino Linotype" w:eastAsia="Palatino Linotype" w:hAnsi="Palatino Linotype" w:cs="Palatino Linotype"/>
-        </w:rPr>
-      </w:pPr>
-      <w:r>
-        <w:rPr>
-          <w:rFonts w:ascii="Palatino Linotype" w:eastAsia="Palatino Linotype" w:hAnsi="Palatino Linotype" w:cs="Palatino Linotype"/>
-        </w:rPr>
-        <w:t xml:space="preserve">//vulnerable due to the input being immediately sent to the server without sanitization (google this and then use resources). </w:t>
-      </w:r>
-    </w:p>
-    <w:p>
-      <w:pPr>
-        <w:widowControl w:val="0"/>
-        <w:spacing w:line="340" w:lineRule="auto"/>
-        <w:rPr>
-          <w:rFonts w:ascii="Palatino Linotype" w:eastAsia="Palatino Linotype" w:hAnsi="Palatino Linotype" w:cs="Palatino Linotype"/>
-        </w:rPr>
-      </w:pPr>
+        <w:rPr>
+          <w:rFonts w:ascii="Palatino Linotype" w:eastAsia="Palatino Linotype" w:hAnsi="Palatino Linotype" w:cs="Palatino Linotype"/>
+        </w:rPr>
+      </w:pPr>
+    </w:p>
+    <w:p>
+      <w:pPr>
+        <w:widowControl w:val="0"/>
+        <w:spacing w:line="340" w:lineRule="auto"/>
+        <w:ind w:left="720"/>
+        <w:rPr>
+          <w:rFonts w:ascii="Palatino Linotype" w:eastAsia="Palatino Linotype" w:hAnsi="Palatino Linotype" w:cs="Palatino Linotype"/>
+        </w:rPr>
+      </w:pPr>
+      <w:r>
+        <w:rPr>
+          <w:rFonts w:ascii="Palatino Linotype" w:eastAsia="Palatino Linotype" w:hAnsi="Palatino Linotype" w:cs="Palatino Linotype"/>
+        </w:rPr>
+        <w:t>This code is vulnerable due to the fact that it is posting data straight to the server without any kind of validation from the user. There are no implemented checks to validate the input, which allows for</w:t>
+      </w:r>
+      <w:r>
+        <w:rPr>
+          <w:rFonts w:ascii="Palatino Linotype" w:eastAsia="Palatino Linotype" w:hAnsi="Palatino Linotype" w:cs="Palatino Linotype"/>
+        </w:rPr>
+        <w:t xml:space="preserve"> users to input whatever they desire,</w:t>
+      </w:r>
+      <w:r>
+        <w:rPr>
+          <w:rFonts w:ascii="Palatino Linotype" w:eastAsia="Palatino Linotype" w:hAnsi="Palatino Linotype" w:cs="Palatino Linotype"/>
+        </w:rPr>
+        <w:t xml:space="preserve"> malicious or not,</w:t>
+      </w:r>
+      <w:r>
+        <w:rPr>
+          <w:rFonts w:ascii="Palatino Linotype" w:eastAsia="Palatino Linotype" w:hAnsi="Palatino Linotype" w:cs="Palatino Linotype"/>
+        </w:rPr>
+        <w:t xml:space="preserve"> and it gets sent over without being cleansed</w:t>
+      </w:r>
+      <w:r>
+        <w:rPr>
+          <w:rFonts w:ascii="Palatino Linotype" w:eastAsia="Palatino Linotype" w:hAnsi="Palatino Linotype" w:cs="Palatino Linotype"/>
+        </w:rPr>
+        <w:t xml:space="preserve"> (</w:t>
+      </w:r>
+      <w:hyperlink r:id="rId8" w:history="1">
+        <w:r>
+          <w:rPr>
+            <w:rStyle w:val="Hyperlink"/>
+            <w:rFonts w:ascii="Palatino Linotype" w:eastAsia="Palatino Linotype" w:hAnsi="Palatino Linotype" w:cs="Palatino Linotype"/>
+          </w:rPr>
+          <w:t>https://owasp.org/www-community/attack</w:t>
+        </w:r>
+        <w:r>
+          <w:rPr>
+            <w:rStyle w:val="Hyperlink"/>
+            <w:rFonts w:ascii="Palatino Linotype" w:eastAsia="Palatino Linotype" w:hAnsi="Palatino Linotype" w:cs="Palatino Linotype"/>
+          </w:rPr>
+          <w:t>s</w:t>
+        </w:r>
+        <w:r>
+          <w:rPr>
+            <w:rStyle w:val="Hyperlink"/>
+            <w:rFonts w:ascii="Palatino Linotype" w:eastAsia="Palatino Linotype" w:hAnsi="Palatino Linotype" w:cs="Palatino Linotype"/>
+          </w:rPr>
+          <w:t>/xss/</w:t>
+        </w:r>
+      </w:hyperlink>
+      <w:r>
+        <w:rPr>
+          <w:rFonts w:ascii="Palatino Linotype" w:eastAsia="Palatino Linotype" w:hAnsi="Palatino Linotype" w:cs="Palatino Linotype"/>
+        </w:rPr>
+        <w:t xml:space="preserve">). Because of this, in this target, the XSS attack is successful because tick marks can be used to inject a script containing any malicious functions that are desired. </w:t>
+      </w:r>
     </w:p>
     <w:p>
       <w:pPr>
@@ -2422,42 +2474,167 @@
       <w:pPr>
         <w:widowControl w:val="0"/>
         <w:spacing w:line="340" w:lineRule="auto"/>
-        <w:ind w:left="720"/>
-        <w:rPr>
-          <w:rFonts w:ascii="Palatino Linotype" w:eastAsia="Palatino Linotype" w:hAnsi="Palatino Linotype" w:cs="Palatino Linotype"/>
-        </w:rPr>
-      </w:pPr>
-      <w:r>
-        <w:rPr>
-          <w:rFonts w:ascii="Palatino Linotype" w:eastAsia="Palatino Linotype" w:hAnsi="Palatino Linotype" w:cs="Palatino Linotype"/>
-        </w:rPr>
-        <w:t>//</w:t>
-      </w:r>
-      <w:r>
-        <w:rPr>
-          <w:rFonts w:ascii="Palatino Linotype" w:eastAsia="Palatino Linotype" w:hAnsi="Palatino Linotype" w:cs="Palatino Linotype"/>
-        </w:rPr>
-        <w:t xml:space="preserve"> </w:t>
-      </w:r>
-      <w:r>
-        <w:rPr>
-          <w:rFonts w:ascii="Palatino Linotype" w:eastAsia="Palatino Linotype" w:hAnsi="Palatino Linotype" w:cs="Palatino Linotype"/>
-        </w:rPr>
-        <w:t xml:space="preserve">We should not allow script tags </w:t>
-      </w:r>
-      <w:proofErr w:type="gramStart"/>
-      <w:r>
-        <w:rPr>
-          <w:rFonts w:ascii="Palatino Linotype" w:eastAsia="Palatino Linotype" w:hAnsi="Palatino Linotype" w:cs="Palatino Linotype"/>
-        </w:rPr>
-        <w:t>or  ‘</w:t>
-      </w:r>
-      <w:proofErr w:type="gramEnd"/>
-      <w:r>
-        <w:rPr>
-          <w:rFonts w:ascii="Palatino Linotype" w:eastAsia="Palatino Linotype" w:hAnsi="Palatino Linotype" w:cs="Palatino Linotype"/>
-        </w:rPr>
-        <w:t xml:space="preserve"> marks in order to avoid the input of bad data</w:t>
+        <w:rPr>
+          <w:rFonts w:ascii="Palatino Linotype" w:eastAsia="Palatino Linotype" w:hAnsi="Palatino Linotype" w:cs="Palatino Linotype"/>
+        </w:rPr>
+      </w:pPr>
+    </w:p>
+    <w:p>
+      <w:pPr>
+        <w:widowControl w:val="0"/>
+        <w:spacing w:line="340" w:lineRule="auto"/>
+        <w:ind w:left="720"/>
+        <w:rPr>
+          <w:rFonts w:ascii="Palatino Linotype" w:eastAsia="Palatino Linotype" w:hAnsi="Palatino Linotype" w:cs="Palatino Linotype"/>
+        </w:rPr>
+      </w:pPr>
+      <w:r>
+        <w:rPr>
+          <w:rFonts w:ascii="Palatino Linotype" w:eastAsia="Palatino Linotype" w:hAnsi="Palatino Linotype" w:cs="Palatino Linotype"/>
+        </w:rPr>
+        <w:t>In order to fix this, there should be a function added to ‘</w:t>
+      </w:r>
+      <w:proofErr w:type="spellStart"/>
+      <w:r>
+        <w:rPr>
+          <w:rFonts w:ascii="Palatino Linotype" w:eastAsia="Palatino Linotype" w:hAnsi="Palatino Linotype" w:cs="Palatino Linotype"/>
+        </w:rPr>
+        <w:t>index.php</w:t>
+      </w:r>
+      <w:proofErr w:type="spellEnd"/>
+      <w:r>
+        <w:rPr>
+          <w:rFonts w:ascii="Palatino Linotype" w:eastAsia="Palatino Linotype" w:hAnsi="Palatino Linotype" w:cs="Palatino Linotype"/>
+        </w:rPr>
+        <w:t xml:space="preserve">’ that will validate the input before it is sent to the server. This will ensure that any input is actually valid and is not changing anything server-side that it shouldn’t (or executing any </w:t>
+      </w:r>
+      <w:proofErr w:type="spellStart"/>
+      <w:r>
+        <w:rPr>
+          <w:rFonts w:ascii="Palatino Linotype" w:eastAsia="Palatino Linotype" w:hAnsi="Palatino Linotype" w:cs="Palatino Linotype"/>
+        </w:rPr>
+        <w:t>javascript</w:t>
+      </w:r>
+      <w:proofErr w:type="spellEnd"/>
+      <w:r>
+        <w:rPr>
+          <w:rFonts w:ascii="Palatino Linotype" w:eastAsia="Palatino Linotype" w:hAnsi="Palatino Linotype" w:cs="Palatino Linotype"/>
+        </w:rPr>
+        <w:t xml:space="preserve"> that will alter the webpage). This fix can be achieved by using a regular expression to filter out any characters that are not expected </w:t>
+      </w:r>
+      <w:r>
+        <w:rPr>
+          <w:rFonts w:ascii="Palatino Linotype" w:eastAsia="Palatino Linotype" w:hAnsi="Palatino Linotype" w:cs="Palatino Linotype"/>
+        </w:rPr>
+        <w:t>(</w:t>
+      </w:r>
+      <w:hyperlink r:id="rId9" w:history="1">
+        <w:r>
+          <w:rPr>
+            <w:rStyle w:val="Hyperlink"/>
+            <w:rFonts w:ascii="Palatino Linotype" w:eastAsia="Palatino Linotype" w:hAnsi="Palatino Linotype" w:cs="Palatino Linotype"/>
+          </w:rPr>
+          <w:t>https://www.sitepoint.com/php-security-cross-site-scripting-attacks-xss/</w:t>
+        </w:r>
+      </w:hyperlink>
+      <w:r>
+        <w:rPr>
+          <w:rFonts w:ascii="Palatino Linotype" w:eastAsia="Palatino Linotype" w:hAnsi="Palatino Linotype" w:cs="Palatino Linotype"/>
+        </w:rPr>
+        <w:t>)</w:t>
+      </w:r>
+      <w:r>
+        <w:rPr>
+          <w:rFonts w:ascii="Palatino Linotype" w:eastAsia="Palatino Linotype" w:hAnsi="Palatino Linotype" w:cs="Palatino Linotype"/>
+        </w:rPr>
+        <w:t>.</w:t>
+      </w:r>
+    </w:p>
+    <w:p>
+      <w:pPr>
+        <w:widowControl w:val="0"/>
+        <w:spacing w:line="340" w:lineRule="auto"/>
+        <w:ind w:left="720"/>
+        <w:rPr>
+          <w:rFonts w:ascii="Palatino Linotype" w:eastAsia="Palatino Linotype" w:hAnsi="Palatino Linotype" w:cs="Palatino Linotype"/>
+        </w:rPr>
+      </w:pPr>
+    </w:p>
+    <w:p>
+      <w:pPr>
+        <w:widowControl w:val="0"/>
+        <w:spacing w:line="340" w:lineRule="auto"/>
+        <w:ind w:left="720"/>
+        <w:rPr>
+          <w:rFonts w:ascii="Palatino Linotype" w:eastAsia="Palatino Linotype" w:hAnsi="Palatino Linotype" w:cs="Palatino Linotype"/>
+        </w:rPr>
+      </w:pPr>
+      <w:r>
+        <w:rPr>
+          <w:rFonts w:ascii="Palatino Linotype" w:eastAsia="Palatino Linotype" w:hAnsi="Palatino Linotype" w:cs="Palatino Linotype"/>
+        </w:rPr>
+        <w:t>Also, the data that is being passed through to the server should be sanitized, which can potentially be done at the same step. In the case of this ‘</w:t>
+      </w:r>
+      <w:r>
+        <w:rPr>
+          <w:rFonts w:ascii="Palatino Linotype" w:eastAsia="Palatino Linotype" w:hAnsi="Palatino Linotype" w:cs="Palatino Linotype"/>
+        </w:rPr>
+        <w:t>login</w:t>
+      </w:r>
+      <w:r>
+        <w:rPr>
+          <w:rFonts w:ascii="Palatino Linotype" w:eastAsia="Palatino Linotype" w:hAnsi="Palatino Linotype" w:cs="Palatino Linotype"/>
+        </w:rPr>
+        <w:t xml:space="preserve">’ value, a function could be added to ensure that only alphanumeric values are passed through. The value could also be compared to a whitelist of values that are to be accepted by the function, and if there are any characters/values that are not on that whitelist, then it will throw an error </w:t>
+      </w:r>
+      <w:r>
+        <w:rPr>
+          <w:rFonts w:ascii="Palatino Linotype" w:eastAsia="Palatino Linotype" w:hAnsi="Palatino Linotype" w:cs="Palatino Linotype"/>
+        </w:rPr>
+        <w:t>(</w:t>
+      </w:r>
+      <w:hyperlink r:id="rId10" w:history="1">
+        <w:r>
+          <w:rPr>
+            <w:rStyle w:val="Hyperlink"/>
+            <w:rFonts w:ascii="Palatino Linotype" w:eastAsia="Palatino Linotype" w:hAnsi="Palatino Linotype" w:cs="Palatino Linotype"/>
+          </w:rPr>
+          <w:t>https://www.troyhunt.com/</w:t>
+        </w:r>
+        <w:r>
+          <w:rPr>
+            <w:rStyle w:val="Hyperlink"/>
+            <w:rFonts w:ascii="Palatino Linotype" w:eastAsia="Palatino Linotype" w:hAnsi="Palatino Linotype" w:cs="Palatino Linotype"/>
+          </w:rPr>
+          <w:t>u</w:t>
+        </w:r>
+        <w:r>
+          <w:rPr>
+            <w:rStyle w:val="Hyperlink"/>
+            <w:rFonts w:ascii="Palatino Linotype" w:eastAsia="Palatino Linotype" w:hAnsi="Palatino Linotype" w:cs="Palatino Linotype"/>
+          </w:rPr>
+          <w:t>n</w:t>
+        </w:r>
+        <w:r>
+          <w:rPr>
+            <w:rStyle w:val="Hyperlink"/>
+            <w:rFonts w:ascii="Palatino Linotype" w:eastAsia="Palatino Linotype" w:hAnsi="Palatino Linotype" w:cs="Palatino Linotype"/>
+          </w:rPr>
+          <w:t>d</w:t>
+        </w:r>
+        <w:r>
+          <w:rPr>
+            <w:rStyle w:val="Hyperlink"/>
+            <w:rFonts w:ascii="Palatino Linotype" w:eastAsia="Palatino Linotype" w:hAnsi="Palatino Linotype" w:cs="Palatino Linotype"/>
+          </w:rPr>
+          <w:t>erstanding-xss-input-sanitisation/</w:t>
+        </w:r>
+      </w:hyperlink>
+      <w:r>
+        <w:rPr>
+          <w:rFonts w:ascii="Palatino Linotype" w:eastAsia="Palatino Linotype" w:hAnsi="Palatino Linotype" w:cs="Palatino Linotype"/>
+        </w:rPr>
+        <w:t>).</w:t>
       </w:r>
     </w:p>
     <w:p>
@@ -3151,7 +3328,7 @@
         </w:rPr>
         <w:t xml:space="preserve"> (</w:t>
       </w:r>
-      <w:hyperlink r:id="rId12" w:history="1">
+      <w:hyperlink r:id="rId15" w:history="1">
         <w:r>
           <w:rPr>
             <w:rStyle w:val="Hyperlink"/>
@@ -3210,7 +3387,7 @@
         </w:rPr>
         <w:t>(</w:t>
       </w:r>
-      <w:hyperlink r:id="rId13" w:history="1">
+      <w:hyperlink r:id="rId16" w:history="1">
         <w:r>
           <w:rPr>
             <w:rStyle w:val="Hyperlink"/>
@@ -3286,7 +3463,7 @@
         </w:rPr>
         <w:t xml:space="preserve">Within this specific PHP page, there was no other protection against SQL injection, which is why the attack is successful. Because of this, were able to inject [] within the username input field, which allowed our attack to work (reference for where I got the code from to inject </w:t>
       </w:r>
-      <w:hyperlink r:id="rId14" w:history="1">
+      <w:hyperlink r:id="rId17" w:history="1">
         <w:r>
           <w:rPr>
             <w:rStyle w:val="Hyperlink"/>
@@ -3426,7 +3603,7 @@
         </w:rPr>
         <w:t xml:space="preserve"> avoiding this vulnerability including using prepared statements, or using stored procedures (</w:t>
       </w:r>
-      <w:hyperlink r:id="rId15" w:history="1">
+      <w:hyperlink r:id="rId18" w:history="1">
         <w:r>
           <w:rPr>
             <w:rStyle w:val="Hyperlink"/>
@@ -3531,7 +3708,7 @@
         </w:rPr>
         <w:t>’ function (</w:t>
       </w:r>
-      <w:hyperlink r:id="rId16" w:history="1">
+      <w:hyperlink r:id="rId19" w:history="1">
         <w:r>
           <w:rPr>
             <w:rStyle w:val="Hyperlink"/>
@@ -3622,7 +3799,7 @@
         </w:rPr>
         <w:t>(</w:t>
       </w:r>
-      <w:hyperlink r:id="rId17" w:history="1">
+      <w:hyperlink r:id="rId20" w:history="1">
         <w:r>
           <w:rPr>
             <w:rStyle w:val="Hyperlink"/>
@@ -3703,6 +3880,37 @@
       <w:pPr>
         <w:widowControl w:val="0"/>
         <w:spacing w:line="340" w:lineRule="auto"/>
+        <w:ind w:left="720"/>
+        <w:rPr>
+          <w:rFonts w:ascii="Palatino Linotype" w:eastAsia="Palatino Linotype" w:hAnsi="Palatino Linotype" w:cs="Palatino Linotype"/>
+        </w:rPr>
+      </w:pPr>
+      <w:r>
+        <w:rPr>
+          <w:rFonts w:ascii="Palatino Linotype" w:eastAsia="Palatino Linotype" w:hAnsi="Palatino Linotype" w:cs="Palatino Linotype"/>
+        </w:rPr>
+        <w:t xml:space="preserve">// in the password field, </w:t>
+      </w:r>
+      <w:proofErr w:type="spellStart"/>
+      <w:r>
+        <w:rPr>
+          <w:rFonts w:ascii="Palatino Linotype" w:eastAsia="Palatino Linotype" w:hAnsi="Palatino Linotype" w:cs="Palatino Linotype"/>
+        </w:rPr>
+        <w:t>sql</w:t>
+      </w:r>
+      <w:proofErr w:type="spellEnd"/>
+      <w:r>
+        <w:rPr>
+          <w:rFonts w:ascii="Palatino Linotype" w:eastAsia="Palatino Linotype" w:hAnsi="Palatino Linotype" w:cs="Palatino Linotype"/>
+        </w:rPr>
+        <w:t xml:space="preserve"> injection also?</w:t>
+      </w:r>
+    </w:p>
+    <w:p>
+      <w:pPr>
+        <w:widowControl w:val="0"/>
+        <w:spacing w:line="340" w:lineRule="auto"/>
+        <w:ind w:left="720"/>
         <w:rPr>
           <w:rFonts w:ascii="Palatino Linotype" w:eastAsia="Palatino Linotype" w:hAnsi="Palatino Linotype" w:cs="Palatino Linotype"/>
         </w:rPr>
@@ -3822,7 +4030,7 @@
           <w:b/>
         </w:rPr>
       </w:pPr>
-      <w:hyperlink r:id="rId18" w:history="1">
+      <w:hyperlink r:id="rId21" w:history="1">
         <w:r>
           <w:rPr>
             <w:rStyle w:val="Hyperlink"/>
@@ -3841,7 +4049,7 @@
           <w:rFonts w:ascii="Palatino Linotype" w:eastAsia="Palatino Linotype" w:hAnsi="Palatino Linotype" w:cs="Palatino Linotype"/>
         </w:rPr>
       </w:pPr>
-      <w:hyperlink r:id="rId19" w:history="1">
+      <w:hyperlink r:id="rId22" w:history="1">
         <w:r>
           <w:rPr>
             <w:rStyle w:val="Hyperlink"/>
@@ -3859,7 +4067,7 @@
           <w:rFonts w:ascii="Palatino Linotype" w:eastAsia="Palatino Linotype" w:hAnsi="Palatino Linotype" w:cs="Palatino Linotype"/>
         </w:rPr>
       </w:pPr>
-      <w:hyperlink r:id="rId20" w:history="1">
+      <w:hyperlink r:id="rId23" w:history="1">
         <w:r>
           <w:rPr>
             <w:rStyle w:val="Hyperlink"/>
@@ -3891,7 +4099,7 @@
           <w:rFonts w:ascii="Palatino Linotype" w:eastAsia="Palatino Linotype" w:hAnsi="Palatino Linotype" w:cs="Palatino Linotype"/>
         </w:rPr>
       </w:pPr>
-      <w:hyperlink r:id="rId21" w:history="1">
+      <w:hyperlink r:id="rId24" w:history="1">
         <w:r>
           <w:rPr>
             <w:rStyle w:val="Hyperlink"/>
@@ -3915,7 +4123,7 @@
           <w:rFonts w:ascii="Palatino Linotype" w:eastAsia="Palatino Linotype" w:hAnsi="Palatino Linotype" w:cs="Palatino Linotype"/>
         </w:rPr>
       </w:pPr>
-      <w:hyperlink r:id="rId22" w:history="1">
+      <w:hyperlink r:id="rId25" w:history="1">
         <w:r>
           <w:rPr>
             <w:rStyle w:val="Hyperlink"/>
@@ -3937,6 +4145,30 @@
         <w:spacing w:line="340" w:lineRule="auto"/>
         <w:rPr>
           <w:rFonts w:ascii="Palatino Linotype" w:eastAsia="Palatino Linotype" w:hAnsi="Palatino Linotype" w:cs="Palatino Linotype"/>
+        </w:rPr>
+      </w:pPr>
+      <w:hyperlink r:id="rId26" w:history="1">
+        <w:r>
+          <w:rPr>
+            <w:rStyle w:val="Hyperlink"/>
+            <w:rFonts w:ascii="Palatino Linotype" w:eastAsia="Palatino Linotype" w:hAnsi="Palatino Linotype" w:cs="Palatino Linotype"/>
+          </w:rPr>
+          <w:t>https://cheatsheetseries.owasp.org/cheatsheets/Cross_Site_Scripting_Prevention_Cheat_Sheet.html</w:t>
+        </w:r>
+      </w:hyperlink>
+      <w:r>
+        <w:rPr>
+          <w:rFonts w:ascii="Palatino Linotype" w:eastAsia="Palatino Linotype" w:hAnsi="Palatino Linotype" w:cs="Palatino Linotype"/>
+        </w:rPr>
+        <w:t xml:space="preserve"> </w:t>
+      </w:r>
+    </w:p>
+    <w:p>
+      <w:pPr>
+        <w:widowControl w:val="0"/>
+        <w:spacing w:line="340" w:lineRule="auto"/>
+        <w:rPr>
+          <w:rFonts w:ascii="Palatino Linotype" w:eastAsia="Palatino Linotype" w:hAnsi="Palatino Linotype" w:cs="Palatino Linotype"/>
           <w:b/>
         </w:rPr>
       </w:pPr>
@@ -3979,7 +4211,7 @@
       </w:r>
     </w:p>
     <w:sectPr>
-      <w:headerReference w:type="default" r:id="rId23"/>
+      <w:headerReference w:type="default" r:id="rId27"/>
       <w:pgSz w:w="12240" w:h="15840"/>
       <w:pgMar w:top="1440" w:right="2160" w:bottom="2160" w:left="2160" w:header="720" w:footer="720" w:gutter="0"/>
       <w:pgNumType w:start="1"/>

</xml_diff>

<commit_message>
Working solution for t3
</commit_message>
<xml_diff>
--- a/Write Up/report.docx
+++ b/Write Up/report.docx
@@ -741,19 +741,11 @@
           <w:rFonts w:ascii="Palatino Linotype" w:eastAsia="Palatino Linotype" w:hAnsi="Palatino Linotype" w:cs="Palatino Linotype"/>
         </w:rPr>
       </w:pPr>
-      <w:proofErr w:type="gramStart"/>
-      <w:r>
-        <w:rPr>
-          <w:rFonts w:ascii="Palatino Linotype" w:eastAsia="Palatino Linotype" w:hAnsi="Palatino Linotype" w:cs="Palatino Linotype"/>
-        </w:rPr>
-        <w:t>Congratulations!,</w:t>
-      </w:r>
-      <w:proofErr w:type="gramEnd"/>
-      <w:r>
-        <w:rPr>
-          <w:rFonts w:ascii="Palatino Linotype" w:eastAsia="Palatino Linotype" w:hAnsi="Palatino Linotype" w:cs="Palatino Linotype"/>
-        </w:rPr>
-        <w:t xml:space="preserve"> you've successfully finished this activity. The answer is Birthday Cake</w:t>
+      <w:r>
+        <w:rPr>
+          <w:rFonts w:ascii="Palatino Linotype" w:eastAsia="Palatino Linotype" w:hAnsi="Palatino Linotype" w:cs="Palatino Linotype"/>
+        </w:rPr>
+        <w:t>Congratulations!, you've successfully finished this activity. The answer is Birthday Cake</w:t>
       </w:r>
     </w:p>
     <w:p>
@@ -1059,21 +1051,7 @@
         <w:rPr>
           <w:rFonts w:ascii="Palatino Linotype" w:eastAsia="Palatino Linotype" w:hAnsi="Palatino Linotype" w:cs="Palatino Linotype"/>
         </w:rPr>
-        <w:t>$_POST['account'</w:t>
-      </w:r>
-      <w:proofErr w:type="gramStart"/>
-      <w:r>
-        <w:rPr>
-          <w:rFonts w:ascii="Palatino Linotype" w:eastAsia="Palatino Linotype" w:hAnsi="Palatino Linotype" w:cs="Palatino Linotype"/>
-        </w:rPr>
-        <w:t>].$</w:t>
-      </w:r>
-      <w:proofErr w:type="gramEnd"/>
-      <w:r>
-        <w:rPr>
-          <w:rFonts w:ascii="Palatino Linotype" w:eastAsia="Palatino Linotype" w:hAnsi="Palatino Linotype" w:cs="Palatino Linotype"/>
-        </w:rPr>
-        <w:t>_POST['challenge'].$_POST['routing'];</w:t>
+        <w:t>$_POST['account'].$_POST['challenge'].$_POST['routing'];</w:t>
       </w:r>
     </w:p>
     <w:p>
@@ -1250,21 +1228,7 @@
         <w:rPr>
           <w:rFonts w:ascii="Palatino Linotype" w:eastAsia="Palatino Linotype" w:hAnsi="Palatino Linotype" w:cs="Palatino Linotype"/>
         </w:rPr>
-        <w:t>if ($_POST['response'</w:t>
-      </w:r>
-      <w:proofErr w:type="gramStart"/>
-      <w:r>
-        <w:rPr>
-          <w:rFonts w:ascii="Palatino Linotype" w:eastAsia="Palatino Linotype" w:hAnsi="Palatino Linotype" w:cs="Palatino Linotype"/>
-        </w:rPr>
-        <w:t>] !</w:t>
-      </w:r>
-      <w:proofErr w:type="gramEnd"/>
-      <w:r>
-        <w:rPr>
-          <w:rFonts w:ascii="Palatino Linotype" w:eastAsia="Palatino Linotype" w:hAnsi="Palatino Linotype" w:cs="Palatino Linotype"/>
-        </w:rPr>
-        <w:t>= $expected) {</w:t>
+        <w:t>if ($_POST['response'] != $expected) {</w:t>
       </w:r>
     </w:p>
     <w:p>
@@ -1276,19 +1240,11 @@
           <w:rFonts w:ascii="Palatino Linotype" w:eastAsia="Palatino Linotype" w:hAnsi="Palatino Linotype" w:cs="Palatino Linotype"/>
         </w:rPr>
       </w:pPr>
-      <w:proofErr w:type="gramStart"/>
-      <w:r>
-        <w:rPr>
-          <w:rFonts w:ascii="Palatino Linotype" w:eastAsia="Palatino Linotype" w:hAnsi="Palatino Linotype" w:cs="Palatino Linotype"/>
-        </w:rPr>
-        <w:t>notify(</w:t>
-      </w:r>
-      <w:proofErr w:type="gramEnd"/>
-      <w:r>
-        <w:rPr>
-          <w:rFonts w:ascii="Palatino Linotype" w:eastAsia="Palatino Linotype" w:hAnsi="Palatino Linotype" w:cs="Palatino Linotype"/>
-        </w:rPr>
-        <w:t>'CSRF attempt prevented!'.$</w:t>
+      <w:r>
+        <w:rPr>
+          <w:rFonts w:ascii="Palatino Linotype" w:eastAsia="Palatino Linotype" w:hAnsi="Palatino Linotype" w:cs="Palatino Linotype"/>
+        </w:rPr>
+        <w:t>notify('CSRF attempt prevented!'.$</w:t>
       </w:r>
       <w:proofErr w:type="spellStart"/>
       <w:r>
@@ -1302,21 +1258,7 @@
         <w:rPr>
           <w:rFonts w:ascii="Palatino Linotype" w:eastAsia="Palatino Linotype" w:hAnsi="Palatino Linotype" w:cs="Palatino Linotype"/>
         </w:rPr>
-        <w:t xml:space="preserve">.'--'.$_POST['response'].' </w:t>
-      </w:r>
-      <w:proofErr w:type="gramStart"/>
-      <w:r>
-        <w:rPr>
-          <w:rFonts w:ascii="Palatino Linotype" w:eastAsia="Palatino Linotype" w:hAnsi="Palatino Linotype" w:cs="Palatino Linotype"/>
-        </w:rPr>
-        <w:t>!=</w:t>
-      </w:r>
-      <w:proofErr w:type="gramEnd"/>
-      <w:r>
-        <w:rPr>
-          <w:rFonts w:ascii="Palatino Linotype" w:eastAsia="Palatino Linotype" w:hAnsi="Palatino Linotype" w:cs="Palatino Linotype"/>
-        </w:rPr>
-        <w:t xml:space="preserve"> '.$expected, -1);</w:t>
+        <w:t>.'--'.$_POST['response'].' != '.$expected, -1);</w:t>
       </w:r>
     </w:p>
     <w:p>
@@ -1348,21 +1290,7 @@
         <w:rPr>
           <w:rFonts w:ascii="Palatino Linotype" w:eastAsia="Palatino Linotype" w:hAnsi="Palatino Linotype" w:cs="Palatino Linotype"/>
         </w:rPr>
-        <w:t>$accounting = ($_POST['account']).':</w:t>
-      </w:r>
-      <w:proofErr w:type="gramStart"/>
-      <w:r>
-        <w:rPr>
-          <w:rFonts w:ascii="Palatino Linotype" w:eastAsia="Palatino Linotype" w:hAnsi="Palatino Linotype" w:cs="Palatino Linotype"/>
-        </w:rPr>
-        <w:t>'.(</w:t>
-      </w:r>
-      <w:proofErr w:type="gramEnd"/>
-      <w:r>
-        <w:rPr>
-          <w:rFonts w:ascii="Palatino Linotype" w:eastAsia="Palatino Linotype" w:hAnsi="Palatino Linotype" w:cs="Palatino Linotype"/>
-        </w:rPr>
-        <w:t>$_POST['routing']);</w:t>
+        <w:t>$accounting = ($_POST['account']).':'.($_POST['routing']);</w:t>
       </w:r>
     </w:p>
     <w:p>
@@ -1392,21 +1320,7 @@
         <w:rPr>
           <w:rFonts w:ascii="Palatino Linotype" w:eastAsia="Palatino Linotype" w:hAnsi="Palatino Linotype" w:cs="Palatino Linotype"/>
         </w:rPr>
-        <w:t>-&gt;</w:t>
-      </w:r>
-      <w:proofErr w:type="gramStart"/>
-      <w:r>
-        <w:rPr>
-          <w:rFonts w:ascii="Palatino Linotype" w:eastAsia="Palatino Linotype" w:hAnsi="Palatino Linotype" w:cs="Palatino Linotype"/>
-        </w:rPr>
-        <w:t>query(</w:t>
-      </w:r>
-      <w:proofErr w:type="gramEnd"/>
-      <w:r>
-        <w:rPr>
-          <w:rFonts w:ascii="Palatino Linotype" w:eastAsia="Palatino Linotype" w:hAnsi="Palatino Linotype" w:cs="Palatino Linotype"/>
-        </w:rPr>
-        <w:t>"UPDATE users SET accounting='$accounting'</w:t>
+        <w:t>-&gt;query("UPDATE users SET accounting='$accounting'</w:t>
       </w:r>
       <w:r>
         <w:rPr>
@@ -1463,20 +1377,7 @@
           <w:rFonts w:ascii="Palatino Linotype" w:eastAsia="Palatino Linotype" w:hAnsi="Palatino Linotype" w:cs="Palatino Linotype"/>
         </w:rPr>
         <w:tab/>
-      </w:r>
-      <w:proofErr w:type="gramStart"/>
-      <w:r>
-        <w:rPr>
-          <w:rFonts w:ascii="Palatino Linotype" w:eastAsia="Palatino Linotype" w:hAnsi="Palatino Linotype" w:cs="Palatino Linotype"/>
-        </w:rPr>
-        <w:t>notify(</w:t>
-      </w:r>
-      <w:proofErr w:type="gramEnd"/>
-      <w:r>
-        <w:rPr>
-          <w:rFonts w:ascii="Palatino Linotype" w:eastAsia="Palatino Linotype" w:hAnsi="Palatino Linotype" w:cs="Palatino Linotype"/>
-        </w:rPr>
-        <w:t>'Changes saved');</w:t>
+        <w:t>notify('Changes saved');</w:t>
       </w:r>
     </w:p>
     <w:p>
@@ -1559,21 +1460,7 @@
         <w:rPr>
           <w:rFonts w:ascii="Palatino Linotype" w:eastAsia="Palatino Linotype" w:hAnsi="Palatino Linotype" w:cs="Palatino Linotype"/>
         </w:rPr>
-        <w:t>that is present in the lines of code above is within the CSRF protection that is implemented within the PHP. Cross-Site Request Forgery works here (and is not caught by the implemented safeguard) due to the check that is made for “</w:t>
-      </w:r>
-      <w:proofErr w:type="gramStart"/>
-      <w:r>
-        <w:rPr>
-          <w:rFonts w:ascii="Palatino Linotype" w:eastAsia="Palatino Linotype" w:hAnsi="Palatino Linotype" w:cs="Palatino Linotype"/>
-        </w:rPr>
-        <w:t>response !</w:t>
-      </w:r>
-      <w:proofErr w:type="gramEnd"/>
-      <w:r>
-        <w:rPr>
-          <w:rFonts w:ascii="Palatino Linotype" w:eastAsia="Palatino Linotype" w:hAnsi="Palatino Linotype" w:cs="Palatino Linotype"/>
-        </w:rPr>
-        <w:t xml:space="preserve">= expected”. </w:t>
+        <w:t xml:space="preserve">that is present in the lines of code above is within the CSRF protection that is implemented within the PHP. Cross-Site Request Forgery works here (and is not caught by the implemented safeguard) due to the check that is made for “response != expected”. </w:t>
       </w:r>
     </w:p>
     <w:p>
@@ -1613,51 +1500,45 @@
         </w:rPr>
         <w:t xml:space="preserve"> Because the ‘challenge’ value is static, </w:t>
       </w:r>
+      <w:commentRangeStart w:id="5"/>
       <w:r>
         <w:rPr>
           <w:rFonts w:ascii="Palatino Linotype" w:eastAsia="Palatino Linotype" w:hAnsi="Palatino Linotype" w:cs="Palatino Linotype"/>
         </w:rPr>
         <w:t xml:space="preserve">the ‘expected’ value is also static, therefore the attacks works every login.  </w:t>
       </w:r>
-    </w:p>
-    <w:p>
-      <w:pPr>
-        <w:widowControl w:val="0"/>
-        <w:spacing w:line="340" w:lineRule="auto"/>
-        <w:ind w:left="720"/>
-        <w:rPr>
-          <w:rFonts w:ascii="Palatino Linotype" w:eastAsia="Palatino Linotype" w:hAnsi="Palatino Linotype" w:cs="Palatino Linotype"/>
-        </w:rPr>
-      </w:pPr>
-    </w:p>
-    <w:p>
-      <w:pPr>
-        <w:widowControl w:val="0"/>
-        <w:spacing w:line="340" w:lineRule="auto"/>
-        <w:ind w:left="720"/>
-        <w:rPr>
-          <w:rFonts w:ascii="Palatino Linotype" w:eastAsia="Palatino Linotype" w:hAnsi="Palatino Linotype" w:cs="Palatino Linotype"/>
-        </w:rPr>
-      </w:pPr>
-      <w:r>
-        <w:rPr>
-          <w:rFonts w:ascii="Palatino Linotype" w:eastAsia="Palatino Linotype" w:hAnsi="Palatino Linotype" w:cs="Palatino Linotype"/>
-        </w:rPr>
-        <w:t xml:space="preserve">For this webpage, within the t1.html I crafted, I set the values of the input </w:t>
-      </w:r>
-      <w:proofErr w:type="gramStart"/>
-      <w:r>
-        <w:rPr>
-          <w:rFonts w:ascii="Palatino Linotype" w:eastAsia="Palatino Linotype" w:hAnsi="Palatino Linotype" w:cs="Palatino Linotype"/>
-        </w:rPr>
-        <w:t>fields</w:t>
-      </w:r>
-      <w:proofErr w:type="gramEnd"/>
-      <w:r>
-        <w:rPr>
-          <w:rFonts w:ascii="Palatino Linotype" w:eastAsia="Palatino Linotype" w:hAnsi="Palatino Linotype" w:cs="Palatino Linotype"/>
-        </w:rPr>
-        <w:t xml:space="preserve"> accordingly, passing the account and routing numbers as desired, but also inputting </w:t>
+      <w:commentRangeEnd w:id="5"/>
+      <w:r>
+        <w:rPr>
+          <w:rStyle w:val="CommentReference"/>
+        </w:rPr>
+        <w:commentReference w:id="5"/>
+      </w:r>
+    </w:p>
+    <w:p>
+      <w:pPr>
+        <w:widowControl w:val="0"/>
+        <w:spacing w:line="340" w:lineRule="auto"/>
+        <w:ind w:left="720"/>
+        <w:rPr>
+          <w:rFonts w:ascii="Palatino Linotype" w:eastAsia="Palatino Linotype" w:hAnsi="Palatino Linotype" w:cs="Palatino Linotype"/>
+        </w:rPr>
+      </w:pPr>
+    </w:p>
+    <w:p>
+      <w:pPr>
+        <w:widowControl w:val="0"/>
+        <w:spacing w:line="340" w:lineRule="auto"/>
+        <w:ind w:left="720"/>
+        <w:rPr>
+          <w:rFonts w:ascii="Palatino Linotype" w:eastAsia="Palatino Linotype" w:hAnsi="Palatino Linotype" w:cs="Palatino Linotype"/>
+        </w:rPr>
+      </w:pPr>
+      <w:r>
+        <w:rPr>
+          <w:rFonts w:ascii="Palatino Linotype" w:eastAsia="Palatino Linotype" w:hAnsi="Palatino Linotype" w:cs="Palatino Linotype"/>
+        </w:rPr>
+        <w:t xml:space="preserve">For this webpage, within the t1.html I crafted, I set the values of the input fields accordingly, passing the account and routing numbers as desired, but also inputting </w:t>
       </w:r>
       <w:r>
         <w:rPr>
@@ -1868,21 +1749,7 @@
         <w:rPr>
           <w:rFonts w:ascii="Palatino Linotype" w:eastAsia="Palatino Linotype" w:hAnsi="Palatino Linotype" w:cs="Palatino Linotype"/>
         </w:rPr>
-        <w:t>if ($_POST['response'</w:t>
-      </w:r>
-      <w:proofErr w:type="gramStart"/>
-      <w:r>
-        <w:rPr>
-          <w:rFonts w:ascii="Palatino Linotype" w:eastAsia="Palatino Linotype" w:hAnsi="Palatino Linotype" w:cs="Palatino Linotype"/>
-        </w:rPr>
-        <w:t>] !</w:t>
-      </w:r>
-      <w:proofErr w:type="gramEnd"/>
-      <w:r>
-        <w:rPr>
-          <w:rFonts w:ascii="Palatino Linotype" w:eastAsia="Palatino Linotype" w:hAnsi="Palatino Linotype" w:cs="Palatino Linotype"/>
-        </w:rPr>
-        <w:t>= $expected) {</w:t>
+        <w:t>if ($_POST['response'] != $expected) {</w:t>
       </w:r>
     </w:p>
     <w:p>
@@ -1899,20 +1766,7 @@
           <w:rFonts w:ascii="Palatino Linotype" w:eastAsia="Palatino Linotype" w:hAnsi="Palatino Linotype" w:cs="Palatino Linotype"/>
         </w:rPr>
         <w:tab/>
-      </w:r>
-      <w:proofErr w:type="gramStart"/>
-      <w:r>
-        <w:rPr>
-          <w:rFonts w:ascii="Palatino Linotype" w:eastAsia="Palatino Linotype" w:hAnsi="Palatino Linotype" w:cs="Palatino Linotype"/>
-        </w:rPr>
-        <w:t>notify(</w:t>
-      </w:r>
-      <w:proofErr w:type="gramEnd"/>
-      <w:r>
-        <w:rPr>
-          <w:rFonts w:ascii="Palatino Linotype" w:eastAsia="Palatino Linotype" w:hAnsi="Palatino Linotype" w:cs="Palatino Linotype"/>
-        </w:rPr>
-        <w:t>'CSRF attempt prevented!'.$</w:t>
+        <w:t>notify('CSRF attempt prevented!'.$</w:t>
       </w:r>
       <w:proofErr w:type="spellStart"/>
       <w:r>
@@ -1926,21 +1780,7 @@
         <w:rPr>
           <w:rFonts w:ascii="Palatino Linotype" w:eastAsia="Palatino Linotype" w:hAnsi="Palatino Linotype" w:cs="Palatino Linotype"/>
         </w:rPr>
-        <w:t xml:space="preserve">.'--'.$_POST['response'].' </w:t>
-      </w:r>
-      <w:proofErr w:type="gramStart"/>
-      <w:r>
-        <w:rPr>
-          <w:rFonts w:ascii="Palatino Linotype" w:eastAsia="Palatino Linotype" w:hAnsi="Palatino Linotype" w:cs="Palatino Linotype"/>
-        </w:rPr>
-        <w:t>!=</w:t>
-      </w:r>
-      <w:proofErr w:type="gramEnd"/>
-      <w:r>
-        <w:rPr>
-          <w:rFonts w:ascii="Palatino Linotype" w:eastAsia="Palatino Linotype" w:hAnsi="Palatino Linotype" w:cs="Palatino Linotype"/>
-        </w:rPr>
-        <w:t xml:space="preserve"> '.$expected, -1);</w:t>
+        <w:t>.'--'.$_POST['response'].' != '.$expected, -1);</w:t>
       </w:r>
     </w:p>
     <w:p>
@@ -2012,21 +1852,7 @@
         <w:rPr>
           <w:rFonts w:ascii="Palatino Linotype" w:eastAsia="Palatino Linotype" w:hAnsi="Palatino Linotype" w:cs="Palatino Linotype"/>
         </w:rPr>
-        <w:t>if ($_POST['response'</w:t>
-      </w:r>
-      <w:proofErr w:type="gramStart"/>
-      <w:r>
-        <w:rPr>
-          <w:rFonts w:ascii="Palatino Linotype" w:eastAsia="Palatino Linotype" w:hAnsi="Palatino Linotype" w:cs="Palatino Linotype"/>
-        </w:rPr>
-        <w:t>] !</w:t>
-      </w:r>
-      <w:proofErr w:type="gramEnd"/>
-      <w:r>
-        <w:rPr>
-          <w:rFonts w:ascii="Palatino Linotype" w:eastAsia="Palatino Linotype" w:hAnsi="Palatino Linotype" w:cs="Palatino Linotype"/>
-        </w:rPr>
-        <w:t xml:space="preserve">= </w:t>
+        <w:t xml:space="preserve">if ($_POST['response'] != </w:t>
       </w:r>
       <w:r>
         <w:rPr>
@@ -2069,20 +1895,7 @@
           <w:rFonts w:ascii="Palatino Linotype" w:eastAsia="Palatino Linotype" w:hAnsi="Palatino Linotype" w:cs="Palatino Linotype"/>
         </w:rPr>
         <w:tab/>
-      </w:r>
-      <w:proofErr w:type="gramStart"/>
-      <w:r>
-        <w:rPr>
-          <w:rFonts w:ascii="Palatino Linotype" w:eastAsia="Palatino Linotype" w:hAnsi="Palatino Linotype" w:cs="Palatino Linotype"/>
-        </w:rPr>
-        <w:t>notify(</w:t>
-      </w:r>
-      <w:proofErr w:type="gramEnd"/>
-      <w:r>
-        <w:rPr>
-          <w:rFonts w:ascii="Palatino Linotype" w:eastAsia="Palatino Linotype" w:hAnsi="Palatino Linotype" w:cs="Palatino Linotype"/>
-        </w:rPr>
-        <w:t>'CSRF attempt prevented!');</w:t>
+        <w:t>notify('CSRF attempt prevented!');</w:t>
       </w:r>
     </w:p>
     <w:p>
@@ -2281,21 +2094,7 @@
         <w:rPr>
           <w:rFonts w:ascii="Palatino Linotype" w:eastAsia="Palatino Linotype" w:hAnsi="Palatino Linotype" w:cs="Palatino Linotype"/>
         </w:rPr>
-        <w:t>&lt;input type="text" name="login" value="&lt;?php echo @$_POST['login'</w:t>
-      </w:r>
-      <w:proofErr w:type="gramStart"/>
-      <w:r>
-        <w:rPr>
-          <w:rFonts w:ascii="Palatino Linotype" w:eastAsia="Palatino Linotype" w:hAnsi="Palatino Linotype" w:cs="Palatino Linotype"/>
-        </w:rPr>
-        <w:t>] ?</w:t>
-      </w:r>
-      <w:proofErr w:type="gramEnd"/>
-      <w:r>
-        <w:rPr>
-          <w:rFonts w:ascii="Palatino Linotype" w:eastAsia="Palatino Linotype" w:hAnsi="Palatino Linotype" w:cs="Palatino Linotype"/>
-        </w:rPr>
-        <w:t>&gt;"&gt;</w:t>
+        <w:t>&lt;input type="text" name="login" value="&lt;?php echo @$_POST['login'] ?&gt;"&gt;</w:t>
       </w:r>
     </w:p>
     <w:p>
@@ -2374,27 +2173,13 @@
         </w:rPr>
         <w:t xml:space="preserve"> (</w:t>
       </w:r>
-      <w:hyperlink r:id="rId8" w:history="1">
+      <w:hyperlink r:id="rId12" w:history="1">
         <w:r>
           <w:rPr>
             <w:rStyle w:val="Hyperlink"/>
             <w:rFonts w:ascii="Palatino Linotype" w:eastAsia="Palatino Linotype" w:hAnsi="Palatino Linotype" w:cs="Palatino Linotype"/>
           </w:rPr>
-          <w:t>https://owasp.org/www-community/attack</w:t>
-        </w:r>
-        <w:r>
-          <w:rPr>
-            <w:rStyle w:val="Hyperlink"/>
-            <w:rFonts w:ascii="Palatino Linotype" w:eastAsia="Palatino Linotype" w:hAnsi="Palatino Linotype" w:cs="Palatino Linotype"/>
-          </w:rPr>
-          <w:t>s</w:t>
-        </w:r>
-        <w:r>
-          <w:rPr>
-            <w:rStyle w:val="Hyperlink"/>
-            <w:rFonts w:ascii="Palatino Linotype" w:eastAsia="Palatino Linotype" w:hAnsi="Palatino Linotype" w:cs="Palatino Linotype"/>
-          </w:rPr>
-          <w:t>/xss/</w:t>
+          <w:t>https://owasp.org/www-community/attacks/xss/</w:t>
         </w:r>
       </w:hyperlink>
       <w:r>
@@ -2520,15 +2305,9 @@
         <w:rPr>
           <w:rFonts w:ascii="Palatino Linotype" w:eastAsia="Palatino Linotype" w:hAnsi="Palatino Linotype" w:cs="Palatino Linotype"/>
         </w:rPr>
-        <w:t xml:space="preserve"> that will alter the webpage). This fix can be achieved by using a regular expression to filter out any characters that are not expected </w:t>
-      </w:r>
-      <w:r>
-        <w:rPr>
-          <w:rFonts w:ascii="Palatino Linotype" w:eastAsia="Palatino Linotype" w:hAnsi="Palatino Linotype" w:cs="Palatino Linotype"/>
-        </w:rPr>
-        <w:t>(</w:t>
-      </w:r>
-      <w:hyperlink r:id="rId9" w:history="1">
+        <w:t xml:space="preserve"> that will alter the webpage). This fix can be achieved by using a regular expression to filter out any characters that are not expected (</w:t>
+      </w:r>
+      <w:hyperlink r:id="rId13" w:history="1">
         <w:r>
           <w:rPr>
             <w:rStyle w:val="Hyperlink"/>
@@ -2541,13 +2320,7 @@
         <w:rPr>
           <w:rFonts w:ascii="Palatino Linotype" w:eastAsia="Palatino Linotype" w:hAnsi="Palatino Linotype" w:cs="Palatino Linotype"/>
         </w:rPr>
-        <w:t>)</w:t>
-      </w:r>
-      <w:r>
-        <w:rPr>
-          <w:rFonts w:ascii="Palatino Linotype" w:eastAsia="Palatino Linotype" w:hAnsi="Palatino Linotype" w:cs="Palatino Linotype"/>
-        </w:rPr>
-        <w:t>.</w:t>
+        <w:t>).</w:t>
       </w:r>
     </w:p>
     <w:p>
@@ -2585,49 +2358,15 @@
         <w:rPr>
           <w:rFonts w:ascii="Palatino Linotype" w:eastAsia="Palatino Linotype" w:hAnsi="Palatino Linotype" w:cs="Palatino Linotype"/>
         </w:rPr>
-        <w:t xml:space="preserve">’ value, a function could be added to ensure that only alphanumeric values are passed through. The value could also be compared to a whitelist of values that are to be accepted by the function, and if there are any characters/values that are not on that whitelist, then it will throw an error </w:t>
-      </w:r>
-      <w:r>
-        <w:rPr>
-          <w:rFonts w:ascii="Palatino Linotype" w:eastAsia="Palatino Linotype" w:hAnsi="Palatino Linotype" w:cs="Palatino Linotype"/>
-        </w:rPr>
-        <w:t>(</w:t>
-      </w:r>
-      <w:hyperlink r:id="rId10" w:history="1">
+        <w:t>’ value, a function could be added to ensure that only alphanumeric values are passed through. The value could also be compared to a whitelist of values that are to be accepted by the function, and if there are any characters/values that are not on that whitelist, then it will throw an error (</w:t>
+      </w:r>
+      <w:hyperlink r:id="rId14" w:history="1">
         <w:r>
           <w:rPr>
             <w:rStyle w:val="Hyperlink"/>
             <w:rFonts w:ascii="Palatino Linotype" w:eastAsia="Palatino Linotype" w:hAnsi="Palatino Linotype" w:cs="Palatino Linotype"/>
           </w:rPr>
-          <w:t>https://www.troyhunt.com/</w:t>
-        </w:r>
-        <w:r>
-          <w:rPr>
-            <w:rStyle w:val="Hyperlink"/>
-            <w:rFonts w:ascii="Palatino Linotype" w:eastAsia="Palatino Linotype" w:hAnsi="Palatino Linotype" w:cs="Palatino Linotype"/>
-          </w:rPr>
-          <w:t>u</w:t>
-        </w:r>
-        <w:r>
-          <w:rPr>
-            <w:rStyle w:val="Hyperlink"/>
-            <w:rFonts w:ascii="Palatino Linotype" w:eastAsia="Palatino Linotype" w:hAnsi="Palatino Linotype" w:cs="Palatino Linotype"/>
-          </w:rPr>
-          <w:t>n</w:t>
-        </w:r>
-        <w:r>
-          <w:rPr>
-            <w:rStyle w:val="Hyperlink"/>
-            <w:rFonts w:ascii="Palatino Linotype" w:eastAsia="Palatino Linotype" w:hAnsi="Palatino Linotype" w:cs="Palatino Linotype"/>
-          </w:rPr>
-          <w:t>d</w:t>
-        </w:r>
-        <w:r>
-          <w:rPr>
-            <w:rStyle w:val="Hyperlink"/>
-            <w:rFonts w:ascii="Palatino Linotype" w:eastAsia="Palatino Linotype" w:hAnsi="Palatino Linotype" w:cs="Palatino Linotype"/>
-          </w:rPr>
-          <w:t>erstanding-xss-input-sanitisation/</w:t>
+          <w:t>https://www.troyhunt.com/understanding-xss-input-sanitisation/</w:t>
         </w:r>
       </w:hyperlink>
       <w:r>
@@ -2635,30 +2374,6 @@
           <w:rFonts w:ascii="Palatino Linotype" w:eastAsia="Palatino Linotype" w:hAnsi="Palatino Linotype" w:cs="Palatino Linotype"/>
         </w:rPr>
         <w:t>).</w:t>
-      </w:r>
-    </w:p>
-    <w:p>
-      <w:pPr>
-        <w:widowControl w:val="0"/>
-        <w:spacing w:line="340" w:lineRule="auto"/>
-        <w:ind w:left="720"/>
-        <w:rPr>
-          <w:rFonts w:ascii="Palatino Linotype" w:eastAsia="Palatino Linotype" w:hAnsi="Palatino Linotype" w:cs="Palatino Linotype"/>
-        </w:rPr>
-      </w:pPr>
-    </w:p>
-    <w:p>
-      <w:pPr>
-        <w:widowControl w:val="0"/>
-        <w:spacing w:line="340" w:lineRule="auto"/>
-        <w:rPr>
-          <w:rFonts w:ascii="Palatino Linotype" w:eastAsia="Palatino Linotype" w:hAnsi="Palatino Linotype" w:cs="Palatino Linotype"/>
-          <w:b/>
-          <w:color w:val="365F91"/>
-        </w:rPr>
-      </w:pPr>
-      <w:r>
-        <w:br w:type="page"/>
       </w:r>
     </w:p>
     <w:p>
@@ -2932,7 +2647,7 @@
           <w:rFonts w:ascii="Palatino Linotype" w:eastAsia="Palatino Linotype" w:hAnsi="Palatino Linotype" w:cs="Palatino Linotype"/>
         </w:rPr>
       </w:pPr>
-      <w:commentRangeStart w:id="5"/>
+      <w:commentRangeStart w:id="6"/>
       <w:r>
         <w:rPr>
           <w:rFonts w:ascii="Palatino Linotype" w:eastAsia="Palatino Linotype" w:hAnsi="Palatino Linotype" w:cs="Palatino Linotype"/>
@@ -3059,17 +2774,9 @@
         <w:rPr>
           <w:rFonts w:ascii="Palatino Linotype" w:eastAsia="Palatino Linotype" w:hAnsi="Palatino Linotype" w:cs="Palatino Linotype"/>
         </w:rPr>
-        <w:t>("admin'","</w:t>
-      </w:r>
-      <w:proofErr w:type="gramStart"/>
-      <w:r>
-        <w:rPr>
-          <w:rFonts w:ascii="Palatino Linotype" w:eastAsia="Palatino Linotype" w:hAnsi="Palatino Linotype" w:cs="Palatino Linotype"/>
-        </w:rPr>
-        <w:t>",$</w:t>
+        <w:t>("admin'","",$</w:t>
       </w:r>
       <w:proofErr w:type="spellStart"/>
-      <w:proofErr w:type="gramEnd"/>
       <w:r>
         <w:rPr>
           <w:rFonts w:ascii="Palatino Linotype" w:eastAsia="Palatino Linotype" w:hAnsi="Palatino Linotype" w:cs="Palatino Linotype"/>
@@ -3097,6 +2804,7 @@
         <w:rPr>
           <w:rFonts w:ascii="Palatino Linotype" w:eastAsia="Palatino Linotype" w:hAnsi="Palatino Linotype" w:cs="Palatino Linotype"/>
         </w:rPr>
+        <w:lastRenderedPageBreak/>
         <w:tab/>
         <w:t>…</w:t>
       </w:r>
@@ -3143,17 +2851,9 @@
         <w:rPr>
           <w:rFonts w:ascii="Palatino Linotype" w:eastAsia="Palatino Linotype" w:hAnsi="Palatino Linotype" w:cs="Palatino Linotype"/>
         </w:rPr>
-        <w:t>("||","</w:t>
-      </w:r>
-      <w:proofErr w:type="gramStart"/>
-      <w:r>
-        <w:rPr>
-          <w:rFonts w:ascii="Palatino Linotype" w:eastAsia="Palatino Linotype" w:hAnsi="Palatino Linotype" w:cs="Palatino Linotype"/>
-        </w:rPr>
-        <w:t>",$</w:t>
+        <w:t>("||","",$</w:t>
       </w:r>
       <w:proofErr w:type="spellStart"/>
-      <w:proofErr w:type="gramEnd"/>
       <w:r>
         <w:rPr>
           <w:rFonts w:ascii="Palatino Linotype" w:eastAsia="Palatino Linotype" w:hAnsi="Palatino Linotype" w:cs="Palatino Linotype"/>
@@ -3214,12 +2914,12 @@
         </w:rPr>
         <w:t>}</w:t>
       </w:r>
-      <w:commentRangeEnd w:id="5"/>
+      <w:commentRangeEnd w:id="6"/>
       <w:r>
         <w:rPr>
           <w:rStyle w:val="CommentReference"/>
         </w:rPr>
-        <w:commentReference w:id="5"/>
+        <w:commentReference w:id="6"/>
       </w:r>
     </w:p>
     <w:p>
@@ -3247,52 +2947,33 @@
         <w:rPr>
           <w:rFonts w:ascii="Palatino Linotype" w:eastAsia="Palatino Linotype" w:hAnsi="Palatino Linotype" w:cs="Palatino Linotype"/>
         </w:rPr>
-        <w:t xml:space="preserve">Describe in detail why the code listed in the line numbers above are vulnerable. You’re free to use generalized concepts to help show your understanding but we also need to know details that pertain to this target and assignment. A definition of SQL Injection is not what we’re looking </w:t>
-      </w:r>
-      <w:r>
-        <w:rPr>
-          <w:rFonts w:ascii="Palatino Linotype" w:eastAsia="Palatino Linotype" w:hAnsi="Palatino Linotype" w:cs="Palatino Linotype"/>
-        </w:rPr>
-        <w:lastRenderedPageBreak/>
-        <w:t>for.</w:t>
-      </w:r>
-    </w:p>
-    <w:p>
-      <w:pPr>
-        <w:widowControl w:val="0"/>
-        <w:spacing w:line="340" w:lineRule="auto"/>
-        <w:ind w:left="720"/>
-        <w:rPr>
-          <w:rFonts w:ascii="Palatino Linotype" w:eastAsia="Palatino Linotype" w:hAnsi="Palatino Linotype" w:cs="Palatino Linotype"/>
-        </w:rPr>
-      </w:pPr>
-    </w:p>
-    <w:p>
-      <w:pPr>
-        <w:widowControl w:val="0"/>
-        <w:spacing w:line="340" w:lineRule="auto"/>
-        <w:ind w:left="720"/>
-        <w:rPr>
-          <w:rFonts w:ascii="Palatino Linotype" w:eastAsia="Palatino Linotype" w:hAnsi="Palatino Linotype" w:cs="Palatino Linotype"/>
-        </w:rPr>
-      </w:pPr>
-      <w:r>
-        <w:rPr>
-          <w:rFonts w:ascii="Palatino Linotype" w:eastAsia="Palatino Linotype" w:hAnsi="Palatino Linotype" w:cs="Palatino Linotype"/>
-        </w:rPr>
-        <w:t>When sending forms that interact with a database, code should never rely on dynamic queries that have user input included as parameters. What this allows for is for an attacker to use this weakness to insert SQL statements that can manually change the database that is being accessed. SQL sanitization</w:t>
-      </w:r>
-      <w:r>
-        <w:rPr>
-          <w:rFonts w:ascii="Palatino Linotype" w:eastAsia="Palatino Linotype" w:hAnsi="Palatino Linotype" w:cs="Palatino Linotype"/>
-        </w:rPr>
-        <w:t xml:space="preserve"> </w:t>
-      </w:r>
-      <w:r>
-        <w:rPr>
-          <w:rFonts w:ascii="Palatino Linotype" w:eastAsia="Palatino Linotype" w:hAnsi="Palatino Linotype" w:cs="Palatino Linotype"/>
-        </w:rPr>
-        <w:t xml:space="preserve">was the prevention method that was attempted to be used within </w:t>
+        <w:t>Describe in detail why the code listed in the line numbers above are vulnerable. You’re free to use generalized concepts to help show your understanding but we also need to know details that pertain to this target and assignment. A definition of SQL Injection is not what we’re looking for.</w:t>
+      </w:r>
+    </w:p>
+    <w:p>
+      <w:pPr>
+        <w:widowControl w:val="0"/>
+        <w:spacing w:line="340" w:lineRule="auto"/>
+        <w:ind w:left="720"/>
+        <w:rPr>
+          <w:rFonts w:ascii="Palatino Linotype" w:eastAsia="Palatino Linotype" w:hAnsi="Palatino Linotype" w:cs="Palatino Linotype"/>
+        </w:rPr>
+      </w:pPr>
+    </w:p>
+    <w:p>
+      <w:pPr>
+        <w:widowControl w:val="0"/>
+        <w:spacing w:line="340" w:lineRule="auto"/>
+        <w:ind w:left="720"/>
+        <w:rPr>
+          <w:rFonts w:ascii="Palatino Linotype" w:eastAsia="Palatino Linotype" w:hAnsi="Palatino Linotype" w:cs="Palatino Linotype"/>
+        </w:rPr>
+      </w:pPr>
+      <w:r>
+        <w:rPr>
+          <w:rFonts w:ascii="Palatino Linotype" w:eastAsia="Palatino Linotype" w:hAnsi="Palatino Linotype" w:cs="Palatino Linotype"/>
+        </w:rPr>
+        <w:t xml:space="preserve">When sending forms that interact with a database, code should never rely on dynamic queries that have user input included as parameters. What this allows for is for an attacker to use this weakness to insert SQL statements that can manually change the database that is being accessed. SQL sanitization was the prevention method that was attempted to be used within </w:t>
       </w:r>
       <w:proofErr w:type="spellStart"/>
       <w:r>
@@ -3320,13 +3001,7 @@
         <w:rPr>
           <w:rFonts w:ascii="Palatino Linotype" w:eastAsia="Palatino Linotype" w:hAnsi="Palatino Linotype" w:cs="Palatino Linotype"/>
         </w:rPr>
-        <w:t>’, but it was not successful</w:t>
-      </w:r>
-      <w:r>
-        <w:rPr>
-          <w:rFonts w:ascii="Palatino Linotype" w:eastAsia="Palatino Linotype" w:hAnsi="Palatino Linotype" w:cs="Palatino Linotype"/>
-        </w:rPr>
-        <w:t xml:space="preserve"> (</w:t>
+        <w:t>’, but it was not successful (</w:t>
       </w:r>
       <w:hyperlink r:id="rId15" w:history="1">
         <w:r>
@@ -3341,13 +3016,7 @@
         <w:rPr>
           <w:rFonts w:ascii="Palatino Linotype" w:eastAsia="Palatino Linotype" w:hAnsi="Palatino Linotype" w:cs="Palatino Linotype"/>
         </w:rPr>
-        <w:t xml:space="preserve">) </w:t>
-      </w:r>
-      <w:r>
-        <w:rPr>
-          <w:rFonts w:ascii="Palatino Linotype" w:eastAsia="Palatino Linotype" w:hAnsi="Palatino Linotype" w:cs="Palatino Linotype"/>
-        </w:rPr>
-        <w:t xml:space="preserve">. </w:t>
+        <w:t xml:space="preserve">) . </w:t>
       </w:r>
     </w:p>
     <w:p>
@@ -3379,13 +3048,7 @@
         <w:rPr>
           <w:rFonts w:ascii="Palatino Linotype" w:eastAsia="Palatino Linotype" w:hAnsi="Palatino Linotype" w:cs="Palatino Linotype"/>
         </w:rPr>
-        <w:t xml:space="preserve">The attacker is then able to input SQL commands to change the original function of the query </w:t>
-      </w:r>
-      <w:r>
-        <w:rPr>
-          <w:rFonts w:ascii="Palatino Linotype" w:eastAsia="Palatino Linotype" w:hAnsi="Palatino Linotype" w:cs="Palatino Linotype"/>
-        </w:rPr>
-        <w:t>(</w:t>
+        <w:t>The attacker is then able to input SQL commands to change the original function of the query (</w:t>
       </w:r>
       <w:hyperlink r:id="rId16" w:history="1">
         <w:r>
@@ -3393,75 +3056,83 @@
             <w:rStyle w:val="Hyperlink"/>
             <w:rFonts w:ascii="Palatino Linotype" w:eastAsia="Palatino Linotype" w:hAnsi="Palatino Linotype" w:cs="Palatino Linotype"/>
           </w:rPr>
-          <w:t>https://www.w3sc</w:t>
-        </w:r>
-        <w:r>
-          <w:rPr>
-            <w:rStyle w:val="Hyperlink"/>
-            <w:rFonts w:ascii="Palatino Linotype" w:eastAsia="Palatino Linotype" w:hAnsi="Palatino Linotype" w:cs="Palatino Linotype"/>
-          </w:rPr>
-          <w:t>h</w:t>
-        </w:r>
-        <w:r>
-          <w:rPr>
-            <w:rStyle w:val="Hyperlink"/>
-            <w:rFonts w:ascii="Palatino Linotype" w:eastAsia="Palatino Linotype" w:hAnsi="Palatino Linotype" w:cs="Palatino Linotype"/>
-          </w:rPr>
-          <w:t>ools.com/</w:t>
-        </w:r>
-        <w:r>
-          <w:rPr>
-            <w:rStyle w:val="Hyperlink"/>
-            <w:rFonts w:ascii="Palatino Linotype" w:eastAsia="Palatino Linotype" w:hAnsi="Palatino Linotype" w:cs="Palatino Linotype"/>
-          </w:rPr>
-          <w:t>s</w:t>
-        </w:r>
-        <w:r>
-          <w:rPr>
-            <w:rStyle w:val="Hyperlink"/>
-            <w:rFonts w:ascii="Palatino Linotype" w:eastAsia="Palatino Linotype" w:hAnsi="Palatino Linotype" w:cs="Palatino Linotype"/>
-          </w:rPr>
-          <w:t>ql/sql_injection.asp</w:t>
+          <w:t>https://www.w3schools.com/sql/sql_injection.asp</w:t>
         </w:r>
       </w:hyperlink>
       <w:r>
         <w:rPr>
           <w:rFonts w:ascii="Palatino Linotype" w:eastAsia="Palatino Linotype" w:hAnsi="Palatino Linotype" w:cs="Palatino Linotype"/>
         </w:rPr>
-        <w:t>)</w:t>
-      </w:r>
-      <w:r>
-        <w:rPr>
-          <w:rFonts w:ascii="Palatino Linotype" w:eastAsia="Palatino Linotype" w:hAnsi="Palatino Linotype" w:cs="Palatino Linotype"/>
-        </w:rPr>
-        <w:t xml:space="preserve"> . </w:t>
-      </w:r>
-    </w:p>
-    <w:p>
-      <w:pPr>
-        <w:widowControl w:val="0"/>
-        <w:spacing w:line="340" w:lineRule="auto"/>
-        <w:ind w:left="720"/>
-        <w:rPr>
-          <w:rFonts w:ascii="Palatino Linotype" w:eastAsia="Palatino Linotype" w:hAnsi="Palatino Linotype" w:cs="Palatino Linotype"/>
-        </w:rPr>
-      </w:pPr>
-    </w:p>
-    <w:p>
-      <w:pPr>
-        <w:widowControl w:val="0"/>
-        <w:spacing w:line="340" w:lineRule="auto"/>
-        <w:ind w:left="720"/>
-        <w:rPr>
-          <w:rFonts w:ascii="Palatino Linotype" w:eastAsia="Palatino Linotype" w:hAnsi="Palatino Linotype" w:cs="Palatino Linotype"/>
-        </w:rPr>
-      </w:pPr>
-      <w:commentRangeStart w:id="6"/>
-      <w:r>
-        <w:rPr>
-          <w:rFonts w:ascii="Palatino Linotype" w:eastAsia="Palatino Linotype" w:hAnsi="Palatino Linotype" w:cs="Palatino Linotype"/>
-        </w:rPr>
-        <w:t xml:space="preserve">Within this specific PHP page, there was no other protection against SQL injection, which is why the attack is successful. Because of this, were able to inject [] within the username input field, which allowed our attack to work (reference for where I got the code from to inject </w:t>
+        <w:t xml:space="preserve">) . </w:t>
+      </w:r>
+    </w:p>
+    <w:p>
+      <w:pPr>
+        <w:widowControl w:val="0"/>
+        <w:spacing w:line="340" w:lineRule="auto"/>
+        <w:ind w:left="720"/>
+        <w:rPr>
+          <w:rFonts w:ascii="Palatino Linotype" w:eastAsia="Palatino Linotype" w:hAnsi="Palatino Linotype" w:cs="Palatino Linotype"/>
+        </w:rPr>
+      </w:pPr>
+    </w:p>
+    <w:p>
+      <w:pPr>
+        <w:widowControl w:val="0"/>
+        <w:spacing w:line="340" w:lineRule="auto"/>
+        <w:ind w:left="720"/>
+        <w:rPr>
+          <w:rFonts w:ascii="Palatino Linotype" w:eastAsia="Palatino Linotype" w:hAnsi="Palatino Linotype" w:cs="Palatino Linotype"/>
+        </w:rPr>
+      </w:pPr>
+      <w:r>
+        <w:rPr>
+          <w:rFonts w:ascii="Palatino Linotype" w:eastAsia="Palatino Linotype" w:hAnsi="Palatino Linotype" w:cs="Palatino Linotype"/>
+        </w:rPr>
+        <w:t>Within this specific PHP page, there was no other protection against SQL injection, which is why the attack is successful. Because of this, were able to inject</w:t>
+      </w:r>
+      <w:r>
+        <w:rPr>
+          <w:rFonts w:ascii="Palatino Linotype" w:eastAsia="Palatino Linotype" w:hAnsi="Palatino Linotype" w:cs="Palatino Linotype"/>
+        </w:rPr>
+        <w:t xml:space="preserve"> “</w:t>
+      </w:r>
+      <w:r>
+        <w:rPr>
+          <w:rFonts w:ascii="Palatino Linotype" w:eastAsia="Palatino Linotype" w:hAnsi="Palatino Linotype" w:cs="Palatino Linotype"/>
+        </w:rPr>
+        <w:t>' Or '1'='1</w:t>
+      </w:r>
+      <w:r>
+        <w:rPr>
+          <w:rFonts w:ascii="Palatino Linotype" w:eastAsia="Palatino Linotype" w:hAnsi="Palatino Linotype" w:cs="Palatino Linotype"/>
+        </w:rPr>
+        <w:t>”</w:t>
+      </w:r>
+      <w:r>
+        <w:rPr>
+          <w:rFonts w:ascii="Palatino Linotype" w:eastAsia="Palatino Linotype" w:hAnsi="Palatino Linotype" w:cs="Palatino Linotype"/>
+        </w:rPr>
+        <w:t xml:space="preserve"> within the username input field, which allowed our </w:t>
+      </w:r>
+      <w:r>
+        <w:rPr>
+          <w:rFonts w:ascii="Palatino Linotype" w:eastAsia="Palatino Linotype" w:hAnsi="Palatino Linotype" w:cs="Palatino Linotype"/>
+        </w:rPr>
+        <w:lastRenderedPageBreak/>
+        <w:t>attack to work</w:t>
+      </w:r>
+      <w:r>
+        <w:rPr>
+          <w:rFonts w:ascii="Palatino Linotype" w:eastAsia="Palatino Linotype" w:hAnsi="Palatino Linotype" w:cs="Palatino Linotype"/>
+        </w:rPr>
+        <w:t xml:space="preserve"> </w:t>
+      </w:r>
+      <w:r>
+        <w:rPr>
+          <w:rFonts w:ascii="Palatino Linotype" w:eastAsia="Palatino Linotype" w:hAnsi="Palatino Linotype" w:cs="Palatino Linotype"/>
+        </w:rPr>
+        <w:t>(</w:t>
       </w:r>
       <w:hyperlink r:id="rId17" w:history="1">
         <w:r>
@@ -3476,24 +3147,28 @@
         <w:rPr>
           <w:rFonts w:ascii="Palatino Linotype" w:eastAsia="Palatino Linotype" w:hAnsi="Palatino Linotype" w:cs="Palatino Linotype"/>
         </w:rPr>
-        <w:t xml:space="preserve"> .</w:t>
-      </w:r>
-      <w:commentRangeEnd w:id="6"/>
+        <w:t xml:space="preserve"> ).</w:t>
+      </w:r>
+      <w:commentRangeStart w:id="7"/>
+      <w:commentRangeEnd w:id="7"/>
       <w:r>
         <w:rPr>
           <w:rStyle w:val="CommentReference"/>
         </w:rPr>
-        <w:commentReference w:id="6"/>
-      </w:r>
-    </w:p>
-    <w:p>
-      <w:pPr>
-        <w:widowControl w:val="0"/>
-        <w:spacing w:line="340" w:lineRule="auto"/>
-        <w:rPr>
-          <w:rFonts w:ascii="Palatino Linotype" w:eastAsia="Palatino Linotype" w:hAnsi="Palatino Linotype" w:cs="Palatino Linotype"/>
-        </w:rPr>
-      </w:pPr>
+        <w:commentReference w:id="7"/>
+      </w:r>
+      <w:r>
+        <w:rPr>
+          <w:rFonts w:ascii="Palatino Linotype" w:eastAsia="Palatino Linotype" w:hAnsi="Palatino Linotype" w:cs="Palatino Linotype"/>
+        </w:rPr>
+        <w:t xml:space="preserve"> This was not caught by the filter because the filter was not case sensitive (only cleaned “OR” and “or”)</w:t>
+      </w:r>
+      <w:r>
+        <w:rPr>
+          <w:rFonts w:ascii="Palatino Linotype" w:eastAsia="Palatino Linotype" w:hAnsi="Palatino Linotype" w:cs="Palatino Linotype"/>
+        </w:rPr>
+        <w:t xml:space="preserve">. </w:t>
+      </w:r>
     </w:p>
     <w:p>
       <w:pPr>
@@ -3539,14 +3214,7 @@
         <w:rPr>
           <w:rFonts w:ascii="Palatino Linotype" w:eastAsia="Palatino Linotype" w:hAnsi="Palatino Linotype" w:cs="Palatino Linotype"/>
         </w:rPr>
-        <w:t xml:space="preserve">Be careful with your explanation here. There are wrong ways to fix this vulnerability. Hint: Never write your own crypto </w:t>
-      </w:r>
-      <w:r>
-        <w:rPr>
-          <w:rFonts w:ascii="Palatino Linotype" w:eastAsia="Palatino Linotype" w:hAnsi="Palatino Linotype" w:cs="Palatino Linotype"/>
-        </w:rPr>
-        <w:lastRenderedPageBreak/>
-        <w:t>algorithms. This concept extends to SQL sanitization.</w:t>
+        <w:t>Be careful with your explanation here. There are wrong ways to fix this vulnerability. Hint: Never write your own crypto algorithms. This concept extends to SQL sanitization.</w:t>
       </w:r>
     </w:p>
     <w:p>
@@ -3753,7 +3421,14 @@
         <w:rPr>
           <w:rFonts w:ascii="Palatino Linotype" w:eastAsia="Palatino Linotype" w:hAnsi="Palatino Linotype" w:cs="Palatino Linotype"/>
         </w:rPr>
-        <w:t xml:space="preserve">t would be beneficial to include </w:t>
+        <w:t xml:space="preserve">t </w:t>
+      </w:r>
+      <w:r>
+        <w:rPr>
+          <w:rFonts w:ascii="Palatino Linotype" w:eastAsia="Palatino Linotype" w:hAnsi="Palatino Linotype" w:cs="Palatino Linotype"/>
+        </w:rPr>
+        <w:lastRenderedPageBreak/>
+        <w:t xml:space="preserve">would be beneficial to include </w:t>
       </w:r>
       <w:r>
         <w:rPr>
@@ -3820,9 +3495,16 @@
         </w:rPr>
         <w:t>.</w:t>
       </w:r>
-      <w:r>
-        <w:br w:type="page"/>
-      </w:r>
+    </w:p>
+    <w:p>
+      <w:pPr>
+        <w:widowControl w:val="0"/>
+        <w:spacing w:line="340" w:lineRule="auto"/>
+        <w:ind w:left="720"/>
+        <w:rPr>
+          <w:rFonts w:ascii="Palatino Linotype" w:eastAsia="Palatino Linotype" w:hAnsi="Palatino Linotype" w:cs="Palatino Linotype"/>
+        </w:rPr>
+      </w:pPr>
     </w:p>
     <w:p>
       <w:pPr>
@@ -3840,7 +3522,6 @@
           <w:b/>
           <w:color w:val="365F91"/>
         </w:rPr>
-        <w:lastRenderedPageBreak/>
         <w:t>Additional Targets</w:t>
       </w:r>
     </w:p>
@@ -4073,21 +3754,7 @@
             <w:rStyle w:val="Hyperlink"/>
             <w:rFonts w:ascii="Palatino Linotype" w:eastAsia="Palatino Linotype" w:hAnsi="Palatino Linotype" w:cs="Palatino Linotype"/>
           </w:rPr>
-          <w:t>https://cheatsheetseries.owasp.org/cheatsheets/S</w:t>
-        </w:r>
-        <w:r>
-          <w:rPr>
-            <w:rStyle w:val="Hyperlink"/>
-            <w:rFonts w:ascii="Palatino Linotype" w:eastAsia="Palatino Linotype" w:hAnsi="Palatino Linotype" w:cs="Palatino Linotype"/>
-          </w:rPr>
-          <w:t>Q</w:t>
-        </w:r>
-        <w:r>
-          <w:rPr>
-            <w:rStyle w:val="Hyperlink"/>
-            <w:rFonts w:ascii="Palatino Linotype" w:eastAsia="Palatino Linotype" w:hAnsi="Palatino Linotype" w:cs="Palatino Linotype"/>
-          </w:rPr>
-          <w:t>L_Injection_Prevention_Cheat_Sheet.html</w:t>
+          <w:t>https://cheatsheetseries.owasp.org/cheatsheets/SQL_Injection_Prevention_Cheat_Sheet.html</w:t>
         </w:r>
       </w:hyperlink>
     </w:p>
@@ -4223,7 +3890,7 @@
 
 <file path=word/comments.xml><?xml version="1.0" encoding="utf-8"?>
 <w:comments xmlns:wpc="http://schemas.microsoft.com/office/word/2010/wordprocessingCanvas" xmlns:cx="http://schemas.microsoft.com/office/drawing/2014/chartex" xmlns:cx1="http://schemas.microsoft.com/office/drawing/2015/9/8/chartex" xmlns:cx2="http://schemas.microsoft.com/office/drawing/2015/10/21/chartex" xmlns:cx3="http://schemas.microsoft.com/office/drawing/2016/5/9/chartex" xmlns:cx4="http://schemas.microsoft.com/office/drawing/2016/5/10/chartex" xmlns:cx5="http://schemas.microsoft.com/office/drawing/2016/5/11/chartex" xmlns:cx6="http://schemas.microsoft.com/office/drawing/2016/5/12/chartex" xmlns:cx7="http://schemas.microsoft.com/office/drawing/2016/5/13/chartex" xmlns:cx8="http://schemas.microsoft.com/office/drawing/2016/5/14/chartex" xmlns:mc="http://schemas.openxmlformats.org/markup-compatibility/2006" xmlns:aink="http://schemas.microsoft.com/office/drawing/2016/ink" xmlns:am3d="http://schemas.microsoft.com/office/drawing/2017/model3d" xmlns:o="urn:schemas-microsoft-com:office:office" xmlns:r="http://schemas.openxmlformats.org/officeDocument/2006/relationships" xmlns:m="http://schemas.openxmlformats.org/officeDocument/2006/math" xmlns:v="urn:schemas-microsoft-com:vml" xmlns:wp14="http://schemas.microsoft.com/office/word/2010/wordprocessingDrawing" xmlns:wp="http://schemas.openxmlformats.org/drawingml/2006/wordprocessingDrawing" xmlns:w10="urn:schemas-microsoft-com:office:word" xmlns:w="http://schemas.openxmlformats.org/wordprocessingml/2006/main" xmlns:w14="http://schemas.microsoft.com/office/word/2010/wordml" xmlns:w15="http://schemas.microsoft.com/office/word/2012/wordml" xmlns:w16cex="http://schemas.microsoft.com/office/word/2018/wordml/cex" xmlns:w16cid="http://schemas.microsoft.com/office/word/2016/wordml/cid" xmlns:w16="http://schemas.microsoft.com/office/word/2018/wordml" xmlns:w16se="http://schemas.microsoft.com/office/word/2015/wordml/symex" xmlns:wpg="http://schemas.microsoft.com/office/word/2010/wordprocessingGroup" xmlns:wpi="http://schemas.microsoft.com/office/word/2010/wordprocessingInk" xmlns:wne="http://schemas.microsoft.com/office/word/2006/wordml" xmlns:wps="http://schemas.microsoft.com/office/word/2010/wordprocessingShape" mc:Ignorable="w14 w15 w16se w16cid w16 w16cex wp14">
-  <w:comment w:id="5" w:author="Alexis Oswald" w:date="2020-11-22T10:24:00Z" w:initials="AO">
+  <w:comment w:id="5" w:author="Oswald, Alexis V" w:date="2020-11-22T17:11:00Z" w:initials="OAV">
     <w:p>
       <w:pPr>
         <w:pStyle w:val="CommentText"/>
@@ -4235,11 +3902,27 @@
         <w:annotationRef/>
       </w:r>
       <w:r>
+        <w:t>Need source</w:t>
+      </w:r>
+    </w:p>
+  </w:comment>
+  <w:comment w:id="6" w:author="Alexis Oswald" w:date="2020-11-22T10:24:00Z" w:initials="AO">
+    <w:p>
+      <w:pPr>
+        <w:pStyle w:val="CommentText"/>
+      </w:pPr>
+      <w:r>
+        <w:rPr>
+          <w:rStyle w:val="CommentReference"/>
+        </w:rPr>
+        <w:annotationRef/>
+      </w:r>
+      <w:r>
         <w:t>Probably can delete.</w:t>
       </w:r>
     </w:p>
   </w:comment>
-  <w:comment w:id="6" w:author="Alexis Oswald" w:date="2020-11-22T10:57:00Z" w:initials="AO">
+  <w:comment w:id="7" w:author="Alexis Oswald" w:date="2020-11-22T10:57:00Z" w:initials="AO">
     <w:p>
       <w:pPr>
         <w:pStyle w:val="CommentText"/>
@@ -4260,13 +3943,15 @@
 
 <file path=word/commentsExtended.xml><?xml version="1.0" encoding="utf-8"?>
 <w15:commentsEx xmlns:wpc="http://schemas.microsoft.com/office/word/2010/wordprocessingCanvas" xmlns:cx="http://schemas.microsoft.com/office/drawing/2014/chartex" xmlns:cx1="http://schemas.microsoft.com/office/drawing/2015/9/8/chartex" xmlns:cx2="http://schemas.microsoft.com/office/drawing/2015/10/21/chartex" xmlns:cx3="http://schemas.microsoft.com/office/drawing/2016/5/9/chartex" xmlns:cx4="http://schemas.microsoft.com/office/drawing/2016/5/10/chartex" xmlns:cx5="http://schemas.microsoft.com/office/drawing/2016/5/11/chartex" xmlns:cx6="http://schemas.microsoft.com/office/drawing/2016/5/12/chartex" xmlns:cx7="http://schemas.microsoft.com/office/drawing/2016/5/13/chartex" xmlns:cx8="http://schemas.microsoft.com/office/drawing/2016/5/14/chartex" xmlns:mc="http://schemas.openxmlformats.org/markup-compatibility/2006" xmlns:aink="http://schemas.microsoft.com/office/drawing/2016/ink" xmlns:am3d="http://schemas.microsoft.com/office/drawing/2017/model3d" xmlns:o="urn:schemas-microsoft-com:office:office" xmlns:r="http://schemas.openxmlformats.org/officeDocument/2006/relationships" xmlns:m="http://schemas.openxmlformats.org/officeDocument/2006/math" xmlns:v="urn:schemas-microsoft-com:vml" xmlns:wp14="http://schemas.microsoft.com/office/word/2010/wordprocessingDrawing" xmlns:wp="http://schemas.openxmlformats.org/drawingml/2006/wordprocessingDrawing" xmlns:w10="urn:schemas-microsoft-com:office:word" xmlns:w="http://schemas.openxmlformats.org/wordprocessingml/2006/main" xmlns:w14="http://schemas.microsoft.com/office/word/2010/wordml" xmlns:w15="http://schemas.microsoft.com/office/word/2012/wordml" xmlns:w16cex="http://schemas.microsoft.com/office/word/2018/wordml/cex" xmlns:w16cid="http://schemas.microsoft.com/office/word/2016/wordml/cid" xmlns:w16="http://schemas.microsoft.com/office/word/2018/wordml" xmlns:w16se="http://schemas.microsoft.com/office/word/2015/wordml/symex" xmlns:wpg="http://schemas.microsoft.com/office/word/2010/wordprocessingGroup" xmlns:wpi="http://schemas.microsoft.com/office/word/2010/wordprocessingInk" xmlns:wne="http://schemas.microsoft.com/office/word/2006/wordml" xmlns:wps="http://schemas.microsoft.com/office/word/2010/wordprocessingShape" mc:Ignorable="w14 w15 w16se w16cid w16 w16cex wp14">
+  <w15:commentEx w15:paraId="143C00F2" w15:done="0"/>
   <w15:commentEx w15:paraId="752E52C5" w15:done="0"/>
-  <w15:commentEx w15:paraId="4753E08C" w15:done="0"/>
+  <w15:commentEx w15:paraId="6818C444" w15:done="0"/>
 </w15:commentsEx>
 </file>
 
 <file path=word/commentsExtensible.xml><?xml version="1.0" encoding="utf-8"?>
 <w16cex:commentsExtensible xmlns:wpc="http://schemas.microsoft.com/office/word/2010/wordprocessingCanvas" xmlns:cx="http://schemas.microsoft.com/office/drawing/2014/chartex" xmlns:cx1="http://schemas.microsoft.com/office/drawing/2015/9/8/chartex" xmlns:cx2="http://schemas.microsoft.com/office/drawing/2015/10/21/chartex" xmlns:cx3="http://schemas.microsoft.com/office/drawing/2016/5/9/chartex" xmlns:cx4="http://schemas.microsoft.com/office/drawing/2016/5/10/chartex" xmlns:cx5="http://schemas.microsoft.com/office/drawing/2016/5/11/chartex" xmlns:cx6="http://schemas.microsoft.com/office/drawing/2016/5/12/chartex" xmlns:cx7="http://schemas.microsoft.com/office/drawing/2016/5/13/chartex" xmlns:cx8="http://schemas.microsoft.com/office/drawing/2016/5/14/chartex" xmlns:mc="http://schemas.openxmlformats.org/markup-compatibility/2006" xmlns:aink="http://schemas.microsoft.com/office/drawing/2016/ink" xmlns:am3d="http://schemas.microsoft.com/office/drawing/2017/model3d" xmlns:o="urn:schemas-microsoft-com:office:office" xmlns:r="http://schemas.openxmlformats.org/officeDocument/2006/relationships" xmlns:m="http://schemas.openxmlformats.org/officeDocument/2006/math" xmlns:v="urn:schemas-microsoft-com:vml" xmlns:wp14="http://schemas.microsoft.com/office/word/2010/wordprocessingDrawing" xmlns:wp="http://schemas.openxmlformats.org/drawingml/2006/wordprocessingDrawing" xmlns:w10="urn:schemas-microsoft-com:office:word" xmlns:w="http://schemas.openxmlformats.org/wordprocessingml/2006/main" xmlns:w14="http://schemas.microsoft.com/office/word/2010/wordml" xmlns:w15="http://schemas.microsoft.com/office/word/2012/wordml" xmlns:w16cex="http://schemas.microsoft.com/office/word/2018/wordml/cex" xmlns:w16cid="http://schemas.microsoft.com/office/word/2016/wordml/cid" xmlns:w16="http://schemas.microsoft.com/office/word/2018/wordml" xmlns:w16se="http://schemas.microsoft.com/office/word/2015/wordml/symex" xmlns:wpg="http://schemas.microsoft.com/office/word/2010/wordprocessingGroup" xmlns:wpi="http://schemas.microsoft.com/office/word/2010/wordprocessingInk" xmlns:wne="http://schemas.microsoft.com/office/word/2006/wordml" xmlns:wps="http://schemas.microsoft.com/office/word/2010/wordprocessingShape" mc:Ignorable="w14 w15 w16se w16cid w16 w16cex wp14">
+  <w16cex:commentExtensible w16cex:durableId="23651A5A" w16cex:dateUtc="2020-11-22T22:11:00Z"/>
   <w16cex:commentExtensible w16cex:durableId="2364BAC4" w16cex:dateUtc="2020-11-22T15:24:00Z"/>
   <w16cex:commentExtensible w16cex:durableId="2364C295" w16cex:dateUtc="2020-11-22T15:57:00Z"/>
 </w16cex:commentsExtensible>
@@ -4274,8 +3959,9 @@
 
 <file path=word/commentsIds.xml><?xml version="1.0" encoding="utf-8"?>
 <w16cid:commentsIds xmlns:wpc="http://schemas.microsoft.com/office/word/2010/wordprocessingCanvas" xmlns:cx="http://schemas.microsoft.com/office/drawing/2014/chartex" xmlns:cx1="http://schemas.microsoft.com/office/drawing/2015/9/8/chartex" xmlns:cx2="http://schemas.microsoft.com/office/drawing/2015/10/21/chartex" xmlns:cx3="http://schemas.microsoft.com/office/drawing/2016/5/9/chartex" xmlns:cx4="http://schemas.microsoft.com/office/drawing/2016/5/10/chartex" xmlns:cx5="http://schemas.microsoft.com/office/drawing/2016/5/11/chartex" xmlns:cx6="http://schemas.microsoft.com/office/drawing/2016/5/12/chartex" xmlns:cx7="http://schemas.microsoft.com/office/drawing/2016/5/13/chartex" xmlns:cx8="http://schemas.microsoft.com/office/drawing/2016/5/14/chartex" xmlns:mc="http://schemas.openxmlformats.org/markup-compatibility/2006" xmlns:aink="http://schemas.microsoft.com/office/drawing/2016/ink" xmlns:am3d="http://schemas.microsoft.com/office/drawing/2017/model3d" xmlns:o="urn:schemas-microsoft-com:office:office" xmlns:r="http://schemas.openxmlformats.org/officeDocument/2006/relationships" xmlns:m="http://schemas.openxmlformats.org/officeDocument/2006/math" xmlns:v="urn:schemas-microsoft-com:vml" xmlns:wp14="http://schemas.microsoft.com/office/word/2010/wordprocessingDrawing" xmlns:wp="http://schemas.openxmlformats.org/drawingml/2006/wordprocessingDrawing" xmlns:w10="urn:schemas-microsoft-com:office:word" xmlns:w="http://schemas.openxmlformats.org/wordprocessingml/2006/main" xmlns:w14="http://schemas.microsoft.com/office/word/2010/wordml" xmlns:w15="http://schemas.microsoft.com/office/word/2012/wordml" xmlns:w16cex="http://schemas.microsoft.com/office/word/2018/wordml/cex" xmlns:w16cid="http://schemas.microsoft.com/office/word/2016/wordml/cid" xmlns:w16="http://schemas.microsoft.com/office/word/2018/wordml" xmlns:w16se="http://schemas.microsoft.com/office/word/2015/wordml/symex" xmlns:wpg="http://schemas.microsoft.com/office/word/2010/wordprocessingGroup" xmlns:wpi="http://schemas.microsoft.com/office/word/2010/wordprocessingInk" xmlns:wne="http://schemas.microsoft.com/office/word/2006/wordml" xmlns:wps="http://schemas.microsoft.com/office/word/2010/wordprocessingShape" mc:Ignorable="w14 w15 w16se w16cid w16 w16cex wp14">
+  <w16cid:commentId w16cid:paraId="143C00F2" w16cid:durableId="23651A5A"/>
   <w16cid:commentId w16cid:paraId="752E52C5" w16cid:durableId="2364BAC4"/>
-  <w16cid:commentId w16cid:paraId="4753E08C" w16cid:durableId="2364C295"/>
+  <w16cid:commentId w16cid:paraId="6818C444" w16cid:durableId="2364C295"/>
 </w16cid:commentsIds>
 </file>
 
@@ -5382,6 +5068,9 @@
 
 <file path=word/people.xml><?xml version="1.0" encoding="utf-8"?>
 <w15:people xmlns:wpc="http://schemas.microsoft.com/office/word/2010/wordprocessingCanvas" xmlns:cx="http://schemas.microsoft.com/office/drawing/2014/chartex" xmlns:cx1="http://schemas.microsoft.com/office/drawing/2015/9/8/chartex" xmlns:cx2="http://schemas.microsoft.com/office/drawing/2015/10/21/chartex" xmlns:cx3="http://schemas.microsoft.com/office/drawing/2016/5/9/chartex" xmlns:cx4="http://schemas.microsoft.com/office/drawing/2016/5/10/chartex" xmlns:cx5="http://schemas.microsoft.com/office/drawing/2016/5/11/chartex" xmlns:cx6="http://schemas.microsoft.com/office/drawing/2016/5/12/chartex" xmlns:cx7="http://schemas.microsoft.com/office/drawing/2016/5/13/chartex" xmlns:cx8="http://schemas.microsoft.com/office/drawing/2016/5/14/chartex" xmlns:mc="http://schemas.openxmlformats.org/markup-compatibility/2006" xmlns:aink="http://schemas.microsoft.com/office/drawing/2016/ink" xmlns:am3d="http://schemas.microsoft.com/office/drawing/2017/model3d" xmlns:o="urn:schemas-microsoft-com:office:office" xmlns:r="http://schemas.openxmlformats.org/officeDocument/2006/relationships" xmlns:m="http://schemas.openxmlformats.org/officeDocument/2006/math" xmlns:v="urn:schemas-microsoft-com:vml" xmlns:wp14="http://schemas.microsoft.com/office/word/2010/wordprocessingDrawing" xmlns:wp="http://schemas.openxmlformats.org/drawingml/2006/wordprocessingDrawing" xmlns:w10="urn:schemas-microsoft-com:office:word" xmlns:w="http://schemas.openxmlformats.org/wordprocessingml/2006/main" xmlns:w14="http://schemas.microsoft.com/office/word/2010/wordml" xmlns:w15="http://schemas.microsoft.com/office/word/2012/wordml" xmlns:w16cex="http://schemas.microsoft.com/office/word/2018/wordml/cex" xmlns:w16cid="http://schemas.microsoft.com/office/word/2016/wordml/cid" xmlns:w16="http://schemas.microsoft.com/office/word/2018/wordml" xmlns:w16se="http://schemas.microsoft.com/office/word/2015/wordml/symex" xmlns:wpg="http://schemas.microsoft.com/office/word/2010/wordprocessingGroup" xmlns:wpi="http://schemas.microsoft.com/office/word/2010/wordprocessingInk" xmlns:wne="http://schemas.microsoft.com/office/word/2006/wordml" xmlns:wps="http://schemas.microsoft.com/office/word/2010/wordprocessingShape" mc:Ignorable="w14 w15 w16se w16cid w16 w16cex wp14">
+  <w15:person w15:author="Oswald, Alexis V">
+    <w15:presenceInfo w15:providerId="None" w15:userId="Oswald, Alexis V"/>
+  </w15:person>
   <w15:person w15:author="Alexis Oswald">
     <w15:presenceInfo w15:providerId="None" w15:userId="Alexis Oswald"/>
   </w15:person>

</xml_diff>